<commit_message>
Geometry - Chapter 2: Measure and Congruence - second half of chapter
</commit_message>
<xml_diff>
--- a/Geometry/ch02/Geometry-Chapter 2.docx
+++ b/Geometry/ch02/Geometry-Chapter 2.docx
@@ -164,13 +164,7 @@
           <w:rPr>
             <w:rFonts w:ascii="Cambria Math" w:eastAsiaTheme="minorEastAsia" w:hAnsi="Cambria Math" w:cs="Cambria Math"/>
           </w:rPr>
-          <m:t>∡</m:t>
-        </m:r>
-        <m:r>
-          <w:rPr>
-            <w:rFonts w:ascii="Cambria Math" w:eastAsiaTheme="minorEastAsia" w:hAnsi="Cambria Math" w:cs="Cambria Math"/>
-          </w:rPr>
-          <m:t>ABC=60</m:t>
+          <m:t>∡ABC=60</m:t>
         </m:r>
       </m:oMath>
       <w:r>
@@ -370,13 +364,7 @@
           <w:rPr>
             <w:rFonts w:ascii="Cambria Math" w:hAnsi="Cambria Math"/>
           </w:rPr>
-          <m:t>18</m:t>
-        </m:r>
-        <m:r>
-          <w:rPr>
-            <w:rFonts w:ascii="Cambria Math" w:hAnsi="Cambria Math"/>
-          </w:rPr>
-          <m:t>0°</m:t>
+          <m:t>180°</m:t>
         </m:r>
       </m:oMath>
       <w:r>
@@ -436,7 +424,7 @@
           <w:noProof/>
         </w:rPr>
         <w:drawing>
-          <wp:inline distT="0" distB="0" distL="0" distR="0" wp14:anchorId="600E227B" wp14:editId="3EE89573">
+          <wp:inline distT="0" distB="0" distL="0" distR="0" wp14:anchorId="600E227B" wp14:editId="2B3880DE">
             <wp:extent cx="3200400" cy="1351280"/>
             <wp:effectExtent l="0" t="0" r="0" b="1270"/>
             <wp:docPr id="1682630796" name="Picture 2" descr="A diagram of angles and angles&#10;&#10;AI-generated content may be incorrect."/>
@@ -560,10 +548,7 @@
         <w:t>Paul not standing in line</w:t>
       </w:r>
       <w:r>
-        <w:t xml:space="preserve"> </w:t>
-      </w:r>
-      <w:r>
-        <w:t>with Allan and Barbara</w:t>
+        <w:t xml:space="preserve"> with Allan and Barbara</w:t>
       </w:r>
     </w:p>
     <w:p>
@@ -758,13 +743,7 @@
           <w:rPr>
             <w:rFonts w:ascii="Cambria Math" w:hAnsi="Cambria Math"/>
           </w:rPr>
-          <m:t xml:space="preserve"> </m:t>
-        </m:r>
-        <m:r>
-          <w:rPr>
-            <w:rFonts w:ascii="Cambria Math" w:hAnsi="Cambria Math"/>
-          </w:rPr>
-          <m:t>B</m:t>
+          <m:t xml:space="preserve"> B</m:t>
         </m:r>
       </m:oMath>
       <w:r>
@@ -981,37 +960,7 @@
           <w:rPr>
             <w:rFonts w:ascii="Cambria Math" w:eastAsiaTheme="minorEastAsia" w:hAnsi="Cambria Math" w:cs="Cambria Math"/>
           </w:rPr>
-          <m:t>∡AOB</m:t>
-        </m:r>
-        <m:r>
-          <w:rPr>
-            <w:rFonts w:ascii="Cambria Math" w:eastAsiaTheme="minorEastAsia" w:hAnsi="Cambria Math" w:cs="Cambria Math"/>
-          </w:rPr>
-          <m:t>=m</m:t>
-        </m:r>
-        <m:r>
-          <w:rPr>
-            <w:rFonts w:ascii="Cambria Math" w:eastAsiaTheme="minorEastAsia" w:hAnsi="Cambria Math" w:cs="Cambria Math"/>
-          </w:rPr>
-          <m:t>∡</m:t>
-        </m:r>
-        <m:r>
-          <w:rPr>
-            <w:rFonts w:ascii="Cambria Math" w:eastAsiaTheme="minorEastAsia" w:hAnsi="Cambria Math" w:cs="Cambria Math"/>
-          </w:rPr>
-          <m:t>AOP+m</m:t>
-        </m:r>
-        <m:r>
-          <w:rPr>
-            <w:rFonts w:ascii="Cambria Math" w:eastAsiaTheme="minorEastAsia" w:hAnsi="Cambria Math" w:cs="Cambria Math"/>
-          </w:rPr>
-          <m:t>∡</m:t>
-        </m:r>
-        <m:r>
-          <w:rPr>
-            <w:rFonts w:ascii="Cambria Math" w:eastAsiaTheme="minorEastAsia" w:hAnsi="Cambria Math" w:cs="Cambria Math"/>
-          </w:rPr>
-          <m:t>POB</m:t>
+          <m:t>∡AOB=m∡AOP+m∡POB</m:t>
         </m:r>
       </m:oMath>
       <w:r>
@@ -1264,8 +1213,2881 @@
         <w:t>Definition of Angle Bisector</w:t>
       </w:r>
     </w:p>
+    <w:p>
+      <w:r>
+        <w:br w:type="column"/>
+      </w:r>
+      <w:r>
+        <w:t>Diagrams and Drawing Conclusions</w:t>
+      </w:r>
+    </w:p>
+    <w:p>
+      <w:r>
+        <w:t>In general, we may assume only collinearity and betweenness of points. We may not make any assumptions regarding the measures of segments or angles unless they are given to us.</w:t>
+      </w:r>
+    </w:p>
+    <w:p>
+      <w:pPr>
+        <w:pStyle w:val="Heading2"/>
+      </w:pPr>
+      <w:r>
+        <w:t>Properties of Equality and Congruence</w:t>
+      </w:r>
+    </w:p>
+    <w:p>
+      <w:r>
+        <w:t>John is taller than Kevin and Kevin is taller than Louis. How do the heights of John and Louis compare?</w:t>
+      </w:r>
+    </w:p>
+    <w:p>
+      <w:r>
+        <w:t>We can analyze the situation with the aid of a simple diagram. This leads us to conclude that John must be taller than Louis.</w:t>
+      </w:r>
+    </w:p>
+    <w:p>
+      <w:pPr>
+        <w:rPr>
+          <w:b/>
+          <w:bCs/>
+        </w:rPr>
+      </w:pPr>
+      <w:r>
+        <w:rPr>
+          <w:b/>
+          <w:bCs/>
+        </w:rPr>
+        <w:t>This Is The Key To The Method</w:t>
+      </w:r>
+    </w:p>
+    <w:p>
+      <w:pPr>
+        <w:rPr>
+          <w:rFonts w:eastAsiaTheme="minorEastAsia"/>
+        </w:rPr>
+      </w:pPr>
+      <m:oMathPara>
+        <m:oMath>
+          <m:r>
+            <w:rPr>
+              <w:rFonts w:ascii="Cambria Math" w:hAnsi="Cambria Math"/>
+            </w:rPr>
+            <m:t>if J&gt;K and K&gt;L then J&gt;L</m:t>
+          </m:r>
+        </m:oMath>
+      </m:oMathPara>
+    </w:p>
+    <w:p>
+      <w:pPr>
+        <w:rPr>
+          <w:rFonts w:eastAsiaTheme="minorEastAsia"/>
+        </w:rPr>
+      </w:pPr>
+      <w:r>
+        <w:rPr>
+          <w:rFonts w:eastAsiaTheme="minorEastAsia"/>
+        </w:rPr>
+        <w:t>When directly comparing John with Louis, we have used a transitive property to conclude that John’s height is greater than Louis’ height. The “greater than” relation is an example of a relation that possesses the transitive property.</w:t>
+      </w:r>
+    </w:p>
+    <w:p>
+      <w:pPr>
+        <w:rPr>
+          <w:rFonts w:eastAsiaTheme="minorEastAsia"/>
+        </w:rPr>
+      </w:pPr>
+      <w:r>
+        <w:rPr>
+          <w:rFonts w:eastAsiaTheme="minorEastAsia"/>
+        </w:rPr>
+        <w:t>The equality (=) and congruence(</w:t>
+      </w:r>
+      <m:oMath>
+        <m:r>
+          <w:rPr>
+            <w:rFonts w:ascii="Cambria Math" w:eastAsiaTheme="minorEastAsia" w:hAnsi="Cambria Math"/>
+          </w:rPr>
+          <m:t>≅</m:t>
+        </m:r>
+      </m:oMath>
+      <w:r>
+        <w:rPr>
+          <w:rFonts w:eastAsiaTheme="minorEastAsia"/>
+        </w:rPr>
+        <w:t>) relations possess the transitive property.</w:t>
+      </w:r>
+    </w:p>
+    <w:p>
+      <w:pPr>
+        <w:rPr>
+          <w:rFonts w:eastAsiaTheme="minorEastAsia"/>
+        </w:rPr>
+      </w:pPr>
+      <w:r>
+        <w:rPr>
+          <w:rFonts w:eastAsiaTheme="minorEastAsia"/>
+        </w:rPr>
+        <w:t xml:space="preserve">If angle </w:t>
+      </w:r>
+      <m:oMath>
+        <m:r>
+          <w:rPr>
+            <w:rFonts w:ascii="Cambria Math" w:eastAsiaTheme="minorEastAsia" w:hAnsi="Cambria Math"/>
+          </w:rPr>
+          <m:t>A</m:t>
+        </m:r>
+      </m:oMath>
+      <w:r>
+        <w:rPr>
+          <w:rFonts w:eastAsiaTheme="minorEastAsia"/>
+        </w:rPr>
+        <w:t xml:space="preserve"> is congruent to angle </w:t>
+      </w:r>
+      <m:oMath>
+        <m:r>
+          <w:rPr>
+            <w:rFonts w:ascii="Cambria Math" w:eastAsiaTheme="minorEastAsia" w:hAnsi="Cambria Math"/>
+          </w:rPr>
+          <m:t>B</m:t>
+        </m:r>
+      </m:oMath>
+      <w:r>
+        <w:rPr>
+          <w:rFonts w:eastAsiaTheme="minorEastAsia"/>
+        </w:rPr>
+        <w:t xml:space="preserve"> and angle </w:t>
+      </w:r>
+      <m:oMath>
+        <m:r>
+          <w:rPr>
+            <w:rFonts w:ascii="Cambria Math" w:eastAsiaTheme="minorEastAsia" w:hAnsi="Cambria Math"/>
+          </w:rPr>
+          <m:t>B</m:t>
+        </m:r>
+      </m:oMath>
+      <w:r>
+        <w:rPr>
+          <w:rFonts w:eastAsiaTheme="minorEastAsia"/>
+        </w:rPr>
+        <w:t xml:space="preserve"> is congruent to angle </w:t>
+      </w:r>
+      <m:oMath>
+        <m:r>
+          <w:rPr>
+            <w:rFonts w:ascii="Cambria Math" w:eastAsiaTheme="minorEastAsia" w:hAnsi="Cambria Math"/>
+          </w:rPr>
+          <m:t>C</m:t>
+        </m:r>
+      </m:oMath>
+      <w:r>
+        <w:rPr>
+          <w:rFonts w:eastAsiaTheme="minorEastAsia"/>
+        </w:rPr>
+        <w:t xml:space="preserve">, then angle </w:t>
+      </w:r>
+      <m:oMath>
+        <m:r>
+          <w:rPr>
+            <w:rFonts w:ascii="Cambria Math" w:eastAsiaTheme="minorEastAsia" w:hAnsi="Cambria Math"/>
+          </w:rPr>
+          <m:t>A</m:t>
+        </m:r>
+      </m:oMath>
+      <w:r>
+        <w:rPr>
+          <w:rFonts w:eastAsiaTheme="minorEastAsia"/>
+        </w:rPr>
+        <w:t xml:space="preserve"> must be congruent to angle </w:t>
+      </w:r>
+      <m:oMath>
+        <m:r>
+          <w:rPr>
+            <w:rFonts w:ascii="Cambria Math" w:eastAsiaTheme="minorEastAsia" w:hAnsi="Cambria Math"/>
+          </w:rPr>
+          <m:t>C</m:t>
+        </m:r>
+      </m:oMath>
+      <w:r>
+        <w:rPr>
+          <w:rFonts w:eastAsiaTheme="minorEastAsia"/>
+        </w:rPr>
+        <w:t>.</w:t>
+      </w:r>
+    </w:p>
+    <w:tbl>
+      <w:tblPr>
+        <w:tblStyle w:val="TableGrid"/>
+        <w:tblW w:w="0" w:type="auto"/>
+        <w:tblBorders>
+          <w:top w:val="none" w:sz="0" w:space="0" w:color="auto"/>
+          <w:left w:val="none" w:sz="0" w:space="0" w:color="auto"/>
+          <w:bottom w:val="none" w:sz="0" w:space="0" w:color="auto"/>
+          <w:right w:val="none" w:sz="0" w:space="0" w:color="auto"/>
+          <w:insideH w:val="none" w:sz="0" w:space="0" w:color="auto"/>
+          <w:insideV w:val="none" w:sz="0" w:space="0" w:color="auto"/>
+        </w:tblBorders>
+        <w:tblLook w:val="04A0" w:firstRow="1" w:lastRow="0" w:firstColumn="1" w:lastColumn="0" w:noHBand="0" w:noVBand="1"/>
+      </w:tblPr>
+      <w:tblGrid>
+        <w:gridCol w:w="1975"/>
+        <w:gridCol w:w="1378"/>
+        <w:gridCol w:w="1677"/>
+      </w:tblGrid>
+      <w:tr>
+        <w:tc>
+          <w:tcPr>
+            <w:tcW w:w="1975" w:type="dxa"/>
+          </w:tcPr>
+          <w:p>
+            <w:pPr>
+              <w:jc w:val="center"/>
+              <w:rPr>
+                <w:b/>
+                <w:bCs/>
+                <w:sz w:val="16"/>
+                <w:szCs w:val="16"/>
+              </w:rPr>
+            </w:pPr>
+            <w:r>
+              <w:rPr>
+                <w:b/>
+                <w:bCs/>
+                <w:sz w:val="16"/>
+                <w:szCs w:val="16"/>
+              </w:rPr>
+              <w:t>Property</w:t>
+            </w:r>
+          </w:p>
+        </w:tc>
+        <w:tc>
+          <w:tcPr>
+            <w:tcW w:w="1378" w:type="dxa"/>
+          </w:tcPr>
+          <w:p>
+            <w:pPr>
+              <w:jc w:val="center"/>
+              <w:rPr>
+                <w:b/>
+                <w:bCs/>
+                <w:sz w:val="16"/>
+                <w:szCs w:val="16"/>
+              </w:rPr>
+            </w:pPr>
+            <w:r>
+              <w:rPr>
+                <w:b/>
+                <w:bCs/>
+                <w:sz w:val="16"/>
+                <w:szCs w:val="16"/>
+              </w:rPr>
+              <w:t>Equalit</w:t>
+            </w:r>
+            <w:r>
+              <w:rPr>
+                <w:b/>
+                <w:bCs/>
+                <w:sz w:val="16"/>
+                <w:szCs w:val="16"/>
+              </w:rPr>
+              <w:t>y</w:t>
+            </w:r>
+            <w:r>
+              <w:rPr>
+                <w:b/>
+                <w:bCs/>
+                <w:sz w:val="16"/>
+                <w:szCs w:val="16"/>
+              </w:rPr>
+              <w:t xml:space="preserve"> Example</w:t>
+            </w:r>
+          </w:p>
+        </w:tc>
+        <w:tc>
+          <w:tcPr>
+            <w:tcW w:w="1677" w:type="dxa"/>
+          </w:tcPr>
+          <w:p>
+            <w:pPr>
+              <w:jc w:val="center"/>
+              <w:rPr>
+                <w:b/>
+                <w:bCs/>
+                <w:sz w:val="16"/>
+                <w:szCs w:val="16"/>
+              </w:rPr>
+            </w:pPr>
+            <w:r>
+              <w:rPr>
+                <w:b/>
+                <w:bCs/>
+                <w:sz w:val="16"/>
+                <w:szCs w:val="16"/>
+              </w:rPr>
+              <w:t>Congruence Example</w:t>
+            </w:r>
+          </w:p>
+        </w:tc>
+      </w:tr>
+      <w:tr>
+        <w:tc>
+          <w:tcPr>
+            <w:tcW w:w="1975" w:type="dxa"/>
+          </w:tcPr>
+          <w:p>
+            <w:pPr>
+              <w:rPr>
+                <w:i/>
+                <w:iCs/>
+                <w:sz w:val="16"/>
+                <w:szCs w:val="16"/>
+              </w:rPr>
+            </w:pPr>
+            <w:r>
+              <w:rPr>
+                <w:i/>
+                <w:iCs/>
+                <w:sz w:val="16"/>
+                <w:szCs w:val="16"/>
+              </w:rPr>
+              <w:t>Reflexive</w:t>
+            </w:r>
+          </w:p>
+        </w:tc>
+        <w:tc>
+          <w:tcPr>
+            <w:tcW w:w="1378" w:type="dxa"/>
+          </w:tcPr>
+          <w:p>
+            <w:pPr>
+              <w:rPr>
+                <w:sz w:val="16"/>
+                <w:szCs w:val="16"/>
+              </w:rPr>
+            </w:pPr>
+          </w:p>
+        </w:tc>
+        <w:tc>
+          <w:tcPr>
+            <w:tcW w:w="1677" w:type="dxa"/>
+          </w:tcPr>
+          <w:p>
+            <w:pPr>
+              <w:rPr>
+                <w:sz w:val="16"/>
+                <w:szCs w:val="16"/>
+              </w:rPr>
+            </w:pPr>
+          </w:p>
+        </w:tc>
+      </w:tr>
+      <w:tr>
+        <w:tc>
+          <w:tcPr>
+            <w:tcW w:w="1975" w:type="dxa"/>
+          </w:tcPr>
+          <w:p>
+            <w:pPr>
+              <w:rPr>
+                <w:rFonts w:eastAsiaTheme="minorEastAsia"/>
+                <w:sz w:val="16"/>
+                <w:szCs w:val="16"/>
+              </w:rPr>
+            </w:pPr>
+            <w:r>
+              <w:rPr>
+                <w:sz w:val="16"/>
+                <w:szCs w:val="16"/>
+              </w:rPr>
+              <w:t xml:space="preserve">The identical expression may be written on either side of the </w:t>
+            </w:r>
+            <m:oMath>
+              <m:r>
+                <w:rPr>
+                  <w:rFonts w:ascii="Cambria Math" w:hAnsi="Cambria Math"/>
+                  <w:sz w:val="16"/>
+                  <w:szCs w:val="16"/>
+                </w:rPr>
+                <m:t>=</m:t>
+              </m:r>
+              <m:r>
+                <m:rPr>
+                  <m:sty m:val="p"/>
+                </m:rPr>
+                <w:rPr>
+                  <w:rFonts w:ascii="Cambria Math" w:hAnsi="Cambria Math"/>
+                  <w:sz w:val="16"/>
+                  <w:szCs w:val="16"/>
+                </w:rPr>
+                <m:t>or</m:t>
+              </m:r>
+              <m:r>
+                <w:rPr>
+                  <w:rFonts w:ascii="Cambria Math" w:hAnsi="Cambria Math"/>
+                  <w:sz w:val="16"/>
+                  <w:szCs w:val="16"/>
+                </w:rPr>
+                <m:t xml:space="preserve"> ≅</m:t>
+              </m:r>
+            </m:oMath>
+            <w:r>
+              <w:rPr>
+                <w:rFonts w:eastAsiaTheme="minorEastAsia"/>
+                <w:sz w:val="16"/>
+                <w:szCs w:val="16"/>
+              </w:rPr>
+              <w:t xml:space="preserve"> symbol. Any property quantity is equal (congruent) to itself.</w:t>
+            </w:r>
+          </w:p>
+          <w:p>
+            <w:pPr>
+              <w:rPr>
+                <w:sz w:val="16"/>
+                <w:szCs w:val="16"/>
+              </w:rPr>
+            </w:pPr>
+          </w:p>
+        </w:tc>
+        <w:tc>
+          <w:tcPr>
+            <w:tcW w:w="1378" w:type="dxa"/>
+          </w:tcPr>
+          <w:p>
+            <w:pPr>
+              <w:rPr>
+                <w:rFonts w:eastAsiaTheme="minorEastAsia"/>
+                <w:sz w:val="16"/>
+                <w:szCs w:val="16"/>
+              </w:rPr>
+            </w:pPr>
+            <m:oMathPara>
+              <m:oMath>
+                <m:r>
+                  <w:rPr>
+                    <w:rFonts w:ascii="Cambria Math" w:hAnsi="Cambria Math"/>
+                    <w:sz w:val="16"/>
+                    <w:szCs w:val="16"/>
+                  </w:rPr>
+                  <m:t>9=9</m:t>
+                </m:r>
+              </m:oMath>
+            </m:oMathPara>
+          </w:p>
+          <w:p>
+            <w:pPr>
+              <w:rPr>
+                <w:sz w:val="16"/>
+                <w:szCs w:val="16"/>
+              </w:rPr>
+            </w:pPr>
+            <m:oMathPara>
+              <m:oMath>
+                <m:r>
+                  <w:rPr>
+                    <w:rFonts w:ascii="Cambria Math" w:hAnsi="Cambria Math"/>
+                    <w:sz w:val="16"/>
+                    <w:szCs w:val="16"/>
+                  </w:rPr>
+                  <m:t>AB=AB</m:t>
+                </m:r>
+              </m:oMath>
+            </m:oMathPara>
+          </w:p>
+        </w:tc>
+        <w:tc>
+          <w:tcPr>
+            <w:tcW w:w="1677" w:type="dxa"/>
+          </w:tcPr>
+          <w:p>
+            <w:pPr>
+              <w:rPr>
+                <w:sz w:val="16"/>
+                <w:szCs w:val="16"/>
+              </w:rPr>
+            </w:pPr>
+            <m:oMathPara>
+              <m:oMath>
+                <m:r>
+                  <w:rPr>
+                    <w:rFonts w:ascii="Cambria Math" w:hAnsi="Cambria Math"/>
+                    <w:sz w:val="16"/>
+                    <w:szCs w:val="16"/>
+                  </w:rPr>
+                  <m:t>∡</m:t>
+                </m:r>
+                <m:r>
+                  <w:rPr>
+                    <w:rFonts w:ascii="Cambria Math" w:hAnsi="Cambria Math"/>
+                    <w:sz w:val="16"/>
+                    <w:szCs w:val="16"/>
+                  </w:rPr>
+                  <m:t>ABC=</m:t>
+                </m:r>
+                <m:r>
+                  <w:rPr>
+                    <w:rFonts w:ascii="Cambria Math" w:hAnsi="Cambria Math"/>
+                    <w:sz w:val="16"/>
+                    <w:szCs w:val="16"/>
+                  </w:rPr>
+                  <m:t>∡</m:t>
+                </m:r>
+                <m:r>
+                  <w:rPr>
+                    <w:rFonts w:ascii="Cambria Math" w:hAnsi="Cambria Math"/>
+                    <w:sz w:val="16"/>
+                    <w:szCs w:val="16"/>
+                  </w:rPr>
+                  <m:t>ABC</m:t>
+                </m:r>
+              </m:oMath>
+            </m:oMathPara>
+          </w:p>
+        </w:tc>
+      </w:tr>
+      <w:tr>
+        <w:tc>
+          <w:tcPr>
+            <w:tcW w:w="1975" w:type="dxa"/>
+          </w:tcPr>
+          <w:p>
+            <w:pPr>
+              <w:rPr>
+                <w:i/>
+                <w:iCs/>
+                <w:sz w:val="16"/>
+                <w:szCs w:val="16"/>
+              </w:rPr>
+            </w:pPr>
+            <w:r>
+              <w:rPr>
+                <w:i/>
+                <w:iCs/>
+                <w:sz w:val="16"/>
+                <w:szCs w:val="16"/>
+              </w:rPr>
+              <w:t>Symmetric</w:t>
+            </w:r>
+          </w:p>
+        </w:tc>
+        <w:tc>
+          <w:tcPr>
+            <w:tcW w:w="1378" w:type="dxa"/>
+          </w:tcPr>
+          <w:p>
+            <w:pPr>
+              <w:rPr>
+                <w:sz w:val="16"/>
+                <w:szCs w:val="16"/>
+              </w:rPr>
+            </w:pPr>
+          </w:p>
+        </w:tc>
+        <w:tc>
+          <w:tcPr>
+            <w:tcW w:w="1677" w:type="dxa"/>
+          </w:tcPr>
+          <w:p>
+            <w:pPr>
+              <w:rPr>
+                <w:sz w:val="16"/>
+                <w:szCs w:val="16"/>
+              </w:rPr>
+            </w:pPr>
+          </w:p>
+        </w:tc>
+      </w:tr>
+      <w:tr>
+        <w:tc>
+          <w:tcPr>
+            <w:tcW w:w="1975" w:type="dxa"/>
+          </w:tcPr>
+          <w:p>
+            <w:pPr>
+              <w:rPr>
+                <w:rFonts w:eastAsiaTheme="minorEastAsia"/>
+                <w:sz w:val="16"/>
+                <w:szCs w:val="16"/>
+              </w:rPr>
+            </w:pPr>
+            <w:r>
+              <w:rPr>
+                <w:sz w:val="16"/>
+                <w:szCs w:val="16"/>
+              </w:rPr>
+              <w:t xml:space="preserve">The positions of the expressions on either side of the </w:t>
+            </w:r>
+            <m:oMath>
+              <m:r>
+                <w:rPr>
+                  <w:rFonts w:ascii="Cambria Math" w:hAnsi="Cambria Math"/>
+                  <w:sz w:val="16"/>
+                  <w:szCs w:val="16"/>
+                </w:rPr>
+                <m:t>=</m:t>
+              </m:r>
+              <m:r>
+                <m:rPr>
+                  <m:sty m:val="p"/>
+                </m:rPr>
+                <w:rPr>
+                  <w:rFonts w:ascii="Cambria Math" w:hAnsi="Cambria Math"/>
+                  <w:sz w:val="16"/>
+                  <w:szCs w:val="16"/>
+                </w:rPr>
+                <m:t>or</m:t>
+              </m:r>
+              <m:r>
+                <w:rPr>
+                  <w:rFonts w:ascii="Cambria Math" w:hAnsi="Cambria Math"/>
+                  <w:sz w:val="16"/>
+                  <w:szCs w:val="16"/>
+                </w:rPr>
+                <m:t>≅</m:t>
+              </m:r>
+            </m:oMath>
+            <w:r>
+              <w:rPr>
+                <w:rFonts w:eastAsiaTheme="minorEastAsia"/>
+                <w:sz w:val="16"/>
+                <w:szCs w:val="16"/>
+              </w:rPr>
+              <w:t xml:space="preserve"> symbol may be reversed. Quantities may be “flip-flopped” on either side of the </w:t>
+            </w:r>
+            <m:oMath>
+              <m:r>
+                <w:rPr>
+                  <w:rFonts w:ascii="Cambria Math" w:hAnsi="Cambria Math"/>
+                  <w:sz w:val="16"/>
+                  <w:szCs w:val="16"/>
+                </w:rPr>
+                <m:t>=</m:t>
+              </m:r>
+              <m:r>
+                <m:rPr>
+                  <m:sty m:val="p"/>
+                </m:rPr>
+                <w:rPr>
+                  <w:rFonts w:ascii="Cambria Math" w:hAnsi="Cambria Math"/>
+                  <w:sz w:val="16"/>
+                  <w:szCs w:val="16"/>
+                </w:rPr>
+                <m:t>or</m:t>
+              </m:r>
+              <m:r>
+                <w:rPr>
+                  <w:rFonts w:ascii="Cambria Math" w:hAnsi="Cambria Math"/>
+                  <w:sz w:val="16"/>
+                  <w:szCs w:val="16"/>
+                </w:rPr>
+                <m:t>≅</m:t>
+              </m:r>
+            </m:oMath>
+            <w:r>
+              <w:rPr>
+                <w:rFonts w:eastAsiaTheme="minorEastAsia"/>
+                <w:sz w:val="16"/>
+                <w:szCs w:val="16"/>
+              </w:rPr>
+              <w:t xml:space="preserve"> sign.</w:t>
+            </w:r>
+          </w:p>
+          <w:p>
+            <w:pPr>
+              <w:rPr>
+                <w:sz w:val="16"/>
+                <w:szCs w:val="16"/>
+              </w:rPr>
+            </w:pPr>
+          </w:p>
+        </w:tc>
+        <w:tc>
+          <w:tcPr>
+            <w:tcW w:w="1378" w:type="dxa"/>
+          </w:tcPr>
+          <w:p>
+            <w:pPr>
+              <w:rPr>
+                <w:rFonts w:eastAsiaTheme="minorEastAsia"/>
+                <w:sz w:val="16"/>
+                <w:szCs w:val="16"/>
+              </w:rPr>
+            </w:pPr>
+            <m:oMathPara>
+              <m:oMathParaPr>
+                <m:jc m:val="left"/>
+              </m:oMathParaPr>
+              <m:oMath>
+                <m:r>
+                  <w:rPr>
+                    <w:rFonts w:ascii="Cambria Math" w:hAnsi="Cambria Math"/>
+                    <w:sz w:val="16"/>
+                    <w:szCs w:val="16"/>
+                  </w:rPr>
+                  <m:t xml:space="preserve">if 4=x, </m:t>
+                </m:r>
+                <m:r>
+                  <w:rPr>
+                    <w:rFonts w:ascii="Cambria Math" w:hAnsi="Cambria Math"/>
+                    <w:sz w:val="16"/>
+                    <w:szCs w:val="16"/>
+                  </w:rPr>
+                  <w:br/>
+                </m:r>
+              </m:oMath>
+              <m:oMath>
+                <m:r>
+                  <w:rPr>
+                    <w:rFonts w:ascii="Cambria Math" w:hAnsi="Cambria Math"/>
+                    <w:sz w:val="16"/>
+                    <w:szCs w:val="16"/>
+                  </w:rPr>
+                  <m:t>then x=4</m:t>
+                </m:r>
+              </m:oMath>
+            </m:oMathPara>
+          </w:p>
+          <w:p>
+            <w:pPr>
+              <w:rPr>
+                <w:sz w:val="16"/>
+                <w:szCs w:val="16"/>
+              </w:rPr>
+            </w:pPr>
+          </w:p>
+          <w:p>
+            <w:pPr>
+              <w:rPr>
+                <w:rFonts w:eastAsiaTheme="minorEastAsia"/>
+                <w:sz w:val="16"/>
+                <w:szCs w:val="16"/>
+              </w:rPr>
+            </w:pPr>
+            <m:oMathPara>
+              <m:oMathParaPr>
+                <m:jc m:val="left"/>
+              </m:oMathParaPr>
+              <m:oMath>
+                <m:r>
+                  <w:rPr>
+                    <w:rFonts w:ascii="Cambria Math" w:hAnsi="Cambria Math"/>
+                    <w:sz w:val="16"/>
+                    <w:szCs w:val="16"/>
+                  </w:rPr>
+                  <m:t>if AB=CD,</m:t>
+                </m:r>
+                <m:r>
+                  <w:rPr>
+                    <w:rFonts w:ascii="Cambria Math" w:hAnsi="Cambria Math"/>
+                    <w:sz w:val="16"/>
+                    <w:szCs w:val="16"/>
+                  </w:rPr>
+                  <m:t xml:space="preserve"> </m:t>
+                </m:r>
+              </m:oMath>
+            </m:oMathPara>
+          </w:p>
+          <w:p>
+            <w:pPr>
+              <w:rPr>
+                <w:sz w:val="16"/>
+                <w:szCs w:val="16"/>
+              </w:rPr>
+            </w:pPr>
+            <m:oMathPara>
+              <m:oMathParaPr>
+                <m:jc m:val="left"/>
+              </m:oMathParaPr>
+              <m:oMath>
+                <m:r>
+                  <w:rPr>
+                    <w:rFonts w:ascii="Cambria Math" w:hAnsi="Cambria Math"/>
+                    <w:sz w:val="16"/>
+                    <w:szCs w:val="16"/>
+                  </w:rPr>
+                  <m:t>then CD=AB</m:t>
+                </m:r>
+              </m:oMath>
+            </m:oMathPara>
+          </w:p>
+        </w:tc>
+        <w:tc>
+          <w:tcPr>
+            <w:tcW w:w="1677" w:type="dxa"/>
+          </w:tcPr>
+          <w:p>
+            <w:pPr>
+              <w:rPr>
+                <w:rFonts w:eastAsiaTheme="minorEastAsia"/>
+                <w:sz w:val="16"/>
+                <w:szCs w:val="16"/>
+              </w:rPr>
+            </w:pPr>
+            <m:oMathPara>
+              <m:oMathParaPr>
+                <m:jc m:val="left"/>
+              </m:oMathParaPr>
+              <m:oMath>
+                <m:r>
+                  <w:rPr>
+                    <w:rFonts w:ascii="Cambria Math" w:hAnsi="Cambria Math"/>
+                    <w:sz w:val="16"/>
+                    <w:szCs w:val="16"/>
+                  </w:rPr>
+                  <m:t xml:space="preserve">if </m:t>
+                </m:r>
+                <m:r>
+                  <w:rPr>
+                    <w:rFonts w:ascii="Cambria Math" w:hAnsi="Cambria Math"/>
+                    <w:sz w:val="16"/>
+                    <w:szCs w:val="16"/>
+                  </w:rPr>
+                  <m:t>∡</m:t>
+                </m:r>
+                <m:r>
+                  <w:rPr>
+                    <w:rFonts w:ascii="Cambria Math" w:hAnsi="Cambria Math"/>
+                    <w:sz w:val="16"/>
+                    <w:szCs w:val="16"/>
+                  </w:rPr>
+                  <m:t>ABC≅</m:t>
+                </m:r>
+                <m:r>
+                  <w:rPr>
+                    <w:rFonts w:ascii="Cambria Math" w:hAnsi="Cambria Math"/>
+                    <w:sz w:val="16"/>
+                    <w:szCs w:val="16"/>
+                  </w:rPr>
+                  <m:t>∡</m:t>
+                </m:r>
+                <m:r>
+                  <w:rPr>
+                    <w:rFonts w:ascii="Cambria Math" w:hAnsi="Cambria Math"/>
+                    <w:sz w:val="16"/>
+                    <w:szCs w:val="16"/>
+                  </w:rPr>
+                  <m:t>XYZ</m:t>
+                </m:r>
+                <m:r>
+                  <w:rPr>
+                    <w:rFonts w:ascii="Cambria Math" w:hAnsi="Cambria Math"/>
+                    <w:sz w:val="16"/>
+                    <w:szCs w:val="16"/>
+                  </w:rPr>
+                  <m:t>,</m:t>
+                </m:r>
+              </m:oMath>
+            </m:oMathPara>
+          </w:p>
+          <w:p>
+            <w:pPr>
+              <w:rPr>
+                <w:rFonts w:eastAsiaTheme="minorEastAsia"/>
+                <w:sz w:val="16"/>
+                <w:szCs w:val="16"/>
+              </w:rPr>
+            </w:pPr>
+            <m:oMathPara>
+              <m:oMathParaPr>
+                <m:jc m:val="left"/>
+              </m:oMathParaPr>
+              <m:oMath>
+                <m:r>
+                  <w:rPr>
+                    <w:rFonts w:ascii="Cambria Math" w:eastAsiaTheme="minorEastAsia" w:hAnsi="Cambria Math"/>
+                    <w:sz w:val="16"/>
+                    <w:szCs w:val="16"/>
+                  </w:rPr>
+                  <m:t xml:space="preserve">then </m:t>
+                </m:r>
+                <m:r>
+                  <w:rPr>
+                    <w:rFonts w:ascii="Cambria Math" w:eastAsiaTheme="minorEastAsia" w:hAnsi="Cambria Math"/>
+                    <w:sz w:val="16"/>
+                    <w:szCs w:val="16"/>
+                  </w:rPr>
+                  <m:t>∡</m:t>
+                </m:r>
+                <m:r>
+                  <w:rPr>
+                    <w:rFonts w:ascii="Cambria Math" w:eastAsiaTheme="minorEastAsia" w:hAnsi="Cambria Math"/>
+                    <w:sz w:val="16"/>
+                    <w:szCs w:val="16"/>
+                  </w:rPr>
+                  <m:t>XYZ≅</m:t>
+                </m:r>
+                <m:r>
+                  <w:rPr>
+                    <w:rFonts w:ascii="Cambria Math" w:eastAsiaTheme="minorEastAsia" w:hAnsi="Cambria Math"/>
+                    <w:sz w:val="16"/>
+                    <w:szCs w:val="16"/>
+                  </w:rPr>
+                  <m:t>∡</m:t>
+                </m:r>
+                <m:r>
+                  <w:rPr>
+                    <w:rFonts w:ascii="Cambria Math" w:eastAsiaTheme="minorEastAsia" w:hAnsi="Cambria Math"/>
+                    <w:sz w:val="16"/>
+                    <w:szCs w:val="16"/>
+                  </w:rPr>
+                  <m:t>ABC</m:t>
+                </m:r>
+              </m:oMath>
+            </m:oMathPara>
+          </w:p>
+        </w:tc>
+      </w:tr>
+      <w:tr>
+        <w:tc>
+          <w:tcPr>
+            <w:tcW w:w="1975" w:type="dxa"/>
+          </w:tcPr>
+          <w:p>
+            <w:pPr>
+              <w:rPr>
+                <w:i/>
+                <w:iCs/>
+                <w:sz w:val="16"/>
+                <w:szCs w:val="16"/>
+              </w:rPr>
+            </w:pPr>
+            <w:r>
+              <w:rPr>
+                <w:i/>
+                <w:iCs/>
+                <w:sz w:val="16"/>
+                <w:szCs w:val="16"/>
+              </w:rPr>
+              <w:t>Transitive</w:t>
+            </w:r>
+          </w:p>
+        </w:tc>
+        <w:tc>
+          <w:tcPr>
+            <w:tcW w:w="1378" w:type="dxa"/>
+          </w:tcPr>
+          <w:p>
+            <w:pPr>
+              <w:rPr>
+                <w:sz w:val="16"/>
+                <w:szCs w:val="16"/>
+              </w:rPr>
+            </w:pPr>
+          </w:p>
+        </w:tc>
+        <w:tc>
+          <w:tcPr>
+            <w:tcW w:w="1677" w:type="dxa"/>
+          </w:tcPr>
+          <w:p>
+            <w:pPr>
+              <w:rPr>
+                <w:sz w:val="16"/>
+                <w:szCs w:val="16"/>
+              </w:rPr>
+            </w:pPr>
+          </w:p>
+        </w:tc>
+      </w:tr>
+      <w:tr>
+        <w:tc>
+          <w:tcPr>
+            <w:tcW w:w="1975" w:type="dxa"/>
+          </w:tcPr>
+          <w:p>
+            <w:pPr>
+              <w:rPr>
+                <w:sz w:val="16"/>
+                <w:szCs w:val="16"/>
+              </w:rPr>
+            </w:pPr>
+            <w:r>
+              <w:rPr>
+                <w:sz w:val="16"/>
+                <w:szCs w:val="16"/>
+              </w:rPr>
+              <w:t>If two quantities are equal (congruent) to the same quantity, then they are equal (congruent) to each other.</w:t>
+            </w:r>
+          </w:p>
+        </w:tc>
+        <w:tc>
+          <w:tcPr>
+            <w:tcW w:w="1378" w:type="dxa"/>
+          </w:tcPr>
+          <w:p>
+            <w:pPr>
+              <w:rPr>
+                <w:rFonts w:eastAsiaTheme="minorEastAsia"/>
+                <w:sz w:val="16"/>
+                <w:szCs w:val="16"/>
+              </w:rPr>
+            </w:pPr>
+            <m:oMath>
+              <m:r>
+                <w:rPr>
+                  <w:rFonts w:ascii="Cambria Math" w:hAnsi="Cambria Math"/>
+                  <w:sz w:val="16"/>
+                  <w:szCs w:val="16"/>
+                </w:rPr>
+                <m:t xml:space="preserve">if AB=CD </m:t>
+              </m:r>
+            </m:oMath>
+            <w:r>
+              <w:rPr>
+                <w:rFonts w:eastAsiaTheme="minorEastAsia"/>
+                <w:sz w:val="16"/>
+                <w:szCs w:val="16"/>
+              </w:rPr>
+              <w:t xml:space="preserve"> </w:t>
+            </w:r>
+          </w:p>
+          <w:p>
+            <w:pPr>
+              <w:rPr>
+                <w:rFonts w:eastAsiaTheme="minorEastAsia"/>
+                <w:sz w:val="16"/>
+                <w:szCs w:val="16"/>
+              </w:rPr>
+            </w:pPr>
+            <m:oMath>
+              <m:r>
+                <w:rPr>
+                  <w:rFonts w:ascii="Cambria Math" w:hAnsi="Cambria Math"/>
+                  <w:sz w:val="16"/>
+                  <w:szCs w:val="16"/>
+                </w:rPr>
+                <m:t>and CD=PQ</m:t>
+              </m:r>
+            </m:oMath>
+            <w:r>
+              <w:rPr>
+                <w:rFonts w:eastAsiaTheme="minorEastAsia"/>
+                <w:sz w:val="16"/>
+                <w:szCs w:val="16"/>
+              </w:rPr>
+              <w:t xml:space="preserve"> </w:t>
+            </w:r>
+          </w:p>
+          <w:p>
+            <w:pPr>
+              <w:rPr>
+                <w:sz w:val="16"/>
+                <w:szCs w:val="16"/>
+              </w:rPr>
+            </w:pPr>
+            <m:oMathPara>
+              <m:oMath>
+                <m:r>
+                  <w:rPr>
+                    <w:rFonts w:ascii="Cambria Math" w:hAnsi="Cambria Math"/>
+                    <w:sz w:val="16"/>
+                    <w:szCs w:val="16"/>
+                  </w:rPr>
+                  <m:t>then AB=PQ</m:t>
+                </m:r>
+              </m:oMath>
+            </m:oMathPara>
+          </w:p>
+        </w:tc>
+        <w:tc>
+          <w:tcPr>
+            <w:tcW w:w="1677" w:type="dxa"/>
+          </w:tcPr>
+          <w:p>
+            <w:pPr>
+              <w:rPr>
+                <w:rFonts w:eastAsiaTheme="minorEastAsia"/>
+                <w:sz w:val="16"/>
+                <w:szCs w:val="16"/>
+              </w:rPr>
+            </w:pPr>
+            <m:oMathPara>
+              <m:oMath>
+                <m:r>
+                  <w:rPr>
+                    <w:rFonts w:ascii="Cambria Math" w:hAnsi="Cambria Math"/>
+                    <w:sz w:val="16"/>
+                    <w:szCs w:val="16"/>
+                  </w:rPr>
+                  <m:t xml:space="preserve">if </m:t>
+                </m:r>
+                <m:r>
+                  <w:rPr>
+                    <w:rFonts w:ascii="Cambria Math" w:hAnsi="Cambria Math"/>
+                    <w:sz w:val="16"/>
+                    <w:szCs w:val="16"/>
+                  </w:rPr>
+                  <m:t>∡</m:t>
+                </m:r>
+                <m:r>
+                  <w:rPr>
+                    <w:rFonts w:ascii="Cambria Math" w:hAnsi="Cambria Math"/>
+                    <w:sz w:val="16"/>
+                    <w:szCs w:val="16"/>
+                  </w:rPr>
+                  <m:t>X=</m:t>
+                </m:r>
+                <m:r>
+                  <w:rPr>
+                    <w:rFonts w:ascii="Cambria Math" w:hAnsi="Cambria Math"/>
+                    <w:sz w:val="16"/>
+                    <w:szCs w:val="16"/>
+                  </w:rPr>
+                  <m:t>∡</m:t>
+                </m:r>
+                <m:r>
+                  <w:rPr>
+                    <w:rFonts w:ascii="Cambria Math" w:hAnsi="Cambria Math"/>
+                    <w:sz w:val="16"/>
+                    <w:szCs w:val="16"/>
+                  </w:rPr>
+                  <m:t>Y</m:t>
+                </m:r>
+              </m:oMath>
+            </m:oMathPara>
+          </w:p>
+          <w:p>
+            <w:pPr>
+              <w:rPr>
+                <w:rFonts w:eastAsiaTheme="minorEastAsia"/>
+                <w:sz w:val="16"/>
+                <w:szCs w:val="16"/>
+              </w:rPr>
+            </w:pPr>
+            <m:oMathPara>
+              <m:oMath>
+                <m:r>
+                  <w:rPr>
+                    <w:rFonts w:ascii="Cambria Math" w:hAnsi="Cambria Math"/>
+                    <w:sz w:val="16"/>
+                    <w:szCs w:val="16"/>
+                  </w:rPr>
+                  <m:t xml:space="preserve">and </m:t>
+                </m:r>
+                <m:r>
+                  <w:rPr>
+                    <w:rFonts w:ascii="Cambria Math" w:hAnsi="Cambria Math"/>
+                    <w:sz w:val="16"/>
+                    <w:szCs w:val="16"/>
+                  </w:rPr>
+                  <m:t>∡</m:t>
+                </m:r>
+                <m:r>
+                  <w:rPr>
+                    <w:rFonts w:ascii="Cambria Math" w:hAnsi="Cambria Math"/>
+                    <w:sz w:val="16"/>
+                    <w:szCs w:val="16"/>
+                  </w:rPr>
+                  <m:t>Y=</m:t>
+                </m:r>
+                <m:r>
+                  <w:rPr>
+                    <w:rFonts w:ascii="Cambria Math" w:hAnsi="Cambria Math"/>
+                    <w:sz w:val="16"/>
+                    <w:szCs w:val="16"/>
+                  </w:rPr>
+                  <m:t>∡</m:t>
+                </m:r>
+                <m:r>
+                  <w:rPr>
+                    <w:rFonts w:ascii="Cambria Math" w:hAnsi="Cambria Math"/>
+                    <w:sz w:val="16"/>
+                    <w:szCs w:val="16"/>
+                  </w:rPr>
+                  <m:t>Z</m:t>
+                </m:r>
+              </m:oMath>
+            </m:oMathPara>
+          </w:p>
+          <w:p>
+            <w:pPr>
+              <w:rPr>
+                <w:sz w:val="16"/>
+                <w:szCs w:val="16"/>
+              </w:rPr>
+            </w:pPr>
+            <m:oMathPara>
+              <m:oMath>
+                <m:r>
+                  <w:rPr>
+                    <w:rFonts w:ascii="Cambria Math" w:hAnsi="Cambria Math"/>
+                    <w:sz w:val="16"/>
+                    <w:szCs w:val="16"/>
+                  </w:rPr>
+                  <m:t xml:space="preserve">then </m:t>
+                </m:r>
+                <m:r>
+                  <w:rPr>
+                    <w:rFonts w:ascii="Cambria Math" w:hAnsi="Cambria Math"/>
+                    <w:sz w:val="16"/>
+                    <w:szCs w:val="16"/>
+                  </w:rPr>
+                  <m:t>∡</m:t>
+                </m:r>
+                <m:r>
+                  <w:rPr>
+                    <w:rFonts w:ascii="Cambria Math" w:hAnsi="Cambria Math"/>
+                    <w:sz w:val="16"/>
+                    <w:szCs w:val="16"/>
+                  </w:rPr>
+                  <m:t>X=</m:t>
+                </m:r>
+                <m:r>
+                  <w:rPr>
+                    <w:rFonts w:ascii="Cambria Math" w:hAnsi="Cambria Math"/>
+                    <w:sz w:val="16"/>
+                    <w:szCs w:val="16"/>
+                  </w:rPr>
+                  <m:t>∡</m:t>
+                </m:r>
+                <m:r>
+                  <w:rPr>
+                    <w:rFonts w:ascii="Cambria Math" w:hAnsi="Cambria Math"/>
+                    <w:sz w:val="16"/>
+                    <w:szCs w:val="16"/>
+                  </w:rPr>
+                  <m:t>Z</m:t>
+                </m:r>
+              </m:oMath>
+            </m:oMathPara>
+          </w:p>
+        </w:tc>
+      </w:tr>
+    </w:tbl>
     <w:p/>
+    <w:p>
+      <w:r>
+        <w:lastRenderedPageBreak/>
+        <w:t xml:space="preserve">Another useful property of the equality relation is the </w:t>
+      </w:r>
+      <w:r>
+        <w:rPr>
+          <w:i/>
+          <w:iCs/>
+        </w:rPr>
+        <w:t>substitution</w:t>
+      </w:r>
+      <w:r>
+        <w:t xml:space="preserve"> property. If </w:t>
+      </w:r>
+      <m:oMath>
+        <m:r>
+          <w:rPr>
+            <w:rFonts w:ascii="Cambria Math" w:hAnsi="Cambria Math"/>
+          </w:rPr>
+          <m:t>AB=2+3</m:t>
+        </m:r>
+      </m:oMath>
+      <w:r>
+        <w:rPr>
+          <w:rFonts w:eastAsiaTheme="minorEastAsia"/>
+        </w:rPr>
+        <w:t xml:space="preserve">, then an </w:t>
+      </w:r>
+      <w:r>
+        <w:rPr>
+          <w:rFonts w:eastAsiaTheme="minorEastAsia"/>
+        </w:rPr>
+        <w:t>equivalent</w:t>
+      </w:r>
+      <w:r>
+        <w:rPr>
+          <w:rFonts w:eastAsiaTheme="minorEastAsia"/>
+        </w:rPr>
+        <w:t xml:space="preserve"> number may be substituted in place of the numerical expression on the right side of the equation. We may substitute 5 for </w:t>
+      </w:r>
+      <m:oMath>
+        <m:r>
+          <w:rPr>
+            <w:rFonts w:ascii="Cambria Math" w:eastAsiaTheme="minorEastAsia" w:hAnsi="Cambria Math"/>
+          </w:rPr>
+          <m:t>2+3</m:t>
+        </m:r>
+      </m:oMath>
+      <w:r>
+        <w:rPr>
+          <w:rFonts w:eastAsiaTheme="minorEastAsia"/>
+        </w:rPr>
+        <w:t xml:space="preserve">, and write </w:t>
+      </w:r>
+      <m:oMath>
+        <m:r>
+          <w:rPr>
+            <w:rFonts w:ascii="Cambria Math" w:eastAsiaTheme="minorEastAsia" w:hAnsi="Cambria Math"/>
+          </w:rPr>
+          <m:t>AB=5</m:t>
+        </m:r>
+      </m:oMath>
+      <w:r>
+        <w:rPr>
+          <w:rFonts w:eastAsiaTheme="minorEastAsia"/>
+        </w:rPr>
+        <w:t>.</w:t>
+      </w:r>
+    </w:p>
+    <w:p>
+      <w:pPr>
+        <w:pStyle w:val="Heading2"/>
+      </w:pPr>
+      <w:r>
+        <w:t>Additional Properties of Equality</w:t>
+      </w:r>
+    </w:p>
+    <w:tbl>
+      <w:tblPr>
+        <w:tblStyle w:val="TableGrid"/>
+        <w:tblW w:w="0" w:type="auto"/>
+        <w:tblBorders>
+          <w:top w:val="none" w:sz="0" w:space="0" w:color="auto"/>
+          <w:left w:val="none" w:sz="0" w:space="0" w:color="auto"/>
+          <w:bottom w:val="none" w:sz="0" w:space="0" w:color="auto"/>
+          <w:right w:val="none" w:sz="0" w:space="0" w:color="auto"/>
+          <w:insideH w:val="none" w:sz="0" w:space="0" w:color="auto"/>
+          <w:insideV w:val="none" w:sz="0" w:space="0" w:color="auto"/>
+        </w:tblBorders>
+        <w:tblLook w:val="04A0" w:firstRow="1" w:lastRow="0" w:firstColumn="1" w:lastColumn="0" w:noHBand="0" w:noVBand="1"/>
+      </w:tblPr>
+      <w:tblGrid>
+        <w:gridCol w:w="1676"/>
+        <w:gridCol w:w="1677"/>
+        <w:gridCol w:w="1677"/>
+      </w:tblGrid>
+      <w:tr>
+        <w:tc>
+          <w:tcPr>
+            <w:tcW w:w="1676" w:type="dxa"/>
+          </w:tcPr>
+          <w:p>
+            <w:pPr>
+              <w:rPr>
+                <w:b/>
+                <w:bCs/>
+                <w:sz w:val="16"/>
+                <w:szCs w:val="16"/>
+              </w:rPr>
+            </w:pPr>
+            <w:r>
+              <w:rPr>
+                <w:b/>
+                <w:bCs/>
+                <w:sz w:val="16"/>
+                <w:szCs w:val="16"/>
+              </w:rPr>
+              <w:t>Property</w:t>
+            </w:r>
+          </w:p>
+        </w:tc>
+        <w:tc>
+          <w:tcPr>
+            <w:tcW w:w="1677" w:type="dxa"/>
+          </w:tcPr>
+          <w:p>
+            <w:pPr>
+              <w:rPr>
+                <w:b/>
+                <w:bCs/>
+                <w:sz w:val="16"/>
+                <w:szCs w:val="16"/>
+              </w:rPr>
+            </w:pPr>
+            <w:r>
+              <w:rPr>
+                <w:b/>
+                <w:bCs/>
+                <w:sz w:val="16"/>
+                <w:szCs w:val="16"/>
+              </w:rPr>
+              <w:t>Algebraic Example</w:t>
+            </w:r>
+          </w:p>
+        </w:tc>
+        <w:tc>
+          <w:tcPr>
+            <w:tcW w:w="1677" w:type="dxa"/>
+          </w:tcPr>
+          <w:p>
+            <w:pPr>
+              <w:rPr>
+                <w:b/>
+                <w:bCs/>
+                <w:sz w:val="16"/>
+                <w:szCs w:val="16"/>
+              </w:rPr>
+            </w:pPr>
+            <w:r>
+              <w:rPr>
+                <w:b/>
+                <w:bCs/>
+                <w:sz w:val="16"/>
+                <w:szCs w:val="16"/>
+              </w:rPr>
+              <w:t>Formal Statement</w:t>
+            </w:r>
+          </w:p>
+        </w:tc>
+      </w:tr>
+      <w:tr>
+        <w:tc>
+          <w:tcPr>
+            <w:tcW w:w="1676" w:type="dxa"/>
+          </w:tcPr>
+          <w:p>
+            <w:pPr>
+              <w:rPr>
+                <w:sz w:val="16"/>
+                <w:szCs w:val="16"/>
+              </w:rPr>
+            </w:pPr>
+          </w:p>
+        </w:tc>
+        <w:tc>
+          <w:tcPr>
+            <w:tcW w:w="1677" w:type="dxa"/>
+          </w:tcPr>
+          <w:p>
+            <w:pPr>
+              <w:rPr>
+                <w:sz w:val="16"/>
+                <w:szCs w:val="16"/>
+              </w:rPr>
+            </w:pPr>
+          </w:p>
+        </w:tc>
+        <w:tc>
+          <w:tcPr>
+            <w:tcW w:w="1677" w:type="dxa"/>
+          </w:tcPr>
+          <w:p>
+            <w:pPr>
+              <w:rPr>
+                <w:sz w:val="16"/>
+                <w:szCs w:val="16"/>
+              </w:rPr>
+            </w:pPr>
+          </w:p>
+        </w:tc>
+      </w:tr>
+      <w:tr>
+        <w:tc>
+          <w:tcPr>
+            <w:tcW w:w="1676" w:type="dxa"/>
+          </w:tcPr>
+          <w:p>
+            <w:pPr>
+              <w:rPr>
+                <w:sz w:val="16"/>
+                <w:szCs w:val="16"/>
+              </w:rPr>
+            </w:pPr>
+            <w:r>
+              <w:rPr>
+                <w:i/>
+                <w:iCs/>
+                <w:sz w:val="16"/>
+                <w:szCs w:val="16"/>
+              </w:rPr>
+              <w:t>Addition</w:t>
+            </w:r>
+            <w:r>
+              <w:rPr>
+                <w:sz w:val="16"/>
+                <w:szCs w:val="16"/>
+              </w:rPr>
+              <w:t xml:space="preserve"> (+)</w:t>
+            </w:r>
+          </w:p>
+        </w:tc>
+        <w:tc>
+          <w:tcPr>
+            <w:tcW w:w="1677" w:type="dxa"/>
+          </w:tcPr>
+          <w:p>
+            <w:pPr>
+              <w:rPr>
+                <w:sz w:val="16"/>
+                <w:szCs w:val="16"/>
+              </w:rPr>
+            </w:pPr>
+          </w:p>
+        </w:tc>
+        <w:tc>
+          <w:tcPr>
+            <w:tcW w:w="1677" w:type="dxa"/>
+          </w:tcPr>
+          <w:p>
+            <w:pPr>
+              <w:rPr>
+                <w:sz w:val="16"/>
+                <w:szCs w:val="16"/>
+              </w:rPr>
+            </w:pPr>
+          </w:p>
+        </w:tc>
+      </w:tr>
+      <w:tr>
+        <w:tc>
+          <w:tcPr>
+            <w:tcW w:w="1676" w:type="dxa"/>
+          </w:tcPr>
+          <w:p>
+            <w:pPr>
+              <w:rPr>
+                <w:sz w:val="16"/>
+                <w:szCs w:val="16"/>
+              </w:rPr>
+            </w:pPr>
+            <w:r>
+              <w:rPr>
+                <w:sz w:val="16"/>
+                <w:szCs w:val="16"/>
+              </w:rPr>
+              <w:t xml:space="preserve">The same (or =) quantities </w:t>
+            </w:r>
+            <w:r>
+              <w:rPr>
+                <w:rFonts w:eastAsiaTheme="minorEastAsia"/>
+                <w:sz w:val="16"/>
+                <w:szCs w:val="16"/>
+              </w:rPr>
+              <w:t>may be added to both sides of an equation.</w:t>
+            </w:r>
+          </w:p>
+        </w:tc>
+        <w:tc>
+          <w:tcPr>
+            <w:tcW w:w="1677" w:type="dxa"/>
+          </w:tcPr>
+          <w:p>
+            <w:pPr>
+              <w:rPr>
+                <w:sz w:val="16"/>
+                <w:szCs w:val="16"/>
+              </w:rPr>
+            </w:pPr>
+            <w:r>
+              <w:rPr>
+                <w:sz w:val="16"/>
+                <w:szCs w:val="16"/>
+              </w:rPr>
+              <w:t>If equals are added to:</w:t>
+            </w:r>
+          </w:p>
+          <w:p>
+            <w:pPr>
+              <w:rPr>
+                <w:rFonts w:eastAsiaTheme="minorEastAsia"/>
+                <w:sz w:val="16"/>
+                <w:szCs w:val="16"/>
+              </w:rPr>
+            </w:pPr>
+            <m:oMathPara>
+              <m:oMath>
+                <m:r>
+                  <w:rPr>
+                    <w:rFonts w:ascii="Cambria Math" w:hAnsi="Cambria Math"/>
+                    <w:sz w:val="16"/>
+                    <w:szCs w:val="16"/>
+                  </w:rPr>
+                  <m:t>x-3=12</m:t>
+                </m:r>
+              </m:oMath>
+            </m:oMathPara>
+          </w:p>
+          <w:p>
+            <w:pPr>
+              <w:rPr>
+                <w:rFonts w:eastAsiaTheme="minorEastAsia"/>
+                <w:sz w:val="16"/>
+                <w:szCs w:val="16"/>
+              </w:rPr>
+            </w:pPr>
+            <m:oMathPara>
+              <m:oMath>
+                <m:r>
+                  <w:rPr>
+                    <w:rFonts w:ascii="Cambria Math" w:eastAsiaTheme="minorEastAsia" w:hAnsi="Cambria Math"/>
+                    <w:sz w:val="16"/>
+                    <w:szCs w:val="16"/>
+                  </w:rPr>
+                  <m:t>+3=+3</m:t>
+                </m:r>
+              </m:oMath>
+            </m:oMathPara>
+          </w:p>
+          <w:p>
+            <w:pPr>
+              <w:rPr>
+                <w:rFonts w:eastAsiaTheme="minorEastAsia"/>
+                <w:sz w:val="16"/>
+                <w:szCs w:val="16"/>
+              </w:rPr>
+            </w:pPr>
+            <m:oMathPara>
+              <m:oMath>
+                <m:r>
+                  <w:rPr>
+                    <w:rFonts w:ascii="Cambria Math" w:eastAsiaTheme="minorEastAsia" w:hAnsi="Cambria Math"/>
+                    <w:sz w:val="16"/>
+                    <w:szCs w:val="16"/>
+                  </w:rPr>
+                  <m:t>x=15</m:t>
+                </m:r>
+              </m:oMath>
+            </m:oMathPara>
+          </w:p>
+        </w:tc>
+        <w:tc>
+          <w:tcPr>
+            <w:tcW w:w="1677" w:type="dxa"/>
+          </w:tcPr>
+          <w:p>
+            <w:pPr>
+              <w:rPr>
+                <w:sz w:val="16"/>
+                <w:szCs w:val="16"/>
+              </w:rPr>
+            </w:pPr>
+            <w:r>
+              <w:rPr>
+                <w:sz w:val="16"/>
+                <w:szCs w:val="16"/>
+              </w:rPr>
+              <w:t>Equals, there sums are equal</w:t>
+            </w:r>
+          </w:p>
+          <w:p>
+            <w:pPr>
+              <w:rPr>
+                <w:sz w:val="16"/>
+                <w:szCs w:val="16"/>
+              </w:rPr>
+            </w:pPr>
+            <w:r>
+              <w:rPr>
+                <w:sz w:val="16"/>
+                <w:szCs w:val="16"/>
+              </w:rPr>
+              <w:t xml:space="preserve">Or </w:t>
+            </w:r>
+          </w:p>
+          <w:p>
+            <w:pPr>
+              <w:rPr>
+                <w:rFonts w:eastAsiaTheme="minorEastAsia"/>
+                <w:sz w:val="16"/>
+                <w:szCs w:val="16"/>
+              </w:rPr>
+            </w:pPr>
+            <m:oMath>
+              <m:r>
+                <w:rPr>
+                  <w:rFonts w:ascii="Cambria Math" w:hAnsi="Cambria Math"/>
+                  <w:sz w:val="16"/>
+                  <w:szCs w:val="16"/>
+                </w:rPr>
+                <m:t xml:space="preserve">Ifa=b, </m:t>
+              </m:r>
+            </m:oMath>
+            <w:r>
+              <w:rPr>
+                <w:rFonts w:eastAsiaTheme="minorEastAsia"/>
+                <w:sz w:val="16"/>
+                <w:szCs w:val="16"/>
+              </w:rPr>
+              <w:t xml:space="preserve"> </w:t>
+            </w:r>
+          </w:p>
+          <w:p>
+            <w:pPr>
+              <w:rPr>
+                <w:sz w:val="16"/>
+                <w:szCs w:val="16"/>
+              </w:rPr>
+            </w:pPr>
+            <m:oMathPara>
+              <m:oMath>
+                <m:r>
+                  <w:rPr>
+                    <w:rFonts w:ascii="Cambria Math" w:hAnsi="Cambria Math"/>
+                    <w:sz w:val="16"/>
+                    <w:szCs w:val="16"/>
+                  </w:rPr>
+                  <m:t>then a+c=b+c</m:t>
+                </m:r>
+              </m:oMath>
+            </m:oMathPara>
+          </w:p>
+        </w:tc>
+      </w:tr>
+      <w:tr>
+        <w:tc>
+          <w:tcPr>
+            <w:tcW w:w="1676" w:type="dxa"/>
+          </w:tcPr>
+          <w:p>
+            <w:pPr>
+              <w:rPr>
+                <w:sz w:val="16"/>
+                <w:szCs w:val="16"/>
+              </w:rPr>
+            </w:pPr>
+          </w:p>
+        </w:tc>
+        <w:tc>
+          <w:tcPr>
+            <w:tcW w:w="1677" w:type="dxa"/>
+          </w:tcPr>
+          <w:p>
+            <w:pPr>
+              <w:rPr>
+                <w:sz w:val="16"/>
+                <w:szCs w:val="16"/>
+              </w:rPr>
+            </w:pPr>
+          </w:p>
+        </w:tc>
+        <w:tc>
+          <w:tcPr>
+            <w:tcW w:w="1677" w:type="dxa"/>
+          </w:tcPr>
+          <w:p>
+            <w:pPr>
+              <w:rPr>
+                <w:sz w:val="16"/>
+                <w:szCs w:val="16"/>
+              </w:rPr>
+            </w:pPr>
+          </w:p>
+        </w:tc>
+      </w:tr>
+      <w:tr>
+        <w:tc>
+          <w:tcPr>
+            <w:tcW w:w="1676" w:type="dxa"/>
+          </w:tcPr>
+          <w:p>
+            <w:pPr>
+              <w:rPr>
+                <w:sz w:val="16"/>
+                <w:szCs w:val="16"/>
+              </w:rPr>
+            </w:pPr>
+            <w:r>
+              <w:rPr>
+                <w:i/>
+                <w:iCs/>
+                <w:sz w:val="16"/>
+                <w:szCs w:val="16"/>
+              </w:rPr>
+              <w:t>Subtraction</w:t>
+            </w:r>
+            <w:r>
+              <w:rPr>
+                <w:sz w:val="16"/>
+                <w:szCs w:val="16"/>
+              </w:rPr>
+              <w:t xml:space="preserve"> (-)</w:t>
+            </w:r>
+          </w:p>
+        </w:tc>
+        <w:tc>
+          <w:tcPr>
+            <w:tcW w:w="1677" w:type="dxa"/>
+          </w:tcPr>
+          <w:p>
+            <w:pPr>
+              <w:rPr>
+                <w:sz w:val="16"/>
+                <w:szCs w:val="16"/>
+              </w:rPr>
+            </w:pPr>
+          </w:p>
+        </w:tc>
+        <w:tc>
+          <w:tcPr>
+            <w:tcW w:w="1677" w:type="dxa"/>
+          </w:tcPr>
+          <w:p>
+            <w:pPr>
+              <w:rPr>
+                <w:sz w:val="16"/>
+                <w:szCs w:val="16"/>
+              </w:rPr>
+            </w:pPr>
+          </w:p>
+        </w:tc>
+      </w:tr>
+      <w:tr>
+        <w:tc>
+          <w:tcPr>
+            <w:tcW w:w="1676" w:type="dxa"/>
+          </w:tcPr>
+          <w:p>
+            <w:pPr>
+              <w:rPr>
+                <w:sz w:val="16"/>
+                <w:szCs w:val="16"/>
+              </w:rPr>
+            </w:pPr>
+            <w:r>
+              <w:rPr>
+                <w:sz w:val="16"/>
+                <w:szCs w:val="16"/>
+              </w:rPr>
+              <w:t>The same (or =) quantities may be subtracted from both sides of an equation.</w:t>
+            </w:r>
+          </w:p>
+        </w:tc>
+        <w:tc>
+          <w:tcPr>
+            <w:tcW w:w="1677" w:type="dxa"/>
+          </w:tcPr>
+          <w:p>
+            <w:pPr>
+              <w:rPr>
+                <w:sz w:val="16"/>
+                <w:szCs w:val="16"/>
+              </w:rPr>
+            </w:pPr>
+            <w:r>
+              <w:rPr>
+                <w:sz w:val="16"/>
+                <w:szCs w:val="16"/>
+              </w:rPr>
+              <w:t>If equals are subtracted:</w:t>
+            </w:r>
+          </w:p>
+          <w:p>
+            <w:pPr>
+              <w:rPr>
+                <w:rFonts w:eastAsiaTheme="minorEastAsia"/>
+                <w:sz w:val="16"/>
+                <w:szCs w:val="16"/>
+              </w:rPr>
+            </w:pPr>
+            <m:oMathPara>
+              <m:oMath>
+                <m:r>
+                  <w:rPr>
+                    <w:rFonts w:ascii="Cambria Math" w:hAnsi="Cambria Math"/>
+                    <w:sz w:val="16"/>
+                    <w:szCs w:val="16"/>
+                  </w:rPr>
+                  <m:t>n+5=11</m:t>
+                </m:r>
+              </m:oMath>
+            </m:oMathPara>
+          </w:p>
+          <w:p>
+            <w:pPr>
+              <w:rPr>
+                <w:rFonts w:eastAsiaTheme="minorEastAsia"/>
+                <w:sz w:val="16"/>
+                <w:szCs w:val="16"/>
+              </w:rPr>
+            </w:pPr>
+            <m:oMathPara>
+              <m:oMath>
+                <m:r>
+                  <w:rPr>
+                    <w:rFonts w:ascii="Cambria Math" w:eastAsiaTheme="minorEastAsia" w:hAnsi="Cambria Math"/>
+                    <w:sz w:val="16"/>
+                    <w:szCs w:val="16"/>
+                  </w:rPr>
+                  <m:t>n+5-5=11-5</m:t>
+                </m:r>
+              </m:oMath>
+            </m:oMathPara>
+          </w:p>
+          <w:p>
+            <w:pPr>
+              <w:rPr>
+                <w:rFonts w:eastAsiaTheme="minorEastAsia"/>
+                <w:sz w:val="16"/>
+                <w:szCs w:val="16"/>
+              </w:rPr>
+            </w:pPr>
+            <m:oMathPara>
+              <m:oMath>
+                <m:r>
+                  <w:rPr>
+                    <w:rFonts w:ascii="Cambria Math" w:eastAsiaTheme="minorEastAsia" w:hAnsi="Cambria Math"/>
+                    <w:sz w:val="16"/>
+                    <w:szCs w:val="16"/>
+                  </w:rPr>
+                  <m:t>n=6</m:t>
+                </m:r>
+              </m:oMath>
+            </m:oMathPara>
+          </w:p>
+        </w:tc>
+        <w:tc>
+          <w:tcPr>
+            <w:tcW w:w="1677" w:type="dxa"/>
+          </w:tcPr>
+          <w:p>
+            <w:pPr>
+              <w:rPr>
+                <w:sz w:val="16"/>
+                <w:szCs w:val="16"/>
+              </w:rPr>
+            </w:pPr>
+            <w:r>
+              <w:rPr>
+                <w:sz w:val="16"/>
+                <w:szCs w:val="16"/>
+              </w:rPr>
+              <w:t>Form equals, there differences are equal.</w:t>
+            </w:r>
+          </w:p>
+          <w:p>
+            <w:pPr>
+              <w:rPr>
+                <w:sz w:val="16"/>
+                <w:szCs w:val="16"/>
+              </w:rPr>
+            </w:pPr>
+            <w:r>
+              <w:rPr>
+                <w:sz w:val="16"/>
+                <w:szCs w:val="16"/>
+              </w:rPr>
+              <w:t>Or</w:t>
+            </w:r>
+          </w:p>
+          <w:p>
+            <w:pPr>
+              <w:rPr>
+                <w:rFonts w:eastAsiaTheme="minorEastAsia"/>
+                <w:sz w:val="16"/>
+                <w:szCs w:val="16"/>
+              </w:rPr>
+            </w:pPr>
+            <m:oMathPara>
+              <m:oMath>
+                <m:r>
+                  <w:rPr>
+                    <w:rFonts w:ascii="Cambria Math" w:hAnsi="Cambria Math"/>
+                    <w:sz w:val="16"/>
+                    <w:szCs w:val="16"/>
+                  </w:rPr>
+                  <m:t>If a=b</m:t>
+                </m:r>
+              </m:oMath>
+            </m:oMathPara>
+          </w:p>
+          <w:p>
+            <w:pPr>
+              <w:rPr>
+                <w:rFonts w:eastAsiaTheme="minorEastAsia"/>
+                <w:sz w:val="16"/>
+                <w:szCs w:val="16"/>
+              </w:rPr>
+            </w:pPr>
+            <m:oMathPara>
+              <m:oMath>
+                <m:r>
+                  <w:rPr>
+                    <w:rFonts w:ascii="Cambria Math" w:eastAsiaTheme="minorEastAsia" w:hAnsi="Cambria Math"/>
+                    <w:sz w:val="16"/>
+                    <w:szCs w:val="16"/>
+                  </w:rPr>
+                  <m:t>then a-c=b-c</m:t>
+                </m:r>
+              </m:oMath>
+            </m:oMathPara>
+          </w:p>
+        </w:tc>
+      </w:tr>
+      <w:tr>
+        <w:tc>
+          <w:tcPr>
+            <w:tcW w:w="1676" w:type="dxa"/>
+          </w:tcPr>
+          <w:p>
+            <w:pPr>
+              <w:rPr>
+                <w:sz w:val="16"/>
+                <w:szCs w:val="16"/>
+              </w:rPr>
+            </w:pPr>
+          </w:p>
+        </w:tc>
+        <w:tc>
+          <w:tcPr>
+            <w:tcW w:w="1677" w:type="dxa"/>
+          </w:tcPr>
+          <w:p>
+            <w:pPr>
+              <w:rPr>
+                <w:sz w:val="16"/>
+                <w:szCs w:val="16"/>
+              </w:rPr>
+            </w:pPr>
+          </w:p>
+        </w:tc>
+        <w:tc>
+          <w:tcPr>
+            <w:tcW w:w="1677" w:type="dxa"/>
+          </w:tcPr>
+          <w:p>
+            <w:pPr>
+              <w:rPr>
+                <w:sz w:val="16"/>
+                <w:szCs w:val="16"/>
+              </w:rPr>
+            </w:pPr>
+          </w:p>
+        </w:tc>
+      </w:tr>
+      <w:tr>
+        <w:tc>
+          <w:tcPr>
+            <w:tcW w:w="1676" w:type="dxa"/>
+          </w:tcPr>
+          <w:p>
+            <w:pPr>
+              <w:rPr>
+                <w:sz w:val="16"/>
+                <w:szCs w:val="16"/>
+              </w:rPr>
+            </w:pPr>
+            <w:r>
+              <w:rPr>
+                <w:i/>
+                <w:iCs/>
+                <w:sz w:val="16"/>
+                <w:szCs w:val="16"/>
+              </w:rPr>
+              <w:t>Multiplication</w:t>
+            </w:r>
+            <w:r>
+              <w:rPr>
+                <w:sz w:val="16"/>
+                <w:szCs w:val="16"/>
+              </w:rPr>
+              <w:t xml:space="preserve"> (x)</w:t>
+            </w:r>
+          </w:p>
+        </w:tc>
+        <w:tc>
+          <w:tcPr>
+            <w:tcW w:w="1677" w:type="dxa"/>
+          </w:tcPr>
+          <w:p>
+            <w:pPr>
+              <w:rPr>
+                <w:sz w:val="16"/>
+                <w:szCs w:val="16"/>
+              </w:rPr>
+            </w:pPr>
+          </w:p>
+        </w:tc>
+        <w:tc>
+          <w:tcPr>
+            <w:tcW w:w="1677" w:type="dxa"/>
+          </w:tcPr>
+          <w:p>
+            <w:pPr>
+              <w:rPr>
+                <w:sz w:val="16"/>
+                <w:szCs w:val="16"/>
+              </w:rPr>
+            </w:pPr>
+          </w:p>
+        </w:tc>
+      </w:tr>
+      <w:tr>
+        <w:tc>
+          <w:tcPr>
+            <w:tcW w:w="1676" w:type="dxa"/>
+          </w:tcPr>
+          <w:p>
+            <w:pPr>
+              <w:rPr>
+                <w:sz w:val="16"/>
+                <w:szCs w:val="16"/>
+              </w:rPr>
+            </w:pPr>
+            <w:r>
+              <w:rPr>
+                <w:sz w:val="16"/>
+                <w:szCs w:val="16"/>
+              </w:rPr>
+              <w:t>The same quantity may be used to multiply both sides of an equation</w:t>
+            </w:r>
+          </w:p>
+        </w:tc>
+        <w:tc>
+          <w:tcPr>
+            <w:tcW w:w="1677" w:type="dxa"/>
+          </w:tcPr>
+          <w:p>
+            <w:pPr>
+              <w:rPr>
+                <w:rFonts w:eastAsiaTheme="minorEastAsia"/>
+                <w:sz w:val="16"/>
+                <w:szCs w:val="16"/>
+              </w:rPr>
+            </w:pPr>
+            <w:r>
+              <w:rPr>
+                <w:sz w:val="16"/>
+                <w:szCs w:val="16"/>
+              </w:rPr>
+              <w:t xml:space="preserve">Solve for </w:t>
+            </w:r>
+            <m:oMath>
+              <m:r>
+                <w:rPr>
+                  <w:rFonts w:ascii="Cambria Math" w:hAnsi="Cambria Math"/>
+                  <w:sz w:val="16"/>
+                  <w:szCs w:val="16"/>
+                </w:rPr>
+                <m:t>y</m:t>
+              </m:r>
+            </m:oMath>
+            <w:r>
+              <w:rPr>
+                <w:rFonts w:eastAsiaTheme="minorEastAsia"/>
+                <w:sz w:val="16"/>
+                <w:szCs w:val="16"/>
+              </w:rPr>
+              <w:t>:</w:t>
+            </w:r>
+          </w:p>
+          <w:p>
+            <w:pPr>
+              <w:rPr>
+                <w:rFonts w:eastAsiaTheme="minorEastAsia"/>
+                <w:sz w:val="16"/>
+                <w:szCs w:val="16"/>
+              </w:rPr>
+            </w:pPr>
+            <m:oMathPara>
+              <m:oMath>
+                <m:f>
+                  <m:fPr>
+                    <m:ctrlPr>
+                      <w:rPr>
+                        <w:rFonts w:ascii="Cambria Math" w:hAnsi="Cambria Math"/>
+                        <w:i/>
+                        <w:sz w:val="16"/>
+                        <w:szCs w:val="16"/>
+                      </w:rPr>
+                    </m:ctrlPr>
+                  </m:fPr>
+                  <m:num>
+                    <m:r>
+                      <w:rPr>
+                        <w:rFonts w:ascii="Cambria Math" w:hAnsi="Cambria Math"/>
+                        <w:sz w:val="16"/>
+                        <w:szCs w:val="16"/>
+                      </w:rPr>
+                      <m:t>y</m:t>
+                    </m:r>
+                  </m:num>
+                  <m:den>
+                    <m:r>
+                      <w:rPr>
+                        <w:rFonts w:ascii="Cambria Math" w:hAnsi="Cambria Math"/>
+                        <w:sz w:val="16"/>
+                        <w:szCs w:val="16"/>
+                      </w:rPr>
+                      <m:t>3</m:t>
+                    </m:r>
+                  </m:den>
+                </m:f>
+                <m:r>
+                  <w:rPr>
+                    <w:rFonts w:ascii="Cambria Math" w:hAnsi="Cambria Math"/>
+                    <w:sz w:val="16"/>
+                    <w:szCs w:val="16"/>
+                  </w:rPr>
+                  <m:t>=7</m:t>
+                </m:r>
+              </m:oMath>
+            </m:oMathPara>
+          </w:p>
+          <w:p>
+            <w:pPr>
+              <w:rPr>
+                <w:rFonts w:eastAsiaTheme="minorEastAsia"/>
+                <w:sz w:val="16"/>
+                <w:szCs w:val="16"/>
+              </w:rPr>
+            </w:pPr>
+            <m:oMathPara>
+              <m:oMath>
+                <m:r>
+                  <w:rPr>
+                    <w:rFonts w:ascii="Cambria Math" w:hAnsi="Cambria Math"/>
+                    <w:sz w:val="16"/>
+                    <w:szCs w:val="16"/>
+                  </w:rPr>
+                  <m:t>3⋅</m:t>
+                </m:r>
+                <m:f>
+                  <m:fPr>
+                    <m:ctrlPr>
+                      <w:rPr>
+                        <w:rFonts w:ascii="Cambria Math" w:hAnsi="Cambria Math"/>
+                        <w:i/>
+                        <w:sz w:val="16"/>
+                        <w:szCs w:val="16"/>
+                      </w:rPr>
+                    </m:ctrlPr>
+                  </m:fPr>
+                  <m:num>
+                    <m:r>
+                      <w:rPr>
+                        <w:rFonts w:ascii="Cambria Math" w:hAnsi="Cambria Math"/>
+                        <w:sz w:val="16"/>
+                        <w:szCs w:val="16"/>
+                      </w:rPr>
+                      <m:t>y</m:t>
+                    </m:r>
+                  </m:num>
+                  <m:den>
+                    <m:r>
+                      <w:rPr>
+                        <w:rFonts w:ascii="Cambria Math" w:hAnsi="Cambria Math"/>
+                        <w:sz w:val="16"/>
+                        <w:szCs w:val="16"/>
+                      </w:rPr>
+                      <m:t>3</m:t>
+                    </m:r>
+                  </m:den>
+                </m:f>
+                <m:r>
+                  <w:rPr>
+                    <w:rFonts w:ascii="Cambria Math" w:hAnsi="Cambria Math"/>
+                    <w:sz w:val="16"/>
+                    <w:szCs w:val="16"/>
+                  </w:rPr>
+                  <m:t>=</m:t>
+                </m:r>
+                <m:r>
+                  <w:rPr>
+                    <w:rFonts w:ascii="Cambria Math" w:hAnsi="Cambria Math"/>
+                    <w:sz w:val="16"/>
+                    <w:szCs w:val="16"/>
+                  </w:rPr>
+                  <m:t>3⋅</m:t>
+                </m:r>
+                <m:r>
+                  <w:rPr>
+                    <w:rFonts w:ascii="Cambria Math" w:hAnsi="Cambria Math"/>
+                    <w:sz w:val="16"/>
+                    <w:szCs w:val="16"/>
+                  </w:rPr>
+                  <m:t>7</m:t>
+                </m:r>
+              </m:oMath>
+            </m:oMathPara>
+          </w:p>
+          <w:p>
+            <w:pPr>
+              <w:rPr>
+                <w:rFonts w:eastAsiaTheme="minorEastAsia"/>
+                <w:sz w:val="16"/>
+                <w:szCs w:val="16"/>
+              </w:rPr>
+            </w:pPr>
+            <m:oMathPara>
+              <m:oMath>
+                <m:r>
+                  <w:rPr>
+                    <w:rFonts w:ascii="Cambria Math" w:eastAsiaTheme="minorEastAsia" w:hAnsi="Cambria Math"/>
+                    <w:sz w:val="16"/>
+                    <w:szCs w:val="16"/>
+                  </w:rPr>
+                  <m:t>y=21</m:t>
+                </m:r>
+              </m:oMath>
+            </m:oMathPara>
+          </w:p>
+        </w:tc>
+        <w:tc>
+          <w:tcPr>
+            <w:tcW w:w="1677" w:type="dxa"/>
+          </w:tcPr>
+          <w:p>
+            <w:pPr>
+              <w:rPr>
+                <w:sz w:val="16"/>
+                <w:szCs w:val="16"/>
+              </w:rPr>
+            </w:pPr>
+            <w:r>
+              <w:rPr>
+                <w:sz w:val="16"/>
+                <w:szCs w:val="16"/>
+              </w:rPr>
+              <w:t>If equals are multiplied by equals, their products are equal.</w:t>
+            </w:r>
+          </w:p>
+          <w:p>
+            <w:pPr>
+              <w:rPr>
+                <w:sz w:val="16"/>
+                <w:szCs w:val="16"/>
+              </w:rPr>
+            </w:pPr>
+            <w:r>
+              <w:rPr>
+                <w:sz w:val="16"/>
+                <w:szCs w:val="16"/>
+              </w:rPr>
+              <w:t xml:space="preserve">Or </w:t>
+            </w:r>
+          </w:p>
+          <w:p>
+            <w:pPr>
+              <w:rPr>
+                <w:rFonts w:eastAsiaTheme="minorEastAsia"/>
+                <w:sz w:val="16"/>
+                <w:szCs w:val="16"/>
+              </w:rPr>
+            </w:pPr>
+            <m:oMathPara>
+              <m:oMath>
+                <m:r>
+                  <w:rPr>
+                    <w:rFonts w:ascii="Cambria Math" w:hAnsi="Cambria Math"/>
+                    <w:sz w:val="16"/>
+                    <w:szCs w:val="16"/>
+                  </w:rPr>
+                  <m:t>If a=b,</m:t>
+                </m:r>
+              </m:oMath>
+            </m:oMathPara>
+          </w:p>
+          <w:p>
+            <w:pPr>
+              <w:rPr>
+                <w:rFonts w:eastAsiaTheme="minorEastAsia"/>
+                <w:sz w:val="16"/>
+                <w:szCs w:val="16"/>
+              </w:rPr>
+            </w:pPr>
+            <m:oMathPara>
+              <m:oMath>
+                <m:r>
+                  <w:rPr>
+                    <w:rFonts w:ascii="Cambria Math" w:eastAsiaTheme="minorEastAsia" w:hAnsi="Cambria Math"/>
+                    <w:sz w:val="16"/>
+                    <w:szCs w:val="16"/>
+                  </w:rPr>
+                  <m:t>then ac=bc</m:t>
+                </m:r>
+              </m:oMath>
+            </m:oMathPara>
+          </w:p>
+        </w:tc>
+      </w:tr>
+    </w:tbl>
     <w:p/>
+    <w:p>
+      <w:r>
+        <w:t>The addition, subtraction and multiplication properties may be applied also to geometric situations.</w:t>
+      </w:r>
+    </w:p>
+    <w:p>
+      <w:pPr>
+        <w:pStyle w:val="Heading2"/>
+      </w:pPr>
+      <w:r>
+        <w:t>The Two-Column Proof Format</w:t>
+      </w:r>
+    </w:p>
+    <w:p>
+      <w:pPr>
+        <w:rPr>
+          <w:b/>
+          <w:bCs/>
+        </w:rPr>
+      </w:pPr>
+      <w:r>
+        <w:rPr>
+          <w:b/>
+          <w:bCs/>
+        </w:rPr>
+        <w:t>This Is The Key To The Method</w:t>
+      </w:r>
+    </w:p>
+    <w:p>
+      <w:r>
+        <w:t>A proof in geometry usually includes these four elements:</w:t>
+      </w:r>
+    </w:p>
+    <w:p>
+      <w:pPr>
+        <w:rPr>
+          <w:rFonts w:eastAsiaTheme="minorEastAsia"/>
+        </w:rPr>
+      </w:pPr>
+      <m:oMathPara>
+        <m:oMath>
+          <m:r>
+            <w:rPr>
+              <w:rFonts w:ascii="Cambria Math" w:hAnsi="Cambria Math"/>
+            </w:rPr>
+            <m:t xml:space="preserve">GIVEN: </m:t>
+          </m:r>
+          <m:d>
+            <m:dPr>
+              <m:begChr m:val="{"/>
+              <m:endChr m:val=""/>
+              <m:ctrlPr>
+                <w:rPr>
+                  <w:rFonts w:ascii="Cambria Math" w:hAnsi="Cambria Math"/>
+                  <w:i/>
+                </w:rPr>
+              </m:ctrlPr>
+            </m:dPr>
+            <m:e>
+              <m:eqArr>
+                <m:eqArrPr>
+                  <m:ctrlPr>
+                    <w:rPr>
+                      <w:rFonts w:ascii="Cambria Math" w:hAnsi="Cambria Math"/>
+                      <w:i/>
+                    </w:rPr>
+                  </m:ctrlPr>
+                </m:eqArrPr>
+                <m:e>
+                  <m:r>
+                    <m:rPr>
+                      <m:sty m:val="p"/>
+                    </m:rPr>
+                    <w:rPr>
+                      <w:rFonts w:ascii="Cambria Math" w:hAnsi="Cambria Math"/>
+                    </w:rPr>
+                    <m:t>The set of facts</m:t>
+                  </m:r>
+                </m:e>
+                <m:e>
+                  <m:r>
+                    <m:rPr>
+                      <m:sty m:val="p"/>
+                    </m:rPr>
+                    <w:rPr>
+                      <w:rFonts w:ascii="Cambria Math" w:hAnsi="Cambria Math"/>
+                    </w:rPr>
+                    <m:t>that you can use</m:t>
+                  </m:r>
+                  <m:r>
+                    <w:rPr>
+                      <w:rFonts w:ascii="Cambria Math" w:hAnsi="Cambria Math"/>
+                    </w:rPr>
+                    <m:t>.</m:t>
+                  </m:r>
+                </m:e>
+              </m:eqArr>
+            </m:e>
+          </m:d>
+        </m:oMath>
+      </m:oMathPara>
+    </w:p>
+    <w:p>
+      <w:pPr>
+        <w:rPr>
+          <w:rFonts w:eastAsiaTheme="minorEastAsia"/>
+        </w:rPr>
+      </w:pPr>
+      <m:oMathPara>
+        <m:oMath>
+          <m:r>
+            <w:rPr>
+              <w:rFonts w:ascii="Cambria Math" w:eastAsiaTheme="minorEastAsia" w:hAnsi="Cambria Math"/>
+            </w:rPr>
+            <m:t xml:space="preserve">PROVE: </m:t>
+          </m:r>
+          <m:d>
+            <m:dPr>
+              <m:begChr m:val="{"/>
+              <m:endChr m:val=""/>
+              <m:ctrlPr>
+                <w:rPr>
+                  <w:rFonts w:ascii="Cambria Math" w:eastAsiaTheme="minorEastAsia" w:hAnsi="Cambria Math"/>
+                  <w:i/>
+                </w:rPr>
+              </m:ctrlPr>
+            </m:dPr>
+            <m:e>
+              <m:eqArr>
+                <m:eqArrPr>
+                  <m:ctrlPr>
+                    <w:rPr>
+                      <w:rFonts w:ascii="Cambria Math" w:eastAsiaTheme="minorEastAsia" w:hAnsi="Cambria Math"/>
+                      <w:i/>
+                    </w:rPr>
+                  </m:ctrlPr>
+                </m:eqArrPr>
+                <m:e>
+                  <m:r>
+                    <m:rPr>
+                      <m:sty m:val="p"/>
+                    </m:rPr>
+                    <w:rPr>
+                      <w:rFonts w:ascii="Cambria Math" w:eastAsiaTheme="minorEastAsia" w:hAnsi="Cambria Math"/>
+                    </w:rPr>
+                    <m:t>What you need</m:t>
+                  </m:r>
+                </m:e>
+                <m:e>
+                  <m:r>
+                    <m:rPr>
+                      <m:sty m:val="p"/>
+                    </m:rPr>
+                    <w:rPr>
+                      <w:rFonts w:ascii="Cambria Math" w:eastAsiaTheme="minorEastAsia" w:hAnsi="Cambria Math"/>
+                    </w:rPr>
+                    <m:t>to show</m:t>
+                  </m:r>
+                  <m:r>
+                    <w:rPr>
+                      <w:rFonts w:ascii="Cambria Math" w:eastAsiaTheme="minorEastAsia" w:hAnsi="Cambria Math"/>
+                    </w:rPr>
+                    <m:t>.</m:t>
+                  </m:r>
+                </m:e>
+              </m:eqArr>
+            </m:e>
+          </m:d>
+        </m:oMath>
+      </m:oMathPara>
+    </w:p>
+    <w:p>
+      <w:pPr>
+        <w:rPr>
+          <w:rFonts w:eastAsiaTheme="minorEastAsia"/>
+        </w:rPr>
+      </w:pPr>
+      <m:oMathPara>
+        <m:oMath>
+          <m:r>
+            <w:rPr>
+              <w:rFonts w:ascii="Cambria Math" w:eastAsiaTheme="minorEastAsia" w:hAnsi="Cambria Math"/>
+            </w:rPr>
+            <m:t xml:space="preserve">PROOF: </m:t>
+          </m:r>
+          <m:d>
+            <m:dPr>
+              <m:begChr m:val="{"/>
+              <m:endChr m:val=""/>
+              <m:ctrlPr>
+                <w:rPr>
+                  <w:rFonts w:ascii="Cambria Math" w:eastAsiaTheme="minorEastAsia" w:hAnsi="Cambria Math"/>
+                  <w:i/>
+                </w:rPr>
+              </m:ctrlPr>
+            </m:dPr>
+            <m:e>
+              <m:eqArr>
+                <m:eqArrPr>
+                  <m:ctrlPr>
+                    <w:rPr>
+                      <w:rFonts w:ascii="Cambria Math" w:eastAsiaTheme="minorEastAsia" w:hAnsi="Cambria Math"/>
+                      <w:iCs/>
+                    </w:rPr>
+                  </m:ctrlPr>
+                </m:eqArrPr>
+                <m:e>
+                  <m:r>
+                    <m:rPr>
+                      <m:sty m:val="p"/>
+                    </m:rPr>
+                    <w:rPr>
+                      <w:rFonts w:ascii="Cambria Math" w:eastAsiaTheme="minorEastAsia" w:hAnsi="Cambria Math"/>
+                    </w:rPr>
+                    <m:t>Step by step reasoning that leads from what is</m:t>
+                  </m:r>
+                </m:e>
+                <m:e>
+                  <m:r>
+                    <m:rPr>
+                      <m:nor/>
+                    </m:rPr>
+                    <w:rPr>
+                      <w:rFonts w:ascii="Cambria Math" w:eastAsiaTheme="minorEastAsia" w:hAnsi="Cambria Math"/>
+                      <w:iCs/>
+                    </w:rPr>
+                    <m:t xml:space="preserve">"Given" </m:t>
+                  </m:r>
+                  <m:r>
+                    <m:rPr>
+                      <m:sty m:val="p"/>
+                    </m:rPr>
+                    <w:rPr>
+                      <w:rFonts w:ascii="Cambria Math" w:eastAsiaTheme="minorEastAsia" w:hAnsi="Cambria Math"/>
+                    </w:rPr>
+                    <m:t>to what you must prove.</m:t>
+                  </m:r>
+                </m:e>
+              </m:eqArr>
+            </m:e>
+          </m:d>
+        </m:oMath>
+      </m:oMathPara>
+    </w:p>
+    <w:p/>
+    <w:p>
+      <w:r>
+        <w:t>When doing a proof, it is important to draw a diagram or mark a given diagram with information and conclusions drawn from the given information so that you can plan out your line of reasoning.</w:t>
+      </w:r>
+    </w:p>
+    <w:p>
+      <w:r>
+        <w:t>Greek</w:t>
+      </w:r>
+      <w:r>
+        <w:t xml:space="preserve"> mathematicians wrote proofs in paragraph form. Most beginning geometry students, however, find it helpful to organize and record their thinking using a table like format.</w:t>
+      </w:r>
+    </w:p>
+    <w:p>
+      <w:pPr>
+        <w:pStyle w:val="Heading2"/>
+      </w:pPr>
+      <w:r>
+        <w:t>Summary</w:t>
+      </w:r>
+    </w:p>
+    <w:p>
+      <w:pPr>
+        <w:pStyle w:val="ListParagraph"/>
+        <w:numPr>
+          <w:ilvl w:val="0"/>
+          <w:numId w:val="24"/>
+        </w:numPr>
+      </w:pPr>
+      <w:r>
+        <w:t>Angles are classified by degree measure as</w:t>
+      </w:r>
+    </w:p>
+    <w:p>
+      <w:pPr>
+        <w:pStyle w:val="ListParagraph"/>
+        <w:numPr>
+          <w:ilvl w:val="1"/>
+          <w:numId w:val="24"/>
+        </w:numPr>
+      </w:pPr>
+      <w:r>
+        <w:t>Right (90</w:t>
+      </w:r>
+      <w:r>
+        <w:t>°</w:t>
+      </w:r>
+      <w:r>
+        <w:t>)</w:t>
+      </w:r>
+    </w:p>
+    <w:p>
+      <w:pPr>
+        <w:pStyle w:val="ListParagraph"/>
+        <w:numPr>
+          <w:ilvl w:val="1"/>
+          <w:numId w:val="24"/>
+        </w:numPr>
+      </w:pPr>
+      <w:r>
+        <w:t>Acute (</w:t>
+      </w:r>
+      <m:oMath>
+        <m:r>
+          <w:rPr>
+            <w:rFonts w:ascii="Cambria Math" w:hAnsi="Cambria Math"/>
+          </w:rPr>
+          <m:t>0</m:t>
+        </m:r>
+        <m:r>
+          <w:rPr>
+            <w:rFonts w:ascii="Cambria Math" w:hAnsi="Cambria Math"/>
+          </w:rPr>
+          <m:t>°</m:t>
+        </m:r>
+        <m:r>
+          <w:rPr>
+            <w:rFonts w:ascii="Cambria Math" w:hAnsi="Cambria Math"/>
+          </w:rPr>
+          <m:t>&lt;a&lt;90</m:t>
+        </m:r>
+        <m:r>
+          <w:rPr>
+            <w:rFonts w:ascii="Cambria Math" w:hAnsi="Cambria Math"/>
+          </w:rPr>
+          <m:t>°</m:t>
+        </m:r>
+      </m:oMath>
+      <w:r>
+        <w:rPr>
+          <w:rFonts w:eastAsiaTheme="minorEastAsia"/>
+        </w:rPr>
+        <w:t>)</w:t>
+      </w:r>
+    </w:p>
+    <w:p>
+      <w:pPr>
+        <w:pStyle w:val="ListParagraph"/>
+        <w:numPr>
+          <w:ilvl w:val="1"/>
+          <w:numId w:val="24"/>
+        </w:numPr>
+      </w:pPr>
+      <w:r>
+        <w:rPr>
+          <w:rFonts w:eastAsiaTheme="minorEastAsia"/>
+        </w:rPr>
+        <w:t>Obtuse (</w:t>
+      </w:r>
+      <m:oMath>
+        <m:r>
+          <w:rPr>
+            <w:rFonts w:ascii="Cambria Math" w:eastAsiaTheme="minorEastAsia" w:hAnsi="Cambria Math"/>
+          </w:rPr>
+          <m:t>90</m:t>
+        </m:r>
+        <m:r>
+          <w:rPr>
+            <w:rFonts w:ascii="Cambria Math" w:eastAsiaTheme="minorEastAsia" w:hAnsi="Cambria Math"/>
+          </w:rPr>
+          <m:t>°</m:t>
+        </m:r>
+        <m:r>
+          <w:rPr>
+            <w:rFonts w:ascii="Cambria Math" w:eastAsiaTheme="minorEastAsia" w:hAnsi="Cambria Math"/>
+          </w:rPr>
+          <m:t>&lt;180</m:t>
+        </m:r>
+        <m:r>
+          <w:rPr>
+            <w:rFonts w:ascii="Cambria Math" w:eastAsiaTheme="minorEastAsia" w:hAnsi="Cambria Math"/>
+          </w:rPr>
+          <m:t>°</m:t>
+        </m:r>
+      </m:oMath>
+      <w:r>
+        <w:rPr>
+          <w:rFonts w:eastAsiaTheme="minorEastAsia"/>
+        </w:rPr>
+        <w:t>)</w:t>
+      </w:r>
+    </w:p>
+    <w:p>
+      <w:pPr>
+        <w:pStyle w:val="ListParagraph"/>
+        <w:numPr>
+          <w:ilvl w:val="1"/>
+          <w:numId w:val="24"/>
+        </w:numPr>
+      </w:pPr>
+      <w:r>
+        <w:rPr>
+          <w:rFonts w:eastAsiaTheme="minorEastAsia"/>
+        </w:rPr>
+        <w:t>Straight (180</w:t>
+      </w:r>
+      <w:r>
+        <w:rPr>
+          <w:rFonts w:eastAsiaTheme="minorEastAsia"/>
+        </w:rPr>
+        <w:t>°</w:t>
+      </w:r>
+      <w:r>
+        <w:rPr>
+          <w:rFonts w:eastAsiaTheme="minorEastAsia"/>
+        </w:rPr>
+        <w:t>)</w:t>
+      </w:r>
+    </w:p>
+    <w:p>
+      <w:pPr>
+        <w:pStyle w:val="ListParagraph"/>
+        <w:numPr>
+          <w:ilvl w:val="0"/>
+          <w:numId w:val="24"/>
+        </w:numPr>
+      </w:pPr>
+      <w:r>
+        <w:rPr>
+          <w:rFonts w:eastAsiaTheme="minorEastAsia"/>
+        </w:rPr>
+        <w:t>Figures are congruent (</w:t>
+      </w:r>
+      <m:oMath>
+        <m:r>
+          <w:rPr>
+            <w:rFonts w:ascii="Cambria Math" w:eastAsiaTheme="minorEastAsia" w:hAnsi="Cambria Math"/>
+          </w:rPr>
+          <m:t>≅</m:t>
+        </m:r>
+      </m:oMath>
+      <w:r>
+        <w:rPr>
+          <w:rFonts w:eastAsiaTheme="minorEastAsia"/>
+        </w:rPr>
+        <w:t>) if and only if they agree in all dimensions.</w:t>
+      </w:r>
+    </w:p>
+    <w:p>
+      <w:pPr>
+        <w:pStyle w:val="ListParagraph"/>
+        <w:numPr>
+          <w:ilvl w:val="0"/>
+          <w:numId w:val="24"/>
+        </w:numPr>
+      </w:pPr>
+      <w:r>
+        <w:rPr>
+          <w:rFonts w:eastAsiaTheme="minorEastAsia"/>
+        </w:rPr>
+        <w:t>Midpoints and segment bisectors create two congruent segments.</w:t>
+      </w:r>
+    </w:p>
+    <w:p>
+      <w:pPr>
+        <w:pStyle w:val="ListParagraph"/>
+        <w:numPr>
+          <w:ilvl w:val="0"/>
+          <w:numId w:val="24"/>
+        </w:numPr>
+      </w:pPr>
+      <w:r>
+        <w:rPr>
+          <w:rFonts w:eastAsiaTheme="minorEastAsia"/>
+        </w:rPr>
+        <w:t>Angle bisectors create two congruent angles.</w:t>
+      </w:r>
+    </w:p>
+    <w:p>
+      <w:pPr>
+        <w:pStyle w:val="ListParagraph"/>
+        <w:numPr>
+          <w:ilvl w:val="0"/>
+          <w:numId w:val="24"/>
+        </w:numPr>
+      </w:pPr>
+      <w:r>
+        <w:rPr>
+          <w:rFonts w:eastAsiaTheme="minorEastAsia"/>
+        </w:rPr>
+        <w:t>Properties of equality (reflexive, symmetric, transitive, substitution, addition, multiplication, subtraction) can be used in the process of proving statements to be true.</w:t>
+      </w:r>
+    </w:p>
+    <w:p>
+      <w:pPr>
+        <w:pStyle w:val="ListParagraph"/>
+        <w:numPr>
+          <w:ilvl w:val="0"/>
+          <w:numId w:val="24"/>
+        </w:numPr>
+      </w:pPr>
+      <w:r>
+        <w:rPr>
+          <w:rFonts w:eastAsiaTheme="minorEastAsia"/>
+        </w:rPr>
+        <w:t>Precise geometric figures can sometimes be constructed using a compass and straightedge.</w:t>
+      </w:r>
+    </w:p>
     <w:p/>
     <w:sectPr>
       <w:type w:val="continuous"/>
@@ -1281,6 +4103,119 @@
 <file path=word/numbering.xml><?xml version="1.0" encoding="utf-8"?>
 <w:numbering xmlns:wpc="http://schemas.microsoft.com/office/word/2010/wordprocessingCanvas" xmlns:cx="http://schemas.microsoft.com/office/drawing/2014/chartex" xmlns:cx1="http://schemas.microsoft.com/office/drawing/2015/9/8/chartex" xmlns:cx2="http://schemas.microsoft.com/office/drawing/2015/10/21/chartex" xmlns:cx3="http://schemas.microsoft.com/office/drawing/2016/5/9/chartex" xmlns:cx4="http://schemas.microsoft.com/office/drawing/2016/5/10/chartex" xmlns:cx5="http://schemas.microsoft.com/office/drawing/2016/5/11/chartex" xmlns:cx6="http://schemas.microsoft.com/office/drawing/2016/5/12/chartex" xmlns:cx7="http://schemas.microsoft.com/office/drawing/2016/5/13/chartex" xmlns:cx8="http://schemas.microsoft.com/office/drawing/2016/5/14/chartex" xmlns:mc="http://schemas.openxmlformats.org/markup-compatibility/2006" xmlns:aink="http://schemas.microsoft.com/office/drawing/2016/ink" xmlns:am3d="http://schemas.microsoft.com/office/drawing/2017/model3d" xmlns:o="urn:schemas-microsoft-com:office:office" xmlns:oel="http://schemas.microsoft.com/office/2019/extlst" xmlns:r="http://schemas.openxmlformats.org/officeDocument/2006/relationships" xmlns:m="http://schemas.openxmlformats.org/officeDocument/2006/math" xmlns:v="urn:schemas-microsoft-com:vml" xmlns:wp14="http://schemas.microsoft.com/office/word/2010/wordprocessingDrawing" xmlns:wp="http://schemas.openxmlformats.org/drawingml/2006/wordprocessingDrawing" xmlns:w10="urn:schemas-microsoft-com:office:word" xmlns:w="http://schemas.openxmlformats.org/wordprocessingml/2006/main" xmlns:w14="http://schemas.microsoft.com/office/word/2010/wordml" xmlns:w15="http://schemas.microsoft.com/office/word/2012/wordml" xmlns:w16cex="http://schemas.microsoft.com/office/word/2018/wordml/cex" xmlns:w16cid="http://schemas.microsoft.com/office/word/2016/wordml/cid" xmlns:w16="http://schemas.microsoft.com/office/word/2018/wordml" xmlns:w16du="http://schemas.microsoft.com/office/word/2023/wordml/word16du" xmlns:w16sdtdh="http://schemas.microsoft.com/office/word/2020/wordml/sdtdatahash" xmlns:w16sdtfl="http://schemas.microsoft.com/office/word/2024/wordml/sdtformatlock" xmlns:w16se="http://schemas.microsoft.com/office/word/2015/wordml/symex" xmlns:wpg="http://schemas.microsoft.com/office/word/2010/wordprocessingGroup" xmlns:wpi="http://schemas.microsoft.com/office/word/2010/wordprocessingInk" xmlns:wne="http://schemas.microsoft.com/office/word/2006/wordml" xmlns:wps="http://schemas.microsoft.com/office/word/2010/wordprocessingShape" mc:Ignorable="w14 w15 w16se w16cid w16 w16cex w16sdtdh w16sdtfl w16du wp14">
   <w:abstractNum w:abstractNumId="0" w15:restartNumberingAfterBreak="0">
+    <w:nsid w:val="01B936DD"/>
+    <w:multiLevelType w:val="hybridMultilevel"/>
+    <w:tmpl w:val="8BCC7130"/>
+    <w:lvl w:ilvl="0" w:tplc="04090001">
+      <w:start w:val="1"/>
+      <w:numFmt w:val="bullet"/>
+      <w:lvlText w:val=""/>
+      <w:lvlJc w:val="left"/>
+      <w:pPr>
+        <w:ind w:left="720" w:hanging="360"/>
+      </w:pPr>
+      <w:rPr>
+        <w:rFonts w:ascii="Symbol" w:hAnsi="Symbol" w:hint="default"/>
+      </w:rPr>
+    </w:lvl>
+    <w:lvl w:ilvl="1" w:tplc="04090005">
+      <w:start w:val="1"/>
+      <w:numFmt w:val="bullet"/>
+      <w:lvlText w:val=""/>
+      <w:lvlJc w:val="left"/>
+      <w:pPr>
+        <w:ind w:left="1440" w:hanging="360"/>
+      </w:pPr>
+      <w:rPr>
+        <w:rFonts w:ascii="Wingdings" w:hAnsi="Wingdings" w:hint="default"/>
+      </w:rPr>
+    </w:lvl>
+    <w:lvl w:ilvl="2" w:tplc="04090005" w:tentative="1">
+      <w:start w:val="1"/>
+      <w:numFmt w:val="bullet"/>
+      <w:lvlText w:val=""/>
+      <w:lvlJc w:val="left"/>
+      <w:pPr>
+        <w:ind w:left="2160" w:hanging="360"/>
+      </w:pPr>
+      <w:rPr>
+        <w:rFonts w:ascii="Wingdings" w:hAnsi="Wingdings" w:hint="default"/>
+      </w:rPr>
+    </w:lvl>
+    <w:lvl w:ilvl="3" w:tplc="04090001" w:tentative="1">
+      <w:start w:val="1"/>
+      <w:numFmt w:val="bullet"/>
+      <w:lvlText w:val=""/>
+      <w:lvlJc w:val="left"/>
+      <w:pPr>
+        <w:ind w:left="2880" w:hanging="360"/>
+      </w:pPr>
+      <w:rPr>
+        <w:rFonts w:ascii="Symbol" w:hAnsi="Symbol" w:hint="default"/>
+      </w:rPr>
+    </w:lvl>
+    <w:lvl w:ilvl="4" w:tplc="04090003" w:tentative="1">
+      <w:start w:val="1"/>
+      <w:numFmt w:val="bullet"/>
+      <w:lvlText w:val="o"/>
+      <w:lvlJc w:val="left"/>
+      <w:pPr>
+        <w:ind w:left="3600" w:hanging="360"/>
+      </w:pPr>
+      <w:rPr>
+        <w:rFonts w:ascii="Courier New" w:hAnsi="Courier New" w:cs="Courier New" w:hint="default"/>
+      </w:rPr>
+    </w:lvl>
+    <w:lvl w:ilvl="5" w:tplc="04090005" w:tentative="1">
+      <w:start w:val="1"/>
+      <w:numFmt w:val="bullet"/>
+      <w:lvlText w:val=""/>
+      <w:lvlJc w:val="left"/>
+      <w:pPr>
+        <w:ind w:left="4320" w:hanging="360"/>
+      </w:pPr>
+      <w:rPr>
+        <w:rFonts w:ascii="Wingdings" w:hAnsi="Wingdings" w:hint="default"/>
+      </w:rPr>
+    </w:lvl>
+    <w:lvl w:ilvl="6" w:tplc="04090001" w:tentative="1">
+      <w:start w:val="1"/>
+      <w:numFmt w:val="bullet"/>
+      <w:lvlText w:val=""/>
+      <w:lvlJc w:val="left"/>
+      <w:pPr>
+        <w:ind w:left="5040" w:hanging="360"/>
+      </w:pPr>
+      <w:rPr>
+        <w:rFonts w:ascii="Symbol" w:hAnsi="Symbol" w:hint="default"/>
+      </w:rPr>
+    </w:lvl>
+    <w:lvl w:ilvl="7" w:tplc="04090003" w:tentative="1">
+      <w:start w:val="1"/>
+      <w:numFmt w:val="bullet"/>
+      <w:lvlText w:val="o"/>
+      <w:lvlJc w:val="left"/>
+      <w:pPr>
+        <w:ind w:left="5760" w:hanging="360"/>
+      </w:pPr>
+      <w:rPr>
+        <w:rFonts w:ascii="Courier New" w:hAnsi="Courier New" w:cs="Courier New" w:hint="default"/>
+      </w:rPr>
+    </w:lvl>
+    <w:lvl w:ilvl="8" w:tplc="04090005" w:tentative="1">
+      <w:start w:val="1"/>
+      <w:numFmt w:val="bullet"/>
+      <w:lvlText w:val=""/>
+      <w:lvlJc w:val="left"/>
+      <w:pPr>
+        <w:ind w:left="6480" w:hanging="360"/>
+      </w:pPr>
+      <w:rPr>
+        <w:rFonts w:ascii="Wingdings" w:hAnsi="Wingdings" w:hint="default"/>
+      </w:rPr>
+    </w:lvl>
+  </w:abstractNum>
+  <w:abstractNum w:abstractNumId="1" w15:restartNumberingAfterBreak="0">
     <w:nsid w:val="07ED2E62"/>
     <w:multiLevelType w:val="hybridMultilevel"/>
     <w:tmpl w:val="76B6A0A2"/>
@@ -1393,7 +4328,7 @@
       </w:rPr>
     </w:lvl>
   </w:abstractNum>
-  <w:abstractNum w:abstractNumId="1" w15:restartNumberingAfterBreak="0">
+  <w:abstractNum w:abstractNumId="2" w15:restartNumberingAfterBreak="0">
     <w:nsid w:val="090E01BB"/>
     <w:multiLevelType w:val="hybridMultilevel"/>
     <w:tmpl w:val="00B22D14"/>
@@ -1479,7 +4414,7 @@
       </w:pPr>
     </w:lvl>
   </w:abstractNum>
-  <w:abstractNum w:abstractNumId="2" w15:restartNumberingAfterBreak="0">
+  <w:abstractNum w:abstractNumId="3" w15:restartNumberingAfterBreak="0">
     <w:nsid w:val="09966155"/>
     <w:multiLevelType w:val="hybridMultilevel"/>
     <w:tmpl w:val="00B22D14"/>
@@ -1565,7 +4500,7 @@
       </w:pPr>
     </w:lvl>
   </w:abstractNum>
-  <w:abstractNum w:abstractNumId="3" w15:restartNumberingAfterBreak="0">
+  <w:abstractNum w:abstractNumId="4" w15:restartNumberingAfterBreak="0">
     <w:nsid w:val="144845C1"/>
     <w:multiLevelType w:val="hybridMultilevel"/>
     <w:tmpl w:val="B0F6498C"/>
@@ -1651,7 +4586,7 @@
       </w:pPr>
     </w:lvl>
   </w:abstractNum>
-  <w:abstractNum w:abstractNumId="4" w15:restartNumberingAfterBreak="0">
+  <w:abstractNum w:abstractNumId="5" w15:restartNumberingAfterBreak="0">
     <w:nsid w:val="26647483"/>
     <w:multiLevelType w:val="hybridMultilevel"/>
     <w:tmpl w:val="19B6B704"/>
@@ -1764,7 +4699,7 @@
       </w:rPr>
     </w:lvl>
   </w:abstractNum>
-  <w:abstractNum w:abstractNumId="5" w15:restartNumberingAfterBreak="0">
+  <w:abstractNum w:abstractNumId="6" w15:restartNumberingAfterBreak="0">
     <w:nsid w:val="27F33D06"/>
     <w:multiLevelType w:val="hybridMultilevel"/>
     <w:tmpl w:val="7D9C2C12"/>
@@ -1877,7 +4812,7 @@
       </w:rPr>
     </w:lvl>
   </w:abstractNum>
-  <w:abstractNum w:abstractNumId="6" w15:restartNumberingAfterBreak="0">
+  <w:abstractNum w:abstractNumId="7" w15:restartNumberingAfterBreak="0">
     <w:nsid w:val="27FC3076"/>
     <w:multiLevelType w:val="hybridMultilevel"/>
     <w:tmpl w:val="9AD45B12"/>
@@ -1963,7 +4898,7 @@
       </w:pPr>
     </w:lvl>
   </w:abstractNum>
-  <w:abstractNum w:abstractNumId="7" w15:restartNumberingAfterBreak="0">
+  <w:abstractNum w:abstractNumId="8" w15:restartNumberingAfterBreak="0">
     <w:nsid w:val="2CC24723"/>
     <w:multiLevelType w:val="hybridMultilevel"/>
     <w:tmpl w:val="B8BA34FC"/>
@@ -2049,7 +4984,7 @@
       </w:pPr>
     </w:lvl>
   </w:abstractNum>
-  <w:abstractNum w:abstractNumId="8" w15:restartNumberingAfterBreak="0">
+  <w:abstractNum w:abstractNumId="9" w15:restartNumberingAfterBreak="0">
     <w:nsid w:val="2D6A6E95"/>
     <w:multiLevelType w:val="hybridMultilevel"/>
     <w:tmpl w:val="48E28026"/>
@@ -2135,7 +5070,7 @@
       </w:pPr>
     </w:lvl>
   </w:abstractNum>
-  <w:abstractNum w:abstractNumId="9" w15:restartNumberingAfterBreak="0">
+  <w:abstractNum w:abstractNumId="10" w15:restartNumberingAfterBreak="0">
     <w:nsid w:val="3046242D"/>
     <w:multiLevelType w:val="hybridMultilevel"/>
     <w:tmpl w:val="3AEE431E"/>
@@ -2221,7 +5156,7 @@
       </w:pPr>
     </w:lvl>
   </w:abstractNum>
-  <w:abstractNum w:abstractNumId="10" w15:restartNumberingAfterBreak="0">
+  <w:abstractNum w:abstractNumId="11" w15:restartNumberingAfterBreak="0">
     <w:nsid w:val="36245199"/>
     <w:multiLevelType w:val="hybridMultilevel"/>
     <w:tmpl w:val="39E6ADF8"/>
@@ -2307,7 +5242,7 @@
       </w:pPr>
     </w:lvl>
   </w:abstractNum>
-  <w:abstractNum w:abstractNumId="11" w15:restartNumberingAfterBreak="0">
+  <w:abstractNum w:abstractNumId="12" w15:restartNumberingAfterBreak="0">
     <w:nsid w:val="3DBF1474"/>
     <w:multiLevelType w:val="hybridMultilevel"/>
     <w:tmpl w:val="D1B475CE"/>
@@ -2393,7 +5328,7 @@
       </w:pPr>
     </w:lvl>
   </w:abstractNum>
-  <w:abstractNum w:abstractNumId="12" w15:restartNumberingAfterBreak="0">
+  <w:abstractNum w:abstractNumId="13" w15:restartNumberingAfterBreak="0">
     <w:nsid w:val="421C64C4"/>
     <w:multiLevelType w:val="hybridMultilevel"/>
     <w:tmpl w:val="F746D780"/>
@@ -2479,7 +5414,7 @@
       </w:pPr>
     </w:lvl>
   </w:abstractNum>
-  <w:abstractNum w:abstractNumId="13" w15:restartNumberingAfterBreak="0">
+  <w:abstractNum w:abstractNumId="14" w15:restartNumberingAfterBreak="0">
     <w:nsid w:val="485A56EC"/>
     <w:multiLevelType w:val="hybridMultilevel"/>
     <w:tmpl w:val="C74C28EC"/>
@@ -2592,7 +5527,7 @@
       </w:rPr>
     </w:lvl>
   </w:abstractNum>
-  <w:abstractNum w:abstractNumId="14" w15:restartNumberingAfterBreak="0">
+  <w:abstractNum w:abstractNumId="15" w15:restartNumberingAfterBreak="0">
     <w:nsid w:val="4F577D6C"/>
     <w:multiLevelType w:val="hybridMultilevel"/>
     <w:tmpl w:val="FD9E2FA2"/>
@@ -2678,7 +5613,7 @@
       </w:pPr>
     </w:lvl>
   </w:abstractNum>
-  <w:abstractNum w:abstractNumId="15" w15:restartNumberingAfterBreak="0">
+  <w:abstractNum w:abstractNumId="16" w15:restartNumberingAfterBreak="0">
     <w:nsid w:val="53385C90"/>
     <w:multiLevelType w:val="hybridMultilevel"/>
     <w:tmpl w:val="ACEC75A0"/>
@@ -2764,7 +5699,7 @@
       </w:pPr>
     </w:lvl>
   </w:abstractNum>
-  <w:abstractNum w:abstractNumId="16" w15:restartNumberingAfterBreak="0">
+  <w:abstractNum w:abstractNumId="17" w15:restartNumberingAfterBreak="0">
     <w:nsid w:val="5A5C5232"/>
     <w:multiLevelType w:val="hybridMultilevel"/>
     <w:tmpl w:val="391C6384"/>
@@ -2850,7 +5785,7 @@
       </w:pPr>
     </w:lvl>
   </w:abstractNum>
-  <w:abstractNum w:abstractNumId="17" w15:restartNumberingAfterBreak="0">
+  <w:abstractNum w:abstractNumId="18" w15:restartNumberingAfterBreak="0">
     <w:nsid w:val="60BE26DA"/>
     <w:multiLevelType w:val="hybridMultilevel"/>
     <w:tmpl w:val="8996A2E4"/>
@@ -2963,7 +5898,7 @@
       </w:rPr>
     </w:lvl>
   </w:abstractNum>
-  <w:abstractNum w:abstractNumId="18" w15:restartNumberingAfterBreak="0">
+  <w:abstractNum w:abstractNumId="19" w15:restartNumberingAfterBreak="0">
     <w:nsid w:val="63C83AC0"/>
     <w:multiLevelType w:val="hybridMultilevel"/>
     <w:tmpl w:val="0B924F16"/>
@@ -3049,7 +5984,7 @@
       </w:pPr>
     </w:lvl>
   </w:abstractNum>
-  <w:abstractNum w:abstractNumId="19" w15:restartNumberingAfterBreak="0">
+  <w:abstractNum w:abstractNumId="20" w15:restartNumberingAfterBreak="0">
     <w:nsid w:val="665E6645"/>
     <w:multiLevelType w:val="hybridMultilevel"/>
     <w:tmpl w:val="46DAAEBC"/>
@@ -3162,7 +6097,7 @@
       </w:rPr>
     </w:lvl>
   </w:abstractNum>
-  <w:abstractNum w:abstractNumId="20" w15:restartNumberingAfterBreak="0">
+  <w:abstractNum w:abstractNumId="21" w15:restartNumberingAfterBreak="0">
     <w:nsid w:val="679506BE"/>
     <w:multiLevelType w:val="hybridMultilevel"/>
     <w:tmpl w:val="D318E3B2"/>
@@ -3248,7 +6183,7 @@
       </w:pPr>
     </w:lvl>
   </w:abstractNum>
-  <w:abstractNum w:abstractNumId="21" w15:restartNumberingAfterBreak="0">
+  <w:abstractNum w:abstractNumId="22" w15:restartNumberingAfterBreak="0">
     <w:nsid w:val="6E1F7184"/>
     <w:multiLevelType w:val="hybridMultilevel"/>
     <w:tmpl w:val="2A267768"/>
@@ -3337,7 +6272,7 @@
       </w:pPr>
     </w:lvl>
   </w:abstractNum>
-  <w:abstractNum w:abstractNumId="22" w15:restartNumberingAfterBreak="0">
+  <w:abstractNum w:abstractNumId="23" w15:restartNumberingAfterBreak="0">
     <w:nsid w:val="7A8D5340"/>
     <w:multiLevelType w:val="hybridMultilevel"/>
     <w:tmpl w:val="EB387CF2"/>
@@ -3451,73 +6386,76 @@
     </w:lvl>
   </w:abstractNum>
   <w:num w:numId="1" w16cid:durableId="1771005285">
+    <w:abstractNumId w:val="5"/>
+  </w:num>
+  <w:num w:numId="2" w16cid:durableId="1009483757">
+    <w:abstractNumId w:val="23"/>
+  </w:num>
+  <w:num w:numId="3" w16cid:durableId="1736852784">
+    <w:abstractNumId w:val="1"/>
+  </w:num>
+  <w:num w:numId="4" w16cid:durableId="2012441017">
+    <w:abstractNumId w:val="7"/>
+  </w:num>
+  <w:num w:numId="5" w16cid:durableId="775322383">
+    <w:abstractNumId w:val="15"/>
+  </w:num>
+  <w:num w:numId="6" w16cid:durableId="39017907">
+    <w:abstractNumId w:val="20"/>
+  </w:num>
+  <w:num w:numId="7" w16cid:durableId="958531838">
+    <w:abstractNumId w:val="6"/>
+  </w:num>
+  <w:num w:numId="8" w16cid:durableId="2025932722">
+    <w:abstractNumId w:val="11"/>
+  </w:num>
+  <w:num w:numId="9" w16cid:durableId="1952587175">
+    <w:abstractNumId w:val="14"/>
+  </w:num>
+  <w:num w:numId="10" w16cid:durableId="1912347221">
+    <w:abstractNumId w:val="18"/>
+  </w:num>
+  <w:num w:numId="11" w16cid:durableId="2079352992">
+    <w:abstractNumId w:val="10"/>
+  </w:num>
+  <w:num w:numId="12" w16cid:durableId="576403622">
+    <w:abstractNumId w:val="21"/>
+  </w:num>
+  <w:num w:numId="13" w16cid:durableId="529685385">
+    <w:abstractNumId w:val="16"/>
+  </w:num>
+  <w:num w:numId="14" w16cid:durableId="1783303723">
+    <w:abstractNumId w:val="12"/>
+  </w:num>
+  <w:num w:numId="15" w16cid:durableId="30082918">
+    <w:abstractNumId w:val="2"/>
+  </w:num>
+  <w:num w:numId="16" w16cid:durableId="1984308114">
+    <w:abstractNumId w:val="17"/>
+  </w:num>
+  <w:num w:numId="17" w16cid:durableId="1223176985">
     <w:abstractNumId w:val="4"/>
   </w:num>
-  <w:num w:numId="2" w16cid:durableId="1009483757">
+  <w:num w:numId="18" w16cid:durableId="378670753">
     <w:abstractNumId w:val="22"/>
   </w:num>
-  <w:num w:numId="3" w16cid:durableId="1736852784">
-    <w:abstractNumId w:val="0"/>
+  <w:num w:numId="19" w16cid:durableId="526262093">
+    <w:abstractNumId w:val="9"/>
   </w:num>
-  <w:num w:numId="4" w16cid:durableId="2012441017">
-    <w:abstractNumId w:val="6"/>
+  <w:num w:numId="20" w16cid:durableId="1068918016">
+    <w:abstractNumId w:val="8"/>
   </w:num>
-  <w:num w:numId="5" w16cid:durableId="775322383">
-    <w:abstractNumId w:val="14"/>
+  <w:num w:numId="21" w16cid:durableId="1749303882">
+    <w:abstractNumId w:val="13"/>
   </w:num>
-  <w:num w:numId="6" w16cid:durableId="39017907">
+  <w:num w:numId="22" w16cid:durableId="843589544">
+    <w:abstractNumId w:val="3"/>
+  </w:num>
+  <w:num w:numId="23" w16cid:durableId="27031031">
     <w:abstractNumId w:val="19"/>
   </w:num>
-  <w:num w:numId="7" w16cid:durableId="958531838">
-    <w:abstractNumId w:val="5"/>
-  </w:num>
-  <w:num w:numId="8" w16cid:durableId="2025932722">
-    <w:abstractNumId w:val="10"/>
-  </w:num>
-  <w:num w:numId="9" w16cid:durableId="1952587175">
-    <w:abstractNumId w:val="13"/>
-  </w:num>
-  <w:num w:numId="10" w16cid:durableId="1912347221">
-    <w:abstractNumId w:val="17"/>
-  </w:num>
-  <w:num w:numId="11" w16cid:durableId="2079352992">
-    <w:abstractNumId w:val="9"/>
-  </w:num>
-  <w:num w:numId="12" w16cid:durableId="576403622">
-    <w:abstractNumId w:val="20"/>
-  </w:num>
-  <w:num w:numId="13" w16cid:durableId="529685385">
-    <w:abstractNumId w:val="15"/>
-  </w:num>
-  <w:num w:numId="14" w16cid:durableId="1783303723">
-    <w:abstractNumId w:val="11"/>
-  </w:num>
-  <w:num w:numId="15" w16cid:durableId="30082918">
-    <w:abstractNumId w:val="1"/>
-  </w:num>
-  <w:num w:numId="16" w16cid:durableId="1984308114">
-    <w:abstractNumId w:val="16"/>
-  </w:num>
-  <w:num w:numId="17" w16cid:durableId="1223176985">
-    <w:abstractNumId w:val="3"/>
-  </w:num>
-  <w:num w:numId="18" w16cid:durableId="378670753">
-    <w:abstractNumId w:val="21"/>
-  </w:num>
-  <w:num w:numId="19" w16cid:durableId="526262093">
-    <w:abstractNumId w:val="8"/>
-  </w:num>
-  <w:num w:numId="20" w16cid:durableId="1068918016">
-    <w:abstractNumId w:val="7"/>
-  </w:num>
-  <w:num w:numId="21" w16cid:durableId="1749303882">
-    <w:abstractNumId w:val="12"/>
-  </w:num>
-  <w:num w:numId="22" w16cid:durableId="843589544">
-    <w:abstractNumId w:val="2"/>
-  </w:num>
-  <w:num w:numId="23" w16cid:durableId="27031031">
-    <w:abstractNumId w:val="18"/>
+  <w:num w:numId="24" w16cid:durableId="735278160">
+    <w:abstractNumId w:val="0"/>
   </w:num>
 </w:numbering>
 </file>
@@ -3963,10 +6901,11 @@
     <w:uiPriority w:val="9"/>
     <w:unhideWhenUsed/>
     <w:qFormat/>
-    <w:rsid w:val="00F914A6"/>
+    <w:rsid w:val="00B837A8"/>
     <w:pPr>
       <w:keepNext/>
       <w:keepLines/>
+      <w:shd w:val="clear" w:color="auto" w:fill="E8E8E8" w:themeFill="background2"/>
       <w:spacing w:before="160" w:after="80"/>
       <w:outlineLvl w:val="1"/>
     </w:pPr>
@@ -4133,7 +7072,6 @@
   <w:style w:type="character" w:default="1" w:styleId="DefaultParagraphFont">
     <w:name w:val="Default Paragraph Font"/>
     <w:uiPriority w:val="1"/>
-    <w:semiHidden/>
     <w:unhideWhenUsed/>
   </w:style>
   <w:style w:type="table" w:default="1" w:styleId="TableNormal">
@@ -4175,12 +7113,15 @@
     <w:basedOn w:val="DefaultParagraphFont"/>
     <w:link w:val="Heading2"/>
     <w:uiPriority w:val="9"/>
-    <w:rsid w:val="00F914A6"/>
+    <w:rsid w:val="00B837A8"/>
     <w:rPr>
       <w:rFonts w:asciiTheme="majorHAnsi" w:eastAsiaTheme="majorEastAsia" w:hAnsiTheme="majorHAnsi" w:cstheme="majorBidi"/>
       <w:color w:val="0F4761" w:themeColor="accent1" w:themeShade="BF"/>
+      <w:kern w:val="0"/>
       <w:sz w:val="32"/>
       <w:szCs w:val="32"/>
+      <w:shd w:val="clear" w:color="auto" w:fill="E8E8E8" w:themeFill="background2"/>
+      <w14:ligatures w14:val="none"/>
     </w:rPr>
   </w:style>
   <w:style w:type="character" w:customStyle="1" w:styleId="Heading3Char">

</xml_diff>

<commit_message>
Geometry - Chapter 2: Measure and Congruence - Review Exercises 1-12
</commit_message>
<xml_diff>
--- a/Geometry/ch02/Geometry-Chapter 2.docx
+++ b/Geometry/ch02/Geometry-Chapter 2.docx
@@ -137,7 +137,21 @@
         <w:rPr>
           <w:rFonts w:ascii="Cambria Math" w:eastAsiaTheme="minorEastAsia" w:hAnsi="Cambria Math" w:cs="Cambria Math"/>
         </w:rPr>
-        <w:t>). Thus we never write m</w:t>
+        <w:t xml:space="preserve">). </w:t>
+      </w:r>
+      <w:proofErr w:type="gramStart"/>
+      <w:r>
+        <w:rPr>
+          <w:rFonts w:ascii="Cambria Math" w:eastAsiaTheme="minorEastAsia" w:hAnsi="Cambria Math" w:cs="Cambria Math"/>
+        </w:rPr>
+        <w:t>Thus</w:t>
+      </w:r>
+      <w:proofErr w:type="gramEnd"/>
+      <w:r>
+        <w:rPr>
+          <w:rFonts w:ascii="Cambria Math" w:eastAsiaTheme="minorEastAsia" w:hAnsi="Cambria Math" w:cs="Cambria Math"/>
+        </w:rPr>
+        <w:t xml:space="preserve"> we never write m</w:t>
       </w:r>
       <w:r>
         <w:rPr>
@@ -279,56 +293,9 @@
           <w:i/>
           <w:iCs/>
         </w:rPr>
-        <w:t>right angle</w:t>
-      </w:r>
-      <w:r>
-        <w:rPr>
-          <w:rFonts w:eastAsiaTheme="minorEastAsia"/>
-        </w:rPr>
-        <w:t xml:space="preserve"> and its measure is exactly equal to </w:t>
-      </w:r>
-      <m:oMath>
-        <m:r>
-          <w:rPr>
-            <w:rFonts w:ascii="Cambria Math" w:eastAsiaTheme="minorEastAsia" w:hAnsi="Cambria Math"/>
-          </w:rPr>
-          <m:t>90°</m:t>
-        </m:r>
-      </m:oMath>
-      <w:r>
-        <w:rPr>
-          <w:rFonts w:eastAsiaTheme="minorEastAsia"/>
-        </w:rPr>
-        <w:t xml:space="preserve">. An angle whose measure is less than </w:t>
-      </w:r>
-      <m:oMath>
-        <m:r>
-          <w:rPr>
-            <w:rFonts w:ascii="Cambria Math" w:hAnsi="Cambria Math"/>
-          </w:rPr>
-          <m:t>90°</m:t>
-        </m:r>
-      </m:oMath>
-      <w:r>
-        <w:rPr>
-          <w:rFonts w:eastAsiaTheme="minorEastAsia"/>
-        </w:rPr>
-        <w:t xml:space="preserve"> (but greater than </w:t>
-      </w:r>
-      <m:oMath>
-        <m:r>
-          <w:rPr>
-            <w:rFonts w:ascii="Cambria Math" w:hAnsi="Cambria Math"/>
-          </w:rPr>
-          <m:t>0°</m:t>
-        </m:r>
-      </m:oMath>
-      <w:r>
-        <w:rPr>
-          <w:rFonts w:eastAsiaTheme="minorEastAsia"/>
-        </w:rPr>
-        <w:t xml:space="preserve">) is called an </w:t>
-      </w:r>
+        <w:t xml:space="preserve">right </w:t>
+      </w:r>
+      <w:proofErr w:type="gramStart"/>
       <w:r>
         <w:rPr>
           <w:rFonts w:eastAsiaTheme="minorEastAsia"/>
@@ -337,17 +304,32 @@
           <w:i/>
           <w:iCs/>
         </w:rPr>
-        <w:t>acute angle</w:t>
-      </w:r>
-      <w:r>
-        <w:rPr>
-          <w:rFonts w:eastAsiaTheme="minorEastAsia"/>
-        </w:rPr>
-        <w:t xml:space="preserve">. An angle whose measure is greater than </w:t>
+        <w:t>angle</w:t>
+      </w:r>
+      <w:proofErr w:type="gramEnd"/>
+      <w:r>
+        <w:rPr>
+          <w:rFonts w:eastAsiaTheme="minorEastAsia"/>
+        </w:rPr>
+        <w:t xml:space="preserve"> and its measure is exactly equal to </w:t>
       </w:r>
       <m:oMath>
         <m:r>
           <w:rPr>
+            <w:rFonts w:ascii="Cambria Math" w:eastAsiaTheme="minorEastAsia" w:hAnsi="Cambria Math"/>
+          </w:rPr>
+          <m:t>90°</m:t>
+        </m:r>
+      </m:oMath>
+      <w:r>
+        <w:rPr>
+          <w:rFonts w:eastAsiaTheme="minorEastAsia"/>
+        </w:rPr>
+        <w:t xml:space="preserve">. An angle whose measure is less than </w:t>
+      </w:r>
+      <m:oMath>
+        <m:r>
+          <w:rPr>
             <w:rFonts w:ascii="Cambria Math" w:hAnsi="Cambria Math"/>
           </w:rPr>
           <m:t>90°</m:t>
@@ -357,14 +339,14 @@
         <w:rPr>
           <w:rFonts w:eastAsiaTheme="minorEastAsia"/>
         </w:rPr>
-        <w:t xml:space="preserve"> (but les than </w:t>
+        <w:t xml:space="preserve"> (but greater than </w:t>
       </w:r>
       <m:oMath>
         <m:r>
           <w:rPr>
             <w:rFonts w:ascii="Cambria Math" w:hAnsi="Cambria Math"/>
           </w:rPr>
-          <m:t>180°</m:t>
+          <m:t>0°</m:t>
         </m:r>
       </m:oMath>
       <w:r>
@@ -381,19 +363,47 @@
           <w:i/>
           <w:iCs/>
         </w:rPr>
-        <w:t>obtuse angle</w:t>
-      </w:r>
-      <w:r>
-        <w:rPr>
-          <w:rFonts w:eastAsiaTheme="minorEastAsia"/>
-        </w:rPr>
-        <w:t xml:space="preserve">. An angle that is exactly </w:t>
+        <w:t>acute angle</w:t>
+      </w:r>
+      <w:r>
+        <w:rPr>
+          <w:rFonts w:eastAsiaTheme="minorEastAsia"/>
+        </w:rPr>
+        <w:t xml:space="preserve">. An angle whose measure is greater than </w:t>
       </w:r>
       <m:oMath>
         <m:r>
           <w:rPr>
             <w:rFonts w:ascii="Cambria Math" w:hAnsi="Cambria Math"/>
           </w:rPr>
+          <m:t>90°</m:t>
+        </m:r>
+      </m:oMath>
+      <w:r>
+        <w:rPr>
+          <w:rFonts w:eastAsiaTheme="minorEastAsia"/>
+        </w:rPr>
+        <w:t xml:space="preserve"> (but </w:t>
+      </w:r>
+      <w:proofErr w:type="gramStart"/>
+      <w:r>
+        <w:rPr>
+          <w:rFonts w:eastAsiaTheme="minorEastAsia"/>
+        </w:rPr>
+        <w:t>les</w:t>
+      </w:r>
+      <w:proofErr w:type="gramEnd"/>
+      <w:r>
+        <w:rPr>
+          <w:rFonts w:eastAsiaTheme="minorEastAsia"/>
+        </w:rPr>
+        <w:t xml:space="preserve"> than </w:t>
+      </w:r>
+      <m:oMath>
+        <m:r>
+          <w:rPr>
+            <w:rFonts w:ascii="Cambria Math" w:hAnsi="Cambria Math"/>
+          </w:rPr>
           <m:t>180°</m:t>
         </m:r>
       </m:oMath>
@@ -401,13 +411,43 @@
         <w:rPr>
           <w:rFonts w:eastAsiaTheme="minorEastAsia"/>
         </w:rPr>
-        <w:t xml:space="preserve"> is called a </w:t>
+        <w:t xml:space="preserve">) is called an </w:t>
       </w:r>
       <w:r>
         <w:rPr>
           <w:rFonts w:eastAsiaTheme="minorEastAsia"/>
           <w:b/>
           <w:bCs/>
+          <w:i/>
+          <w:iCs/>
+        </w:rPr>
+        <w:t>obtuse angle</w:t>
+      </w:r>
+      <w:r>
+        <w:rPr>
+          <w:rFonts w:eastAsiaTheme="minorEastAsia"/>
+        </w:rPr>
+        <w:t xml:space="preserve">. An angle that is exactly </w:t>
+      </w:r>
+      <m:oMath>
+        <m:r>
+          <w:rPr>
+            <w:rFonts w:ascii="Cambria Math" w:hAnsi="Cambria Math"/>
+          </w:rPr>
+          <m:t>180°</m:t>
+        </m:r>
+      </m:oMath>
+      <w:r>
+        <w:rPr>
+          <w:rFonts w:eastAsiaTheme="minorEastAsia"/>
+        </w:rPr>
+        <w:t xml:space="preserve"> is called a </w:t>
+      </w:r>
+      <w:r>
+        <w:rPr>
+          <w:rFonts w:eastAsiaTheme="minorEastAsia"/>
+          <w:b/>
+          <w:bCs/>
         </w:rPr>
         <w:t>straight angle</w:t>
       </w:r>
@@ -424,7 +464,7 @@
           <w:noProof/>
         </w:rPr>
         <w:drawing>
-          <wp:inline distT="0" distB="0" distL="0" distR="0" wp14:anchorId="600E227B" wp14:editId="2B3880DE">
+          <wp:inline distT="0" distB="0" distL="0" distR="0" wp14:anchorId="600E227B" wp14:editId="211DD427">
             <wp:extent cx="3200400" cy="1351280"/>
             <wp:effectExtent l="0" t="0" r="0" b="1270"/>
             <wp:docPr id="1682630796" name="Picture 2" descr="A diagram of angles and angles&#10;&#10;AI-generated content may be incorrect."/>
@@ -792,7 +832,14 @@
         <w:rPr>
           <w:rFonts w:ascii="Cambria Math" w:hAnsi="Cambria Math" w:cs="Cambria Math"/>
         </w:rPr>
-        <w:t>AOP = 40 and m</w:t>
+        <w:t xml:space="preserve">AOP = 40 </w:t>
+      </w:r>
+      <w:proofErr w:type="gramStart"/>
+      <w:r>
+        <w:rPr>
+          <w:rFonts w:ascii="Cambria Math" w:hAnsi="Cambria Math" w:cs="Cambria Math"/>
+        </w:rPr>
+        <w:t>and m</w:t>
       </w:r>
       <w:r>
         <w:t xml:space="preserve"> </w:t>
@@ -803,6 +850,7 @@
         </w:rPr>
         <w:t>∡</w:t>
       </w:r>
+      <w:proofErr w:type="gramEnd"/>
       <w:r>
         <w:rPr>
           <w:rFonts w:ascii="Cambria Math" w:hAnsi="Cambria Math" w:cs="Cambria Math"/>
@@ -1004,7 +1052,15 @@
         </w:rPr>
       </w:pPr>
       <w:r>
-        <w:t xml:space="preserve">Figures that have the same size and shape are said to be congruent. The symbol for congruent is </w:t>
+        <w:t xml:space="preserve">Figures that </w:t>
+      </w:r>
+      <w:proofErr w:type="gramStart"/>
+      <w:r>
+        <w:t>have</w:t>
+      </w:r>
+      <w:proofErr w:type="gramEnd"/>
+      <w:r>
+        <w:t xml:space="preserve"> the same size and shape are said to be congruent. The symbol for congruent is </w:t>
       </w:r>
       <m:oMath>
         <m:r>
@@ -1056,7 +1112,21 @@
         <w:rPr>
           <w:rFonts w:eastAsiaTheme="minorEastAsia"/>
         </w:rPr>
-        <w:t>A line segment has a single dimension – its length. Two segments are congruent, therefore if they have the same length.</w:t>
+        <w:t xml:space="preserve">A line segment has a single dimension – its length. Two segments are congruent, therefore if they </w:t>
+      </w:r>
+      <w:proofErr w:type="gramStart"/>
+      <w:r>
+        <w:rPr>
+          <w:rFonts w:eastAsiaTheme="minorEastAsia"/>
+        </w:rPr>
+        <w:t>have</w:t>
+      </w:r>
+      <w:proofErr w:type="gramEnd"/>
+      <w:r>
+        <w:rPr>
+          <w:rFonts w:eastAsiaTheme="minorEastAsia"/>
+        </w:rPr>
+        <w:t xml:space="preserve"> the same length.</w:t>
       </w:r>
     </w:p>
     <w:p>
@@ -1099,7 +1169,25 @@
           <w:b/>
           <w:bCs/>
         </w:rPr>
-        <w:t>Definition of Congruent Segments Or Angles</w:t>
+        <w:t xml:space="preserve">Definition of Congruent Segments </w:t>
+      </w:r>
+      <w:proofErr w:type="gramStart"/>
+      <w:r>
+        <w:rPr>
+          <w:rFonts w:eastAsiaTheme="minorEastAsia"/>
+          <w:b/>
+          <w:bCs/>
+        </w:rPr>
+        <w:t>Or</w:t>
+      </w:r>
+      <w:proofErr w:type="gramEnd"/>
+      <w:r>
+        <w:rPr>
+          <w:rFonts w:eastAsiaTheme="minorEastAsia"/>
+          <w:b/>
+          <w:bCs/>
+        </w:rPr>
+        <w:t xml:space="preserve"> Angles</w:t>
       </w:r>
     </w:p>
     <w:p>
@@ -1167,7 +1255,15 @@
         <w:pStyle w:val="Heading3"/>
       </w:pPr>
       <w:r>
-        <w:t>Copying Segments And Angles</w:t>
+        <w:t xml:space="preserve">Copying Segments </w:t>
+      </w:r>
+      <w:proofErr w:type="gramStart"/>
+      <w:r>
+        <w:t>And</w:t>
+      </w:r>
+      <w:proofErr w:type="gramEnd"/>
+      <w:r>
+        <w:t xml:space="preserve"> Angles</w:t>
       </w:r>
     </w:p>
     <w:p>
@@ -1256,7 +1352,55 @@
           <w:b/>
           <w:bCs/>
         </w:rPr>
-        <w:t>This Is The Key To The Method</w:t>
+        <w:t xml:space="preserve">This Is </w:t>
+      </w:r>
+      <w:proofErr w:type="gramStart"/>
+      <w:r>
+        <w:rPr>
+          <w:b/>
+          <w:bCs/>
+        </w:rPr>
+        <w:t>The</w:t>
+      </w:r>
+      <w:proofErr w:type="gramEnd"/>
+      <w:r>
+        <w:rPr>
+          <w:b/>
+          <w:bCs/>
+        </w:rPr>
+        <w:t xml:space="preserve"> Key </w:t>
+      </w:r>
+      <w:proofErr w:type="gramStart"/>
+      <w:r>
+        <w:rPr>
+          <w:b/>
+          <w:bCs/>
+        </w:rPr>
+        <w:t>To</w:t>
+      </w:r>
+      <w:proofErr w:type="gramEnd"/>
+      <w:r>
+        <w:rPr>
+          <w:b/>
+          <w:bCs/>
+        </w:rPr>
+        <w:t xml:space="preserve"> </w:t>
+      </w:r>
+      <w:proofErr w:type="gramStart"/>
+      <w:r>
+        <w:rPr>
+          <w:b/>
+          <w:bCs/>
+        </w:rPr>
+        <w:t>The</w:t>
+      </w:r>
+      <w:proofErr w:type="gramEnd"/>
+      <w:r>
+        <w:rPr>
+          <w:b/>
+          <w:bCs/>
+        </w:rPr>
+        <w:t xml:space="preserve"> Method</w:t>
       </w:r>
     </w:p>
     <w:p>
@@ -1295,12 +1439,28 @@
           <w:rFonts w:eastAsiaTheme="minorEastAsia"/>
         </w:rPr>
       </w:pPr>
-      <w:r>
-        <w:rPr>
-          <w:rFonts w:eastAsiaTheme="minorEastAsia"/>
-        </w:rPr>
-        <w:t>The equality (=) and congruence(</w:t>
-      </w:r>
+      <w:proofErr w:type="gramStart"/>
+      <w:r>
+        <w:rPr>
+          <w:rFonts w:eastAsiaTheme="minorEastAsia"/>
+        </w:rPr>
+        <w:t>The equality</w:t>
+      </w:r>
+      <w:proofErr w:type="gramEnd"/>
+      <w:r>
+        <w:rPr>
+          <w:rFonts w:eastAsiaTheme="minorEastAsia"/>
+        </w:rPr>
+        <w:t xml:space="preserve"> (=) and </w:t>
+      </w:r>
+      <w:proofErr w:type="gramStart"/>
+      <w:r>
+        <w:rPr>
+          <w:rFonts w:eastAsiaTheme="minorEastAsia"/>
+        </w:rPr>
+        <w:t>congruence(</w:t>
+      </w:r>
+      <w:proofErr w:type="gramEnd"/>
       <m:oMath>
         <m:r>
           <w:rPr>
@@ -1711,31 +1871,7 @@
                     <w:sz w:val="16"/>
                     <w:szCs w:val="16"/>
                   </w:rPr>
-                  <m:t>∡</m:t>
-                </m:r>
-                <m:r>
-                  <w:rPr>
-                    <w:rFonts w:ascii="Cambria Math" w:hAnsi="Cambria Math"/>
-                    <w:sz w:val="16"/>
-                    <w:szCs w:val="16"/>
-                  </w:rPr>
-                  <m:t>ABC=</m:t>
-                </m:r>
-                <m:r>
-                  <w:rPr>
-                    <w:rFonts w:ascii="Cambria Math" w:hAnsi="Cambria Math"/>
-                    <w:sz w:val="16"/>
-                    <w:szCs w:val="16"/>
-                  </w:rPr>
-                  <m:t>∡</m:t>
-                </m:r>
-                <m:r>
-                  <w:rPr>
-                    <w:rFonts w:ascii="Cambria Math" w:hAnsi="Cambria Math"/>
-                    <w:sz w:val="16"/>
-                    <w:szCs w:val="16"/>
-                  </w:rPr>
-                  <m:t>ABC</m:t>
+                  <m:t>∡ABC=∡ABC</m:t>
                 </m:r>
               </m:oMath>
             </m:oMathPara>
@@ -1924,6 +2060,9 @@
                   <m:t xml:space="preserve">if 4=x, </m:t>
                 </m:r>
                 <m:r>
+                  <m:rPr>
+                    <m:sty m:val="p"/>
+                  </m:rPr>
                   <w:rPr>
                     <w:rFonts w:ascii="Cambria Math" w:hAnsi="Cambria Math"/>
                     <w:sz w:val="16"/>
@@ -1971,15 +2110,7 @@
                     <w:sz w:val="16"/>
                     <w:szCs w:val="16"/>
                   </w:rPr>
-                  <m:t>if AB=CD,</m:t>
-                </m:r>
-                <m:r>
-                  <w:rPr>
-                    <w:rFonts w:ascii="Cambria Math" w:hAnsi="Cambria Math"/>
-                    <w:sz w:val="16"/>
-                    <w:szCs w:val="16"/>
-                  </w:rPr>
-                  <m:t xml:space="preserve"> </m:t>
+                  <m:t xml:space="preserve">if AB=CD, </m:t>
                 </m:r>
               </m:oMath>
             </m:oMathPara>
@@ -2031,47 +2162,7 @@
                     <w:sz w:val="16"/>
                     <w:szCs w:val="16"/>
                   </w:rPr>
-                  <m:t xml:space="preserve">if </m:t>
-                </m:r>
-                <m:r>
-                  <w:rPr>
-                    <w:rFonts w:ascii="Cambria Math" w:hAnsi="Cambria Math"/>
-                    <w:sz w:val="16"/>
-                    <w:szCs w:val="16"/>
-                  </w:rPr>
-                  <m:t>∡</m:t>
-                </m:r>
-                <m:r>
-                  <w:rPr>
-                    <w:rFonts w:ascii="Cambria Math" w:hAnsi="Cambria Math"/>
-                    <w:sz w:val="16"/>
-                    <w:szCs w:val="16"/>
-                  </w:rPr>
-                  <m:t>ABC≅</m:t>
-                </m:r>
-                <m:r>
-                  <w:rPr>
-                    <w:rFonts w:ascii="Cambria Math" w:hAnsi="Cambria Math"/>
-                    <w:sz w:val="16"/>
-                    <w:szCs w:val="16"/>
-                  </w:rPr>
-                  <m:t>∡</m:t>
-                </m:r>
-                <m:r>
-                  <w:rPr>
-                    <w:rFonts w:ascii="Cambria Math" w:hAnsi="Cambria Math"/>
-                    <w:sz w:val="16"/>
-                    <w:szCs w:val="16"/>
-                  </w:rPr>
-                  <m:t>XYZ</m:t>
-                </m:r>
-                <m:r>
-                  <w:rPr>
-                    <w:rFonts w:ascii="Cambria Math" w:hAnsi="Cambria Math"/>
-                    <w:sz w:val="16"/>
-                    <w:szCs w:val="16"/>
-                  </w:rPr>
-                  <m:t>,</m:t>
+                  <m:t>if ∡ABC≅∡XYZ,</m:t>
                 </m:r>
               </m:oMath>
             </m:oMathPara>
@@ -2095,39 +2186,7 @@
                     <w:sz w:val="16"/>
                     <w:szCs w:val="16"/>
                   </w:rPr>
-                  <m:t xml:space="preserve">then </m:t>
-                </m:r>
-                <m:r>
-                  <w:rPr>
-                    <w:rFonts w:ascii="Cambria Math" w:eastAsiaTheme="minorEastAsia" w:hAnsi="Cambria Math"/>
-                    <w:sz w:val="16"/>
-                    <w:szCs w:val="16"/>
-                  </w:rPr>
-                  <m:t>∡</m:t>
-                </m:r>
-                <m:r>
-                  <w:rPr>
-                    <w:rFonts w:ascii="Cambria Math" w:eastAsiaTheme="minorEastAsia" w:hAnsi="Cambria Math"/>
-                    <w:sz w:val="16"/>
-                    <w:szCs w:val="16"/>
-                  </w:rPr>
-                  <m:t>XYZ≅</m:t>
-                </m:r>
-                <m:r>
-                  <w:rPr>
-                    <w:rFonts w:ascii="Cambria Math" w:eastAsiaTheme="minorEastAsia" w:hAnsi="Cambria Math"/>
-                    <w:sz w:val="16"/>
-                    <w:szCs w:val="16"/>
-                  </w:rPr>
-                  <m:t>∡</m:t>
-                </m:r>
-                <m:r>
-                  <w:rPr>
-                    <w:rFonts w:ascii="Cambria Math" w:eastAsiaTheme="minorEastAsia" w:hAnsi="Cambria Math"/>
-                    <w:sz w:val="16"/>
-                    <w:szCs w:val="16"/>
-                  </w:rPr>
-                  <m:t>ABC</m:t>
+                  <m:t>then ∡XYZ≅∡ABC</m:t>
                 </m:r>
               </m:oMath>
             </m:oMathPara>
@@ -2306,39 +2365,7 @@
                     <w:sz w:val="16"/>
                     <w:szCs w:val="16"/>
                   </w:rPr>
-                  <m:t xml:space="preserve">if </m:t>
-                </m:r>
-                <m:r>
-                  <w:rPr>
-                    <w:rFonts w:ascii="Cambria Math" w:hAnsi="Cambria Math"/>
-                    <w:sz w:val="16"/>
-                    <w:szCs w:val="16"/>
-                  </w:rPr>
-                  <m:t>∡</m:t>
-                </m:r>
-                <m:r>
-                  <w:rPr>
-                    <w:rFonts w:ascii="Cambria Math" w:hAnsi="Cambria Math"/>
-                    <w:sz w:val="16"/>
-                    <w:szCs w:val="16"/>
-                  </w:rPr>
-                  <m:t>X=</m:t>
-                </m:r>
-                <m:r>
-                  <w:rPr>
-                    <w:rFonts w:ascii="Cambria Math" w:hAnsi="Cambria Math"/>
-                    <w:sz w:val="16"/>
-                    <w:szCs w:val="16"/>
-                  </w:rPr>
-                  <m:t>∡</m:t>
-                </m:r>
-                <m:r>
-                  <w:rPr>
-                    <w:rFonts w:ascii="Cambria Math" w:hAnsi="Cambria Math"/>
-                    <w:sz w:val="16"/>
-                    <w:szCs w:val="16"/>
-                  </w:rPr>
-                  <m:t>Y</m:t>
+                  <m:t>if ∡X=∡Y</m:t>
                 </m:r>
               </m:oMath>
             </m:oMathPara>
@@ -2359,39 +2386,7 @@
                     <w:sz w:val="16"/>
                     <w:szCs w:val="16"/>
                   </w:rPr>
-                  <m:t xml:space="preserve">and </m:t>
-                </m:r>
-                <m:r>
-                  <w:rPr>
-                    <w:rFonts w:ascii="Cambria Math" w:hAnsi="Cambria Math"/>
-                    <w:sz w:val="16"/>
-                    <w:szCs w:val="16"/>
-                  </w:rPr>
-                  <m:t>∡</m:t>
-                </m:r>
-                <m:r>
-                  <w:rPr>
-                    <w:rFonts w:ascii="Cambria Math" w:hAnsi="Cambria Math"/>
-                    <w:sz w:val="16"/>
-                    <w:szCs w:val="16"/>
-                  </w:rPr>
-                  <m:t>Y=</m:t>
-                </m:r>
-                <m:r>
-                  <w:rPr>
-                    <w:rFonts w:ascii="Cambria Math" w:hAnsi="Cambria Math"/>
-                    <w:sz w:val="16"/>
-                    <w:szCs w:val="16"/>
-                  </w:rPr>
-                  <m:t>∡</m:t>
-                </m:r>
-                <m:r>
-                  <w:rPr>
-                    <w:rFonts w:ascii="Cambria Math" w:hAnsi="Cambria Math"/>
-                    <w:sz w:val="16"/>
-                    <w:szCs w:val="16"/>
-                  </w:rPr>
-                  <m:t>Z</m:t>
+                  <m:t>and ∡Y=∡Z</m:t>
                 </m:r>
               </m:oMath>
             </m:oMathPara>
@@ -2411,39 +2406,7 @@
                     <w:sz w:val="16"/>
                     <w:szCs w:val="16"/>
                   </w:rPr>
-                  <m:t xml:space="preserve">then </m:t>
-                </m:r>
-                <m:r>
-                  <w:rPr>
-                    <w:rFonts w:ascii="Cambria Math" w:hAnsi="Cambria Math"/>
-                    <w:sz w:val="16"/>
-                    <w:szCs w:val="16"/>
-                  </w:rPr>
-                  <m:t>∡</m:t>
-                </m:r>
-                <m:r>
-                  <w:rPr>
-                    <w:rFonts w:ascii="Cambria Math" w:hAnsi="Cambria Math"/>
-                    <w:sz w:val="16"/>
-                    <w:szCs w:val="16"/>
-                  </w:rPr>
-                  <m:t>X=</m:t>
-                </m:r>
-                <m:r>
-                  <w:rPr>
-                    <w:rFonts w:ascii="Cambria Math" w:hAnsi="Cambria Math"/>
-                    <w:sz w:val="16"/>
-                    <w:szCs w:val="16"/>
-                  </w:rPr>
-                  <m:t>∡</m:t>
-                </m:r>
-                <m:r>
-                  <w:rPr>
-                    <w:rFonts w:ascii="Cambria Math" w:hAnsi="Cambria Math"/>
-                    <w:sz w:val="16"/>
-                    <w:szCs w:val="16"/>
-                  </w:rPr>
-                  <m:t>Z</m:t>
+                  <m:t>then ∡X=∡Z</m:t>
                 </m:r>
               </m:oMath>
             </m:oMathPara>
@@ -2849,7 +2812,23 @@
                 <w:sz w:val="16"/>
                 <w:szCs w:val="16"/>
               </w:rPr>
-              <w:t>Equals, there sums are equal</w:t>
+              <w:t xml:space="preserve">Equals, </w:t>
+            </w:r>
+            <w:proofErr w:type="gramStart"/>
+            <w:r>
+              <w:rPr>
+                <w:sz w:val="16"/>
+                <w:szCs w:val="16"/>
+              </w:rPr>
+              <w:t>there</w:t>
+            </w:r>
+            <w:proofErr w:type="gramEnd"/>
+            <w:r>
+              <w:rPr>
+                <w:sz w:val="16"/>
+                <w:szCs w:val="16"/>
+              </w:rPr>
+              <w:t xml:space="preserve"> sums are equal</w:t>
             </w:r>
           </w:p>
           <w:p>
@@ -3129,12 +3108,39 @@
                 <w:szCs w:val="16"/>
               </w:rPr>
             </w:pPr>
+            <w:proofErr w:type="gramStart"/>
             <w:r>
               <w:rPr>
                 <w:sz w:val="16"/>
                 <w:szCs w:val="16"/>
               </w:rPr>
-              <w:t>Form equals, there differences are equal.</w:t>
+              <w:t>Form</w:t>
+            </w:r>
+            <w:proofErr w:type="gramEnd"/>
+            <w:r>
+              <w:rPr>
+                <w:sz w:val="16"/>
+                <w:szCs w:val="16"/>
+              </w:rPr>
+              <w:t xml:space="preserve"> equals, </w:t>
+            </w:r>
+            <w:proofErr w:type="spellStart"/>
+            <w:proofErr w:type="gramStart"/>
+            <w:r>
+              <w:rPr>
+                <w:sz w:val="16"/>
+                <w:szCs w:val="16"/>
+              </w:rPr>
+              <w:t>there</w:t>
+            </w:r>
+            <w:proofErr w:type="spellEnd"/>
+            <w:proofErr w:type="gramEnd"/>
+            <w:r>
+              <w:rPr>
+                <w:sz w:val="16"/>
+                <w:szCs w:val="16"/>
+              </w:rPr>
+              <w:t xml:space="preserve"> differences are equal.</w:t>
             </w:r>
           </w:p>
           <w:p>
@@ -3462,23 +3468,7 @@
                     <w:sz w:val="16"/>
                     <w:szCs w:val="16"/>
                   </w:rPr>
-                  <m:t>=</m:t>
-                </m:r>
-                <m:r>
-                  <w:rPr>
-                    <w:rFonts w:ascii="Cambria Math" w:hAnsi="Cambria Math"/>
-                    <w:sz w:val="16"/>
-                    <w:szCs w:val="16"/>
-                  </w:rPr>
-                  <m:t>3⋅</m:t>
-                </m:r>
-                <m:r>
-                  <w:rPr>
-                    <w:rFonts w:ascii="Cambria Math" w:hAnsi="Cambria Math"/>
-                    <w:sz w:val="16"/>
-                    <w:szCs w:val="16"/>
-                  </w:rPr>
-                  <m:t>7</m:t>
+                  <m:t>=3⋅7</m:t>
                 </m:r>
               </m:oMath>
             </m:oMathPara>
@@ -3610,12 +3600,65 @@
           <w:b/>
           <w:bCs/>
         </w:rPr>
-        <w:t>This Is The Key To The Method</w:t>
-      </w:r>
-    </w:p>
-    <w:p>
-      <w:r>
-        <w:t>A proof in geometry usually includes these four elements:</w:t>
+        <w:t xml:space="preserve">This Is </w:t>
+      </w:r>
+      <w:proofErr w:type="gramStart"/>
+      <w:r>
+        <w:rPr>
+          <w:b/>
+          <w:bCs/>
+        </w:rPr>
+        <w:t>The</w:t>
+      </w:r>
+      <w:proofErr w:type="gramEnd"/>
+      <w:r>
+        <w:rPr>
+          <w:b/>
+          <w:bCs/>
+        </w:rPr>
+        <w:t xml:space="preserve"> Key </w:t>
+      </w:r>
+      <w:proofErr w:type="gramStart"/>
+      <w:r>
+        <w:rPr>
+          <w:b/>
+          <w:bCs/>
+        </w:rPr>
+        <w:t>To</w:t>
+      </w:r>
+      <w:proofErr w:type="gramEnd"/>
+      <w:r>
+        <w:rPr>
+          <w:b/>
+          <w:bCs/>
+        </w:rPr>
+        <w:t xml:space="preserve"> </w:t>
+      </w:r>
+      <w:proofErr w:type="gramStart"/>
+      <w:r>
+        <w:rPr>
+          <w:b/>
+          <w:bCs/>
+        </w:rPr>
+        <w:t>The</w:t>
+      </w:r>
+      <w:proofErr w:type="gramEnd"/>
+      <w:r>
+        <w:rPr>
+          <w:b/>
+          <w:bCs/>
+        </w:rPr>
+        <w:t xml:space="preserve"> Method</w:t>
+      </w:r>
+    </w:p>
+    <w:p>
+      <w:proofErr w:type="gramStart"/>
+      <w:r>
+        <w:t>A proof</w:t>
+      </w:r>
+      <w:proofErr w:type="gramEnd"/>
+      <w:r>
+        <w:t xml:space="preserve"> in geometry usually includes these four elements:</w:t>
       </w:r>
     </w:p>
     <w:p>
@@ -3832,7 +3875,15 @@
     <w:p/>
     <w:p>
       <w:r>
-        <w:t>When doing a proof, it is important to draw a diagram or mark a given diagram with information and conclusions drawn from the given information so that you can plan out your line of reasoning.</w:t>
+        <w:t xml:space="preserve">When doing </w:t>
+      </w:r>
+      <w:proofErr w:type="gramStart"/>
+      <w:r>
+        <w:t>a proof</w:t>
+      </w:r>
+      <w:proofErr w:type="gramEnd"/>
+      <w:r>
+        <w:t>, it is important to draw a diagram or mark a given diagram with information and conclusions drawn from the given information so that you can plan out your line of reasoning.</w:t>
       </w:r>
     </w:p>
     <w:p>
@@ -3840,7 +3891,15 @@
         <w:t>Greek</w:t>
       </w:r>
       <w:r>
-        <w:t xml:space="preserve"> mathematicians wrote proofs in paragraph form. Most beginning geometry students, however, find it helpful to organize and record their thinking using a table like format.</w:t>
+        <w:t xml:space="preserve"> mathematicians wrote proofs in paragraph form. Most beginning geometry students, however, find it helpful to organize and record their thinking using a </w:t>
+      </w:r>
+      <w:proofErr w:type="gramStart"/>
+      <w:r>
+        <w:t>table like</w:t>
+      </w:r>
+      <w:proofErr w:type="gramEnd"/>
+      <w:r>
+        <w:t xml:space="preserve"> format.</w:t>
       </w:r>
     </w:p>
     <w:p>
@@ -3859,8 +3918,13 @@
           <w:numId w:val="24"/>
         </w:numPr>
       </w:pPr>
-      <w:r>
-        <w:t>Angles are classified by degree measure as</w:t>
+      <w:proofErr w:type="gramStart"/>
+      <w:r>
+        <w:t>Angles</w:t>
+      </w:r>
+      <w:proofErr w:type="gramEnd"/>
+      <w:r>
+        <w:t xml:space="preserve"> are classified by degree measure as</w:t>
       </w:r>
     </w:p>
     <w:p>
@@ -3897,25 +3961,7 @@
           <w:rPr>
             <w:rFonts w:ascii="Cambria Math" w:hAnsi="Cambria Math"/>
           </w:rPr>
-          <m:t>0</m:t>
-        </m:r>
-        <m:r>
-          <w:rPr>
-            <w:rFonts w:ascii="Cambria Math" w:hAnsi="Cambria Math"/>
-          </w:rPr>
-          <m:t>°</m:t>
-        </m:r>
-        <m:r>
-          <w:rPr>
-            <w:rFonts w:ascii="Cambria Math" w:hAnsi="Cambria Math"/>
-          </w:rPr>
-          <m:t>&lt;a&lt;90</m:t>
-        </m:r>
-        <m:r>
-          <w:rPr>
-            <w:rFonts w:ascii="Cambria Math" w:hAnsi="Cambria Math"/>
-          </w:rPr>
-          <m:t>°</m:t>
+          <m:t>0°&lt;a&lt;90°</m:t>
         </m:r>
       </m:oMath>
       <w:r>
@@ -3944,25 +3990,7 @@
           <w:rPr>
             <w:rFonts w:ascii="Cambria Math" w:eastAsiaTheme="minorEastAsia" w:hAnsi="Cambria Math"/>
           </w:rPr>
-          <m:t>90</m:t>
-        </m:r>
-        <m:r>
-          <w:rPr>
-            <w:rFonts w:ascii="Cambria Math" w:eastAsiaTheme="minorEastAsia" w:hAnsi="Cambria Math"/>
-          </w:rPr>
-          <m:t>°</m:t>
-        </m:r>
-        <m:r>
-          <w:rPr>
-            <w:rFonts w:ascii="Cambria Math" w:eastAsiaTheme="minorEastAsia" w:hAnsi="Cambria Math"/>
-          </w:rPr>
-          <m:t>&lt;180</m:t>
-        </m:r>
-        <m:r>
-          <w:rPr>
-            <w:rFonts w:ascii="Cambria Math" w:eastAsiaTheme="minorEastAsia" w:hAnsi="Cambria Math"/>
-          </w:rPr>
-          <m:t>°</m:t>
+          <m:t>90°&lt;180°</m:t>
         </m:r>
       </m:oMath>
       <w:r>
@@ -4088,7 +4116,2597 @@
         <w:t>Precise geometric figures can sometimes be constructed using a compass and straightedge.</w:t>
       </w:r>
     </w:p>
-    <w:p/>
+    <w:p>
+      <w:pPr>
+        <w:pStyle w:val="Heading2"/>
+      </w:pPr>
+      <w:r>
+        <w:br w:type="column"/>
+      </w:r>
+      <w:r>
+        <w:lastRenderedPageBreak/>
+        <w:t>Review Exercises</w:t>
+      </w:r>
+    </w:p>
+    <w:p>
+      <w:pPr>
+        <w:pStyle w:val="ListParagraph"/>
+        <w:numPr>
+          <w:ilvl w:val="0"/>
+          <w:numId w:val="25"/>
+        </w:numPr>
+      </w:pPr>
+      <w:r>
+        <w:t>In the accompanying diagram, classify each of the following angles as acute, right, obtuse, or straight.</w:t>
+      </w:r>
+    </w:p>
+    <w:p>
+      <w:pPr>
+        <w:pStyle w:val="ListParagraph"/>
+        <w:numPr>
+          <w:ilvl w:val="0"/>
+          <w:numId w:val="26"/>
+        </w:numPr>
+      </w:pPr>
+      <w:r>
+        <w:rPr>
+          <w:rFonts w:ascii="Cambria Math" w:hAnsi="Cambria Math" w:cs="Cambria Math"/>
+        </w:rPr>
+        <w:t>∡</w:t>
+      </w:r>
+      <w:r>
+        <w:rPr>
+          <w:rFonts w:ascii="Cambria Math" w:hAnsi="Cambria Math" w:cs="Cambria Math"/>
+        </w:rPr>
+        <w:t>TOM – acute</w:t>
+      </w:r>
+    </w:p>
+    <w:p>
+      <w:pPr>
+        <w:pStyle w:val="ListParagraph"/>
+        <w:numPr>
+          <w:ilvl w:val="0"/>
+          <w:numId w:val="26"/>
+        </w:numPr>
+      </w:pPr>
+      <w:r>
+        <w:rPr>
+          <w:rFonts w:ascii="Cambria Math" w:hAnsi="Cambria Math" w:cs="Cambria Math"/>
+        </w:rPr>
+        <w:t>∡</w:t>
+      </w:r>
+      <w:r>
+        <w:rPr>
+          <w:rFonts w:ascii="Cambria Math" w:hAnsi="Cambria Math" w:cs="Cambria Math"/>
+        </w:rPr>
+        <w:t>LOM – straight</w:t>
+      </w:r>
+    </w:p>
+    <w:p>
+      <w:pPr>
+        <w:pStyle w:val="ListParagraph"/>
+        <w:numPr>
+          <w:ilvl w:val="0"/>
+          <w:numId w:val="26"/>
+        </w:numPr>
+      </w:pPr>
+      <w:r>
+        <w:rPr>
+          <w:rFonts w:ascii="Cambria Math" w:hAnsi="Cambria Math" w:cs="Cambria Math"/>
+        </w:rPr>
+        <w:t>∡</w:t>
+      </w:r>
+      <w:r>
+        <w:rPr>
+          <w:rFonts w:ascii="Cambria Math" w:hAnsi="Cambria Math" w:cs="Cambria Math"/>
+        </w:rPr>
+        <w:t>SOM – right</w:t>
+      </w:r>
+    </w:p>
+    <w:p>
+      <w:pPr>
+        <w:pStyle w:val="ListParagraph"/>
+        <w:numPr>
+          <w:ilvl w:val="0"/>
+          <w:numId w:val="26"/>
+        </w:numPr>
+      </w:pPr>
+      <w:r>
+        <w:rPr>
+          <w:rFonts w:ascii="Cambria Math" w:hAnsi="Cambria Math" w:cs="Cambria Math"/>
+        </w:rPr>
+        <w:t>∡</w:t>
+      </w:r>
+      <w:r>
+        <w:rPr>
+          <w:rFonts w:ascii="Cambria Math" w:hAnsi="Cambria Math" w:cs="Cambria Math"/>
+        </w:rPr>
+        <w:t>LOR – acute</w:t>
+      </w:r>
+    </w:p>
+    <w:p>
+      <w:pPr>
+        <w:pStyle w:val="ListParagraph"/>
+        <w:numPr>
+          <w:ilvl w:val="0"/>
+          <w:numId w:val="26"/>
+        </w:numPr>
+      </w:pPr>
+      <w:r>
+        <w:rPr>
+          <w:rFonts w:ascii="Cambria Math" w:hAnsi="Cambria Math" w:cs="Cambria Math"/>
+        </w:rPr>
+        <w:t>∡</w:t>
+      </w:r>
+      <w:r>
+        <w:rPr>
+          <w:rFonts w:ascii="Cambria Math" w:hAnsi="Cambria Math" w:cs="Cambria Math"/>
+        </w:rPr>
+        <w:t>LOT – obtuse</w:t>
+      </w:r>
+    </w:p>
+    <w:p>
+      <w:pPr>
+        <w:pStyle w:val="ListParagraph"/>
+        <w:numPr>
+          <w:ilvl w:val="0"/>
+          <w:numId w:val="26"/>
+        </w:numPr>
+      </w:pPr>
+      <w:r>
+        <w:rPr>
+          <w:rFonts w:ascii="Cambria Math" w:hAnsi="Cambria Math" w:cs="Cambria Math"/>
+        </w:rPr>
+        <w:t>∡</w:t>
+      </w:r>
+      <w:r>
+        <w:rPr>
+          <w:rFonts w:ascii="Cambria Math" w:hAnsi="Cambria Math" w:cs="Cambria Math"/>
+        </w:rPr>
+        <w:t>ROS – acute</w:t>
+      </w:r>
+    </w:p>
+    <w:p>
+      <w:pPr>
+        <w:pStyle w:val="ListParagraph"/>
+        <w:numPr>
+          <w:ilvl w:val="0"/>
+          <w:numId w:val="26"/>
+        </w:numPr>
+      </w:pPr>
+      <w:r>
+        <w:rPr>
+          <w:rFonts w:ascii="Cambria Math" w:hAnsi="Cambria Math" w:cs="Cambria Math"/>
+        </w:rPr>
+        <w:t>∡</w:t>
+      </w:r>
+      <w:r>
+        <w:rPr>
+          <w:rFonts w:ascii="Cambria Math" w:hAnsi="Cambria Math" w:cs="Cambria Math"/>
+        </w:rPr>
+        <w:t>MOR – obtuse</w:t>
+      </w:r>
+    </w:p>
+    <w:p>
+      <w:pPr>
+        <w:pStyle w:val="ListParagraph"/>
+        <w:numPr>
+          <w:ilvl w:val="0"/>
+          <w:numId w:val="25"/>
+        </w:numPr>
+      </w:pPr>
+      <w:r>
+        <w:t xml:space="preserve">Point P is between points </w:t>
+      </w:r>
+      <m:oMath>
+        <m:r>
+          <w:rPr>
+            <w:rFonts w:ascii="Cambria Math" w:hAnsi="Cambria Math"/>
+          </w:rPr>
+          <m:t>H</m:t>
+        </m:r>
+      </m:oMath>
+      <w:r>
+        <w:rPr>
+          <w:rFonts w:eastAsiaTheme="minorEastAsia"/>
+        </w:rPr>
+        <w:t xml:space="preserve"> and </w:t>
+      </w:r>
+      <m:oMath>
+        <m:r>
+          <w:rPr>
+            <w:rFonts w:ascii="Cambria Math" w:eastAsiaTheme="minorEastAsia" w:hAnsi="Cambria Math"/>
+          </w:rPr>
+          <m:t>G</m:t>
+        </m:r>
+      </m:oMath>
+      <w:r>
+        <w:rPr>
+          <w:rFonts w:eastAsiaTheme="minorEastAsia"/>
+        </w:rPr>
+        <w:t xml:space="preserve">. If </w:t>
+      </w:r>
+      <w:r>
+        <w:rPr>
+          <w:rFonts w:eastAsiaTheme="minorEastAsia"/>
+        </w:rPr>
+        <w:br/>
+      </w:r>
+      <m:oMath>
+        <m:r>
+          <w:rPr>
+            <w:rFonts w:ascii="Cambria Math" w:eastAsiaTheme="minorEastAsia" w:hAnsi="Cambria Math"/>
+          </w:rPr>
+          <m:t xml:space="preserve">HP=3 </m:t>
+        </m:r>
+        <m:r>
+          <m:rPr>
+            <m:sty m:val="p"/>
+          </m:rPr>
+          <w:rPr>
+            <w:rFonts w:ascii="Cambria Math" w:eastAsiaTheme="minorEastAsia" w:hAnsi="Cambria Math"/>
+          </w:rPr>
+          <m:t>and</m:t>
+        </m:r>
+        <m:r>
+          <w:rPr>
+            <w:rFonts w:ascii="Cambria Math" w:eastAsiaTheme="minorEastAsia" w:hAnsi="Cambria Math"/>
+          </w:rPr>
+          <m:t xml:space="preserve"> PG=5, </m:t>
+        </m:r>
+        <m:r>
+          <m:rPr>
+            <m:sty m:val="p"/>
+          </m:rPr>
+          <w:rPr>
+            <w:rFonts w:ascii="Cambria Math" w:eastAsiaTheme="minorEastAsia" w:hAnsi="Cambria Math"/>
+          </w:rPr>
+          <m:t>find</m:t>
+        </m:r>
+        <m:r>
+          <w:rPr>
+            <w:rFonts w:ascii="Cambria Math" w:eastAsiaTheme="minorEastAsia" w:hAnsi="Cambria Math"/>
+          </w:rPr>
+          <m:t xml:space="preserve"> HG</m:t>
+        </m:r>
+      </m:oMath>
+      <w:r>
+        <w:rPr>
+          <w:rFonts w:eastAsiaTheme="minorEastAsia"/>
+        </w:rPr>
+        <w:t>.</w:t>
+      </w:r>
+      <w:r>
+        <w:rPr>
+          <w:rFonts w:eastAsiaTheme="minorEastAsia"/>
+        </w:rPr>
+        <w:br/>
+      </w:r>
+      <m:oMathPara>
+        <m:oMath>
+          <m:r>
+            <w:rPr>
+              <w:rFonts w:ascii="Cambria Math" w:hAnsi="Cambria Math"/>
+            </w:rPr>
+            <m:t>HG=HP+PG=3+5=</m:t>
+          </m:r>
+          <m:r>
+            <m:rPr>
+              <m:sty m:val="bi"/>
+            </m:rPr>
+            <w:rPr>
+              <w:rFonts w:ascii="Cambria Math" w:hAnsi="Cambria Math"/>
+            </w:rPr>
+            <m:t>8</m:t>
+          </m:r>
+        </m:oMath>
+      </m:oMathPara>
+    </w:p>
+    <w:p>
+      <w:pPr>
+        <w:pStyle w:val="ListParagraph"/>
+        <w:numPr>
+          <w:ilvl w:val="0"/>
+          <w:numId w:val="25"/>
+        </w:numPr>
+      </w:pPr>
+      <w:r>
+        <w:rPr>
+          <w:rFonts w:eastAsiaTheme="minorEastAsia"/>
+        </w:rPr>
+        <w:t xml:space="preserve">If points </w:t>
+      </w:r>
+      <m:oMath>
+        <m:r>
+          <w:rPr>
+            <w:rFonts w:ascii="Cambria Math" w:eastAsiaTheme="minorEastAsia" w:hAnsi="Cambria Math"/>
+          </w:rPr>
+          <m:t>M, I, and Z</m:t>
+        </m:r>
+      </m:oMath>
+      <w:r>
+        <w:rPr>
+          <w:rFonts w:eastAsiaTheme="minorEastAsia"/>
+        </w:rPr>
+        <w:t xml:space="preserve"> are collinear and </w:t>
+      </w:r>
+      <m:oMath>
+        <m:r>
+          <w:rPr>
+            <w:rFonts w:ascii="Cambria Math" w:eastAsiaTheme="minorEastAsia" w:hAnsi="Cambria Math"/>
+          </w:rPr>
+          <m:t>IZ=8</m:t>
+        </m:r>
+      </m:oMath>
+      <w:r>
+        <w:rPr>
+          <w:rFonts w:eastAsiaTheme="minorEastAsia"/>
+        </w:rPr>
+        <w:t xml:space="preserve">, </w:t>
+      </w:r>
+    </w:p>
+    <w:p>
+      <w:pPr>
+        <w:pStyle w:val="ListParagraph"/>
+        <w:ind w:left="360"/>
+        <w:rPr>
+          <w:rFonts w:eastAsiaTheme="minorEastAsia"/>
+        </w:rPr>
+      </w:pPr>
+      <m:oMath>
+        <m:r>
+          <w:rPr>
+            <w:rFonts w:ascii="Cambria Math" w:eastAsiaTheme="minorEastAsia" w:hAnsi="Cambria Math"/>
+          </w:rPr>
+          <m:t>MI=11</m:t>
+        </m:r>
+      </m:oMath>
+      <w:r>
+        <w:rPr>
+          <w:rFonts w:eastAsiaTheme="minorEastAsia"/>
+        </w:rPr>
+        <w:t xml:space="preserve"> and </w:t>
+      </w:r>
+      <m:oMath>
+        <m:r>
+          <w:rPr>
+            <w:rFonts w:ascii="Cambria Math" w:eastAsiaTheme="minorEastAsia" w:hAnsi="Cambria Math"/>
+          </w:rPr>
+          <m:t>MZ=3</m:t>
+        </m:r>
+      </m:oMath>
+      <w:r>
+        <w:rPr>
+          <w:rFonts w:eastAsiaTheme="minorEastAsia"/>
+        </w:rPr>
+        <w:t>, which point is between the other two</w:t>
+      </w:r>
+      <w:r>
+        <w:rPr>
+          <w:rFonts w:eastAsiaTheme="minorEastAsia"/>
+        </w:rPr>
+        <w:t>?</w:t>
+      </w:r>
+    </w:p>
+    <w:p>
+      <w:pPr>
+        <w:pStyle w:val="ListParagraph"/>
+        <w:ind w:left="360"/>
+        <w:rPr>
+          <w:rFonts w:eastAsiaTheme="minorEastAsia"/>
+          <w:b/>
+          <w:bCs/>
+        </w:rPr>
+      </w:pPr>
+      <m:oMath>
+        <m:r>
+          <m:rPr>
+            <m:sty m:val="bi"/>
+          </m:rPr>
+          <w:rPr>
+            <w:rFonts w:ascii="Cambria Math" w:hAnsi="Cambria Math"/>
+          </w:rPr>
+          <m:t>Z</m:t>
+        </m:r>
+      </m:oMath>
+      <w:r>
+        <w:rPr>
+          <w:rFonts w:eastAsiaTheme="minorEastAsia"/>
+          <w:b/>
+          <w:bCs/>
+        </w:rPr>
+        <w:t xml:space="preserve"> is between points </w:t>
+      </w:r>
+      <m:oMath>
+        <m:r>
+          <m:rPr>
+            <m:sty m:val="bi"/>
+          </m:rPr>
+          <w:rPr>
+            <w:rFonts w:ascii="Cambria Math" w:eastAsiaTheme="minorEastAsia" w:hAnsi="Cambria Math"/>
+          </w:rPr>
+          <m:t xml:space="preserve">M </m:t>
+        </m:r>
+        <m:r>
+          <m:rPr>
+            <m:sty m:val="b"/>
+          </m:rPr>
+          <w:rPr>
+            <w:rFonts w:ascii="Cambria Math" w:eastAsiaTheme="minorEastAsia" w:hAnsi="Cambria Math"/>
+          </w:rPr>
+          <m:t>and</m:t>
+        </m:r>
+        <m:r>
+          <m:rPr>
+            <m:sty m:val="bi"/>
+          </m:rPr>
+          <w:rPr>
+            <w:rFonts w:ascii="Cambria Math" w:eastAsiaTheme="minorEastAsia" w:hAnsi="Cambria Math"/>
+          </w:rPr>
+          <m:t xml:space="preserve"> I.</m:t>
+        </m:r>
+      </m:oMath>
+    </w:p>
+    <w:p>
+      <w:pPr>
+        <w:pStyle w:val="ListParagraph"/>
+        <w:ind w:left="360"/>
+      </w:pPr>
+      <w:r>
+        <w:rPr>
+          <w:noProof/>
+          <w14:ligatures w14:val="standardContextual"/>
+        </w:rPr>
+        <w:drawing>
+          <wp:inline distT="0" distB="0" distL="0" distR="0" wp14:anchorId="16AE4DE3" wp14:editId="7B12FA80">
+            <wp:extent cx="3200400" cy="302260"/>
+            <wp:effectExtent l="0" t="0" r="0" b="2540"/>
+            <wp:docPr id="765541837" name="Picture 1"/>
+            <wp:cNvGraphicFramePr>
+              <a:graphicFrameLocks xmlns:a="http://schemas.openxmlformats.org/drawingml/2006/main" noChangeAspect="1"/>
+            </wp:cNvGraphicFramePr>
+            <a:graphic xmlns:a="http://schemas.openxmlformats.org/drawingml/2006/main">
+              <a:graphicData uri="http://schemas.openxmlformats.org/drawingml/2006/picture">
+                <pic:pic xmlns:pic="http://schemas.openxmlformats.org/drawingml/2006/picture">
+                  <pic:nvPicPr>
+                    <pic:cNvPr id="765541837" name=""/>
+                    <pic:cNvPicPr/>
+                  </pic:nvPicPr>
+                  <pic:blipFill>
+                    <a:blip r:embed="rId12"/>
+                    <a:stretch>
+                      <a:fillRect/>
+                    </a:stretch>
+                  </pic:blipFill>
+                  <pic:spPr>
+                    <a:xfrm>
+                      <a:off x="0" y="0"/>
+                      <a:ext cx="3200400" cy="302260"/>
+                    </a:xfrm>
+                    <a:prstGeom prst="rect">
+                      <a:avLst/>
+                    </a:prstGeom>
+                  </pic:spPr>
+                </pic:pic>
+              </a:graphicData>
+            </a:graphic>
+          </wp:inline>
+        </w:drawing>
+      </w:r>
+    </w:p>
+    <w:p>
+      <w:pPr>
+        <w:pStyle w:val="ListParagraph"/>
+        <w:numPr>
+          <w:ilvl w:val="0"/>
+          <w:numId w:val="25"/>
+        </w:numPr>
+      </w:pPr>
+      <m:oMath>
+        <m:acc>
+          <m:accPr>
+            <m:chr m:val="⃗"/>
+            <m:ctrlPr>
+              <w:rPr>
+                <w:rFonts w:ascii="Cambria Math" w:hAnsi="Cambria Math"/>
+                <w:i/>
+              </w:rPr>
+            </m:ctrlPr>
+          </m:accPr>
+          <m:e>
+            <m:r>
+              <w:rPr>
+                <w:rFonts w:ascii="Cambria Math" w:hAnsi="Cambria Math"/>
+              </w:rPr>
+              <m:t>PL</m:t>
+            </m:r>
+          </m:e>
+        </m:acc>
+      </m:oMath>
+      <w:r>
+        <w:rPr>
+          <w:rFonts w:eastAsiaTheme="minorEastAsia"/>
+        </w:rPr>
+        <w:t xml:space="preserve"> lies in the interior of angle </w:t>
+      </w:r>
+      <m:oMath>
+        <m:r>
+          <w:rPr>
+            <w:rFonts w:ascii="Cambria Math" w:eastAsiaTheme="minorEastAsia" w:hAnsi="Cambria Math"/>
+          </w:rPr>
+          <m:t>RPH</m:t>
+        </m:r>
+      </m:oMath>
+      <w:r>
+        <w:rPr>
+          <w:rFonts w:eastAsiaTheme="minorEastAsia"/>
+        </w:rPr>
+        <w:t xml:space="preserve">; </w:t>
+      </w:r>
+    </w:p>
+    <w:p>
+      <w:pPr>
+        <w:pStyle w:val="ListParagraph"/>
+        <w:ind w:left="360"/>
+        <w:rPr>
+          <w:rFonts w:eastAsiaTheme="minorEastAsia"/>
+        </w:rPr>
+      </w:pPr>
+      <m:oMath>
+        <m:r>
+          <w:rPr>
+            <w:rFonts w:ascii="Cambria Math" w:eastAsiaTheme="minorEastAsia" w:hAnsi="Cambria Math"/>
+          </w:rPr>
+          <m:t>m</m:t>
+        </m:r>
+        <m:r>
+          <w:rPr>
+            <w:rFonts w:ascii="Cambria Math" w:eastAsiaTheme="minorEastAsia" w:hAnsi="Cambria Math"/>
+          </w:rPr>
+          <m:t>∡</m:t>
+        </m:r>
+        <m:r>
+          <w:rPr>
+            <w:rFonts w:ascii="Cambria Math" w:eastAsiaTheme="minorEastAsia" w:hAnsi="Cambria Math"/>
+          </w:rPr>
+          <m:t>RPL=x-5</m:t>
+        </m:r>
+      </m:oMath>
+      <w:r>
+        <w:rPr>
+          <w:rFonts w:eastAsiaTheme="minorEastAsia"/>
+        </w:rPr>
+        <w:t xml:space="preserve"> and </w:t>
+      </w:r>
+      <m:oMath>
+        <m:r>
+          <w:rPr>
+            <w:rFonts w:ascii="Cambria Math" w:eastAsiaTheme="minorEastAsia" w:hAnsi="Cambria Math"/>
+          </w:rPr>
+          <m:t>m</m:t>
+        </m:r>
+        <m:r>
+          <w:rPr>
+            <w:rFonts w:ascii="Cambria Math" w:eastAsiaTheme="minorEastAsia" w:hAnsi="Cambria Math"/>
+          </w:rPr>
+          <m:t>∡</m:t>
+        </m:r>
+        <m:r>
+          <w:rPr>
+            <w:rFonts w:ascii="Cambria Math" w:eastAsiaTheme="minorEastAsia" w:hAnsi="Cambria Math"/>
+          </w:rPr>
+          <m:t>LPH=2x+18</m:t>
+        </m:r>
+      </m:oMath>
+      <w:r>
+        <w:rPr>
+          <w:rFonts w:eastAsiaTheme="minorEastAsia"/>
+        </w:rPr>
+        <w:t xml:space="preserve">. If </w:t>
+      </w:r>
+      <m:oMath>
+        <m:r>
+          <w:rPr>
+            <w:rFonts w:ascii="Cambria Math" w:eastAsiaTheme="minorEastAsia" w:hAnsi="Cambria Math"/>
+          </w:rPr>
+          <m:t>m</m:t>
+        </m:r>
+        <m:r>
+          <w:rPr>
+            <w:rFonts w:ascii="Cambria Math" w:eastAsiaTheme="minorEastAsia" w:hAnsi="Cambria Math"/>
+          </w:rPr>
+          <m:t>∡</m:t>
+        </m:r>
+        <m:r>
+          <w:rPr>
+            <w:rFonts w:ascii="Cambria Math" w:eastAsiaTheme="minorEastAsia" w:hAnsi="Cambria Math"/>
+          </w:rPr>
+          <m:t>HPR=58</m:t>
+        </m:r>
+      </m:oMath>
+      <w:r>
+        <w:rPr>
+          <w:rFonts w:eastAsiaTheme="minorEastAsia"/>
+        </w:rPr>
+        <w:t>, find the measure of the smallest angle formed.</w:t>
+      </w:r>
+    </w:p>
+    <w:p>
+      <w:pPr>
+        <w:pStyle w:val="ListParagraph"/>
+        <w:ind w:left="360"/>
+        <w:rPr>
+          <w:rFonts w:eastAsiaTheme="minorEastAsia"/>
+        </w:rPr>
+      </w:pPr>
+      <m:oMathPara>
+        <m:oMath>
+          <m:r>
+            <w:rPr>
+              <w:rFonts w:ascii="Cambria Math" w:hAnsi="Cambria Math"/>
+            </w:rPr>
+            <m:t>x-5+2x+18=58</m:t>
+          </m:r>
+          <m:r>
+            <w:rPr>
+              <w:rFonts w:ascii="Cambria Math" w:hAnsi="Cambria Math"/>
+            </w:rPr>
+            <w:br/>
+          </m:r>
+        </m:oMath>
+        <m:oMath>
+          <m:r>
+            <w:rPr>
+              <w:rFonts w:ascii="Cambria Math" w:hAnsi="Cambria Math"/>
+            </w:rPr>
+            <m:t>3x+13=58</m:t>
+          </m:r>
+          <m:r>
+            <w:rPr>
+              <w:rFonts w:ascii="Cambria Math" w:hAnsi="Cambria Math"/>
+            </w:rPr>
+            <w:br/>
+          </m:r>
+        </m:oMath>
+        <m:oMath>
+          <m:r>
+            <w:rPr>
+              <w:rFonts w:ascii="Cambria Math" w:hAnsi="Cambria Math"/>
+            </w:rPr>
+            <m:t>3x+13-13=58-13</m:t>
+          </m:r>
+        </m:oMath>
+      </m:oMathPara>
+    </w:p>
+    <w:p>
+      <w:pPr>
+        <w:pStyle w:val="ListParagraph"/>
+        <w:ind w:left="360"/>
+        <w:rPr>
+          <w:rFonts w:eastAsiaTheme="minorEastAsia"/>
+        </w:rPr>
+      </w:pPr>
+      <m:oMathPara>
+        <m:oMath>
+          <m:r>
+            <w:rPr>
+              <w:rFonts w:ascii="Cambria Math" w:eastAsiaTheme="minorEastAsia" w:hAnsi="Cambria Math"/>
+            </w:rPr>
+            <m:t>3x=45</m:t>
+          </m:r>
+        </m:oMath>
+      </m:oMathPara>
+    </w:p>
+    <w:p>
+      <w:pPr>
+        <w:pStyle w:val="ListParagraph"/>
+        <w:ind w:left="360"/>
+        <w:rPr>
+          <w:rFonts w:eastAsiaTheme="minorEastAsia"/>
+          <w:b/>
+          <w:bCs/>
+        </w:rPr>
+      </w:pPr>
+      <m:oMathPara>
+        <m:oMath>
+          <m:r>
+            <w:rPr>
+              <w:rFonts w:ascii="Cambria Math" w:eastAsiaTheme="minorEastAsia" w:hAnsi="Cambria Math"/>
+            </w:rPr>
+            <m:t>x=15</m:t>
+          </m:r>
+          <m:r>
+            <w:rPr>
+              <w:rFonts w:ascii="Cambria Math" w:eastAsiaTheme="minorEastAsia" w:hAnsi="Cambria Math"/>
+            </w:rPr>
+            <w:br/>
+          </m:r>
+        </m:oMath>
+        <m:oMath>
+          <m:r>
+            <m:rPr>
+              <m:sty m:val="bi"/>
+            </m:rPr>
+            <w:rPr>
+              <w:rFonts w:ascii="Cambria Math" w:eastAsiaTheme="minorEastAsia" w:hAnsi="Cambria Math"/>
+            </w:rPr>
+            <m:t>Angles:m∡RPL=x-5=15-5=10</m:t>
+          </m:r>
+        </m:oMath>
+      </m:oMathPara>
+    </w:p>
+    <w:p>
+      <w:pPr>
+        <w:pStyle w:val="ListParagraph"/>
+        <w:ind w:left="360"/>
+        <w:rPr>
+          <w:rFonts w:eastAsiaTheme="minorEastAsia"/>
+        </w:rPr>
+      </w:pPr>
+      <m:oMathPara>
+        <m:oMath>
+          <m:r>
+            <w:rPr>
+              <w:rFonts w:ascii="Cambria Math" w:eastAsiaTheme="minorEastAsia" w:hAnsi="Cambria Math"/>
+            </w:rPr>
+            <m:t>2x+18=2⋅15+18=30+18=48</m:t>
+          </m:r>
+        </m:oMath>
+      </m:oMathPara>
+    </w:p>
+    <w:p>
+      <w:pPr>
+        <w:pStyle w:val="ListParagraph"/>
+        <w:numPr>
+          <w:ilvl w:val="0"/>
+          <w:numId w:val="25"/>
+        </w:numPr>
+      </w:pPr>
+      <m:oMath>
+        <m:bar>
+          <m:barPr>
+            <m:pos m:val="top"/>
+            <m:ctrlPr>
+              <w:rPr>
+                <w:rFonts w:ascii="Cambria Math" w:hAnsi="Cambria Math"/>
+                <w:i/>
+              </w:rPr>
+            </m:ctrlPr>
+          </m:barPr>
+          <m:e>
+            <m:r>
+              <w:rPr>
+                <w:rFonts w:ascii="Cambria Math" w:hAnsi="Cambria Math"/>
+              </w:rPr>
+              <m:t>XY</m:t>
+            </m:r>
+          </m:e>
+        </m:bar>
+      </m:oMath>
+      <w:r>
+        <w:rPr>
+          <w:rFonts w:eastAsiaTheme="minorEastAsia"/>
+        </w:rPr>
+        <w:t xml:space="preserve"> bisects </w:t>
+      </w:r>
+      <m:oMath>
+        <m:bar>
+          <m:barPr>
+            <m:pos m:val="top"/>
+            <m:ctrlPr>
+              <w:rPr>
+                <w:rFonts w:ascii="Cambria Math" w:eastAsiaTheme="minorEastAsia" w:hAnsi="Cambria Math"/>
+                <w:i/>
+              </w:rPr>
+            </m:ctrlPr>
+          </m:barPr>
+          <m:e>
+            <m:r>
+              <w:rPr>
+                <w:rFonts w:ascii="Cambria Math" w:eastAsiaTheme="minorEastAsia" w:hAnsi="Cambria Math"/>
+              </w:rPr>
+              <m:t>RS</m:t>
+            </m:r>
+          </m:e>
+        </m:bar>
+      </m:oMath>
+      <w:r>
+        <w:rPr>
+          <w:rFonts w:eastAsiaTheme="minorEastAsia"/>
+        </w:rPr>
+        <w:t xml:space="preserve"> at point </w:t>
+      </w:r>
+      <m:oMath>
+        <m:r>
+          <w:rPr>
+            <w:rFonts w:ascii="Cambria Math" w:eastAsiaTheme="minorEastAsia" w:hAnsi="Cambria Math"/>
+          </w:rPr>
+          <m:t>M</m:t>
+        </m:r>
+      </m:oMath>
+      <w:r>
+        <w:rPr>
+          <w:rFonts w:eastAsiaTheme="minorEastAsia"/>
+        </w:rPr>
+        <w:t>. If</w:t>
+      </w:r>
+      <m:oMath>
+        <m:r>
+          <w:rPr>
+            <w:rFonts w:ascii="Cambria Math" w:eastAsiaTheme="minorEastAsia" w:hAnsi="Cambria Math"/>
+          </w:rPr>
+          <m:t>RM=6</m:t>
+        </m:r>
+      </m:oMath>
+      <w:r>
+        <w:rPr>
+          <w:rFonts w:eastAsiaTheme="minorEastAsia"/>
+        </w:rPr>
+        <w:t>, find the length of RS.</w:t>
+      </w:r>
+    </w:p>
+    <w:p>
+      <w:pPr>
+        <w:pStyle w:val="ListParagraph"/>
+        <w:ind w:left="360"/>
+        <w:rPr>
+          <w:rFonts w:eastAsiaTheme="minorEastAsia"/>
+        </w:rPr>
+      </w:pPr>
+      <m:oMathPara>
+        <m:oMath>
+          <m:r>
+            <w:rPr>
+              <w:rFonts w:ascii="Cambria Math" w:hAnsi="Cambria Math"/>
+            </w:rPr>
+            <m:t>RS=2⋅RM=2⋅6=</m:t>
+          </m:r>
+          <m:r>
+            <m:rPr>
+              <m:sty m:val="bi"/>
+            </m:rPr>
+            <w:rPr>
+              <w:rFonts w:ascii="Cambria Math" w:hAnsi="Cambria Math"/>
+            </w:rPr>
+            <m:t>12</m:t>
+          </m:r>
+        </m:oMath>
+      </m:oMathPara>
+    </w:p>
+    <w:p>
+      <w:pPr>
+        <w:pStyle w:val="ListParagraph"/>
+        <w:numPr>
+          <w:ilvl w:val="0"/>
+          <w:numId w:val="25"/>
+        </w:numPr>
+      </w:pPr>
+      <m:oMath>
+        <m:acc>
+          <m:accPr>
+            <m:chr m:val="⃗"/>
+            <m:ctrlPr>
+              <w:rPr>
+                <w:rFonts w:ascii="Cambria Math" w:hAnsi="Cambria Math"/>
+                <w:i/>
+              </w:rPr>
+            </m:ctrlPr>
+          </m:accPr>
+          <m:e>
+            <m:r>
+              <w:rPr>
+                <w:rFonts w:ascii="Cambria Math" w:hAnsi="Cambria Math"/>
+              </w:rPr>
+              <m:t>PQ</m:t>
+            </m:r>
+          </m:e>
+        </m:acc>
+      </m:oMath>
+      <w:r>
+        <w:rPr>
+          <w:rFonts w:eastAsiaTheme="minorEastAsia"/>
+        </w:rPr>
+        <w:t xml:space="preserve"> bisects </w:t>
+      </w:r>
+      <m:oMath>
+        <m:r>
+          <w:rPr>
+            <w:rFonts w:ascii="Cambria Math" w:eastAsiaTheme="minorEastAsia" w:hAnsi="Cambria Math"/>
+          </w:rPr>
+          <m:t>∡</m:t>
+        </m:r>
+        <m:r>
+          <w:rPr>
+            <w:rFonts w:ascii="Cambria Math" w:eastAsiaTheme="minorEastAsia" w:hAnsi="Cambria Math"/>
+          </w:rPr>
+          <m:t>HPJ</m:t>
+        </m:r>
+      </m:oMath>
+      <w:r>
+        <w:rPr>
+          <w:rFonts w:eastAsiaTheme="minorEastAsia"/>
+        </w:rPr>
+        <w:t xml:space="preserve">. If </w:t>
+      </w:r>
+      <m:oMath>
+        <m:r>
+          <m:rPr>
+            <m:sty m:val="p"/>
+          </m:rPr>
+          <w:rPr>
+            <w:rFonts w:ascii="Cambria Math" w:eastAsiaTheme="minorEastAsia" w:hAnsi="Cambria Math"/>
+          </w:rPr>
+          <m:t>m</m:t>
+        </m:r>
+        <m:r>
+          <w:rPr>
+            <w:rFonts w:ascii="Cambria Math" w:eastAsiaTheme="minorEastAsia" w:hAnsi="Cambria Math"/>
+          </w:rPr>
+          <m:t>∡</m:t>
+        </m:r>
+        <m:r>
+          <w:rPr>
+            <w:rFonts w:ascii="Cambria Math" w:eastAsiaTheme="minorEastAsia" w:hAnsi="Cambria Math"/>
+          </w:rPr>
+          <m:t>HPJ=84</m:t>
+        </m:r>
+      </m:oMath>
+      <w:r>
+        <w:rPr>
+          <w:rFonts w:eastAsiaTheme="minorEastAsia"/>
+        </w:rPr>
+        <w:t xml:space="preserve">, find </w:t>
+      </w:r>
+      <m:oMath>
+        <m:r>
+          <m:rPr>
+            <m:sty m:val="p"/>
+          </m:rPr>
+          <w:rPr>
+            <w:rFonts w:ascii="Cambria Math" w:eastAsiaTheme="minorEastAsia" w:hAnsi="Cambria Math"/>
+          </w:rPr>
+          <m:t>m</m:t>
+        </m:r>
+        <m:r>
+          <w:rPr>
+            <w:rFonts w:ascii="Cambria Math" w:eastAsiaTheme="minorEastAsia" w:hAnsi="Cambria Math"/>
+          </w:rPr>
+          <m:t>∡</m:t>
+        </m:r>
+        <m:r>
+          <w:rPr>
+            <w:rFonts w:ascii="Cambria Math" w:eastAsiaTheme="minorEastAsia" w:hAnsi="Cambria Math"/>
+          </w:rPr>
+          <m:t>QPJ</m:t>
+        </m:r>
+      </m:oMath>
+      <w:r>
+        <w:rPr>
+          <w:rFonts w:eastAsiaTheme="minorEastAsia"/>
+        </w:rPr>
+        <w:t>.</w:t>
+      </w:r>
+    </w:p>
+    <w:p>
+      <w:pPr>
+        <w:pStyle w:val="ListParagraph"/>
+        <w:ind w:left="360"/>
+        <w:rPr>
+          <w:rFonts w:eastAsiaTheme="minorEastAsia"/>
+        </w:rPr>
+      </w:pPr>
+      <w:r>
+        <w:rPr>
+          <w:rFonts w:eastAsiaTheme="minorEastAsia"/>
+        </w:rPr>
+        <w:t xml:space="preserve"> </w:t>
+      </w:r>
+      <m:oMath>
+        <m:r>
+          <m:rPr>
+            <m:sty m:val="p"/>
+          </m:rPr>
+          <w:rPr>
+            <w:rFonts w:ascii="Cambria Math" w:eastAsiaTheme="minorEastAsia" w:hAnsi="Cambria Math"/>
+          </w:rPr>
+          <m:t>m</m:t>
+        </m:r>
+        <m:r>
+          <w:rPr>
+            <w:rFonts w:ascii="Cambria Math" w:eastAsiaTheme="minorEastAsia" w:hAnsi="Cambria Math"/>
+          </w:rPr>
+          <m:t>∡</m:t>
+        </m:r>
+        <m:r>
+          <w:rPr>
+            <w:rFonts w:ascii="Cambria Math" w:eastAsiaTheme="minorEastAsia" w:hAnsi="Cambria Math"/>
+          </w:rPr>
+          <m:t>QPJ</m:t>
+        </m:r>
+        <m:r>
+          <w:rPr>
+            <w:rFonts w:ascii="Cambria Math" w:eastAsiaTheme="minorEastAsia" w:hAnsi="Cambria Math"/>
+          </w:rPr>
+          <m:t>=</m:t>
+        </m:r>
+        <m:f>
+          <m:fPr>
+            <m:ctrlPr>
+              <w:rPr>
+                <w:rFonts w:ascii="Cambria Math" w:eastAsiaTheme="minorEastAsia" w:hAnsi="Cambria Math"/>
+                <w:i/>
+              </w:rPr>
+            </m:ctrlPr>
+          </m:fPr>
+          <m:num>
+            <m:r>
+              <w:rPr>
+                <w:rFonts w:ascii="Cambria Math" w:eastAsiaTheme="minorEastAsia" w:hAnsi="Cambria Math"/>
+              </w:rPr>
+              <m:t>1</m:t>
+            </m:r>
+          </m:num>
+          <m:den>
+            <m:r>
+              <w:rPr>
+                <w:rFonts w:ascii="Cambria Math" w:eastAsiaTheme="minorEastAsia" w:hAnsi="Cambria Math"/>
+              </w:rPr>
+              <m:t>2</m:t>
+            </m:r>
+          </m:den>
+        </m:f>
+        <m:r>
+          <w:rPr>
+            <w:rFonts w:ascii="Cambria Math" w:eastAsiaTheme="minorEastAsia" w:hAnsi="Cambria Math"/>
+          </w:rPr>
+          <m:t>⋅</m:t>
+        </m:r>
+        <m:r>
+          <m:rPr>
+            <m:sty m:val="p"/>
+          </m:rPr>
+          <w:rPr>
+            <w:rFonts w:ascii="Cambria Math" w:eastAsiaTheme="minorEastAsia" w:hAnsi="Cambria Math"/>
+          </w:rPr>
+          <m:t>m</m:t>
+        </m:r>
+        <m:r>
+          <w:rPr>
+            <w:rFonts w:ascii="Cambria Math" w:eastAsiaTheme="minorEastAsia" w:hAnsi="Cambria Math"/>
+          </w:rPr>
+          <m:t>∡</m:t>
+        </m:r>
+        <m:r>
+          <w:rPr>
+            <w:rFonts w:ascii="Cambria Math" w:eastAsiaTheme="minorEastAsia" w:hAnsi="Cambria Math"/>
+          </w:rPr>
+          <m:t>HPJ</m:t>
+        </m:r>
+        <m:r>
+          <w:rPr>
+            <w:rFonts w:ascii="Cambria Math" w:eastAsiaTheme="minorEastAsia" w:hAnsi="Cambria Math"/>
+          </w:rPr>
+          <m:t>=</m:t>
+        </m:r>
+        <m:f>
+          <m:fPr>
+            <m:ctrlPr>
+              <w:rPr>
+                <w:rFonts w:ascii="Cambria Math" w:eastAsiaTheme="minorEastAsia" w:hAnsi="Cambria Math"/>
+                <w:i/>
+              </w:rPr>
+            </m:ctrlPr>
+          </m:fPr>
+          <m:num>
+            <m:r>
+              <w:rPr>
+                <w:rFonts w:ascii="Cambria Math" w:eastAsiaTheme="minorEastAsia" w:hAnsi="Cambria Math"/>
+              </w:rPr>
+              <m:t>1</m:t>
+            </m:r>
+          </m:num>
+          <m:den>
+            <m:r>
+              <w:rPr>
+                <w:rFonts w:ascii="Cambria Math" w:eastAsiaTheme="minorEastAsia" w:hAnsi="Cambria Math"/>
+              </w:rPr>
+              <m:t>2</m:t>
+            </m:r>
+          </m:den>
+        </m:f>
+        <m:r>
+          <w:rPr>
+            <w:rFonts w:ascii="Cambria Math" w:eastAsiaTheme="minorEastAsia" w:hAnsi="Cambria Math"/>
+          </w:rPr>
+          <m:t>⋅84=</m:t>
+        </m:r>
+        <m:r>
+          <m:rPr>
+            <m:sty m:val="bi"/>
+          </m:rPr>
+          <w:rPr>
+            <w:rFonts w:ascii="Cambria Math" w:eastAsiaTheme="minorEastAsia" w:hAnsi="Cambria Math"/>
+          </w:rPr>
+          <m:t>42</m:t>
+        </m:r>
+      </m:oMath>
+    </w:p>
+    <w:p>
+      <w:pPr>
+        <w:pStyle w:val="ListParagraph"/>
+        <w:numPr>
+          <w:ilvl w:val="0"/>
+          <w:numId w:val="25"/>
+        </w:numPr>
+      </w:pPr>
+      <m:oMath>
+        <m:acc>
+          <m:accPr>
+            <m:chr m:val="⃗"/>
+            <m:ctrlPr>
+              <w:rPr>
+                <w:rFonts w:ascii="Cambria Math" w:hAnsi="Cambria Math"/>
+                <w:i/>
+              </w:rPr>
+            </m:ctrlPr>
+          </m:accPr>
+          <m:e>
+            <m:r>
+              <w:rPr>
+                <w:rFonts w:ascii="Cambria Math" w:hAnsi="Cambria Math"/>
+              </w:rPr>
+              <m:t>BP</m:t>
+            </m:r>
+          </m:e>
+        </m:acc>
+      </m:oMath>
+      <w:r>
+        <w:rPr>
+          <w:rFonts w:eastAsiaTheme="minorEastAsia"/>
+        </w:rPr>
+        <w:t xml:space="preserve"> bisects </w:t>
+      </w:r>
+      <m:oMath>
+        <m:r>
+          <w:rPr>
+            <w:rFonts w:ascii="Cambria Math" w:eastAsiaTheme="minorEastAsia" w:hAnsi="Cambria Math"/>
+          </w:rPr>
+          <m:t>∡</m:t>
+        </m:r>
+        <m:r>
+          <w:rPr>
+            <w:rFonts w:ascii="Cambria Math" w:eastAsiaTheme="minorEastAsia" w:hAnsi="Cambria Math"/>
+          </w:rPr>
+          <m:t>ABC</m:t>
+        </m:r>
+      </m:oMath>
+      <w:r>
+        <w:rPr>
+          <w:rFonts w:eastAsiaTheme="minorEastAsia"/>
+        </w:rPr>
+        <w:t xml:space="preserve">. If </w:t>
+      </w:r>
+      <m:oMath>
+        <m:r>
+          <m:rPr>
+            <m:sty m:val="p"/>
+          </m:rPr>
+          <w:rPr>
+            <w:rFonts w:ascii="Cambria Math" w:eastAsiaTheme="minorEastAsia" w:hAnsi="Cambria Math"/>
+          </w:rPr>
+          <m:t>m</m:t>
+        </m:r>
+        <m:r>
+          <w:rPr>
+            <w:rFonts w:ascii="Cambria Math" w:eastAsiaTheme="minorEastAsia" w:hAnsi="Cambria Math"/>
+          </w:rPr>
+          <m:t>∡</m:t>
+        </m:r>
+        <m:r>
+          <w:rPr>
+            <w:rFonts w:ascii="Cambria Math" w:eastAsiaTheme="minorEastAsia" w:hAnsi="Cambria Math"/>
+          </w:rPr>
+          <m:t>ABP=4x+5</m:t>
+        </m:r>
+      </m:oMath>
+      <w:r>
+        <w:rPr>
+          <w:rFonts w:eastAsiaTheme="minorEastAsia"/>
+        </w:rPr>
+        <w:t xml:space="preserve"> and </w:t>
+      </w:r>
+      <m:oMath>
+        <m:r>
+          <m:rPr>
+            <m:sty m:val="p"/>
+          </m:rPr>
+          <w:rPr>
+            <w:rFonts w:ascii="Cambria Math" w:eastAsiaTheme="minorEastAsia" w:hAnsi="Cambria Math"/>
+          </w:rPr>
+          <m:t>m</m:t>
+        </m:r>
+        <m:r>
+          <w:rPr>
+            <w:rFonts w:ascii="Cambria Math" w:eastAsiaTheme="minorEastAsia" w:hAnsi="Cambria Math"/>
+          </w:rPr>
+          <m:t>∡</m:t>
+        </m:r>
+        <m:r>
+          <w:rPr>
+            <w:rFonts w:ascii="Cambria Math" w:eastAsiaTheme="minorEastAsia" w:hAnsi="Cambria Math"/>
+          </w:rPr>
+          <m:t>CBP=3x+1</m:t>
+        </m:r>
+        <m:r>
+          <w:rPr>
+            <w:rFonts w:ascii="Cambria Math" w:eastAsiaTheme="minorEastAsia" w:hAnsi="Cambria Math"/>
+          </w:rPr>
+          <m:t>5</m:t>
+        </m:r>
+      </m:oMath>
+      <w:r>
+        <w:rPr>
+          <w:rFonts w:eastAsiaTheme="minorEastAsia"/>
+        </w:rPr>
+        <w:t xml:space="preserve">, classify angle </w:t>
+      </w:r>
+      <m:oMath>
+        <m:r>
+          <w:rPr>
+            <w:rFonts w:ascii="Cambria Math" w:eastAsiaTheme="minorEastAsia" w:hAnsi="Cambria Math"/>
+          </w:rPr>
+          <m:t>ABC</m:t>
+        </m:r>
+      </m:oMath>
+      <w:r>
+        <w:rPr>
+          <w:rFonts w:eastAsiaTheme="minorEastAsia"/>
+        </w:rPr>
+        <w:t xml:space="preserve"> as acute, right, or obtuse.</w:t>
+      </w:r>
+    </w:p>
+    <w:p>
+      <w:pPr>
+        <w:pStyle w:val="ListParagraph"/>
+        <w:ind w:left="360"/>
+        <w:rPr>
+          <w:rFonts w:eastAsiaTheme="minorEastAsia"/>
+        </w:rPr>
+      </w:pPr>
+      <m:oMathPara>
+        <m:oMath>
+          <m:r>
+            <m:rPr>
+              <m:sty m:val="p"/>
+            </m:rPr>
+            <w:rPr>
+              <w:rFonts w:ascii="Cambria Math" w:eastAsiaTheme="minorEastAsia" w:hAnsi="Cambria Math"/>
+            </w:rPr>
+            <m:t>m</m:t>
+          </m:r>
+          <m:r>
+            <w:rPr>
+              <w:rFonts w:ascii="Cambria Math" w:eastAsiaTheme="minorEastAsia" w:hAnsi="Cambria Math"/>
+            </w:rPr>
+            <m:t>∡</m:t>
+          </m:r>
+          <m:r>
+            <w:rPr>
+              <w:rFonts w:ascii="Cambria Math" w:eastAsiaTheme="minorEastAsia" w:hAnsi="Cambria Math"/>
+            </w:rPr>
+            <m:t>ABP</m:t>
+          </m:r>
+          <m:r>
+            <w:rPr>
+              <w:rFonts w:ascii="Cambria Math" w:eastAsiaTheme="minorEastAsia" w:hAnsi="Cambria Math"/>
+            </w:rPr>
+            <m:t>=</m:t>
+          </m:r>
+          <m:r>
+            <m:rPr>
+              <m:sty m:val="p"/>
+            </m:rPr>
+            <w:rPr>
+              <w:rFonts w:ascii="Cambria Math" w:eastAsiaTheme="minorEastAsia" w:hAnsi="Cambria Math"/>
+            </w:rPr>
+            <m:t xml:space="preserve"> </m:t>
+          </m:r>
+          <m:r>
+            <m:rPr>
+              <m:sty m:val="p"/>
+            </m:rPr>
+            <w:rPr>
+              <w:rFonts w:ascii="Cambria Math" w:eastAsiaTheme="minorEastAsia" w:hAnsi="Cambria Math"/>
+            </w:rPr>
+            <m:t>m</m:t>
+          </m:r>
+          <m:r>
+            <w:rPr>
+              <w:rFonts w:ascii="Cambria Math" w:eastAsiaTheme="minorEastAsia" w:hAnsi="Cambria Math"/>
+            </w:rPr>
+            <m:t>∡</m:t>
+          </m:r>
+          <m:r>
+            <w:rPr>
+              <w:rFonts w:ascii="Cambria Math" w:eastAsiaTheme="minorEastAsia" w:hAnsi="Cambria Math"/>
+            </w:rPr>
+            <m:t>CBP</m:t>
+          </m:r>
+        </m:oMath>
+      </m:oMathPara>
+    </w:p>
+    <w:p>
+      <w:pPr>
+        <w:pStyle w:val="ListParagraph"/>
+        <w:ind w:left="360"/>
+        <w:rPr>
+          <w:rFonts w:eastAsiaTheme="minorEastAsia"/>
+        </w:rPr>
+      </w:pPr>
+      <m:oMathPara>
+        <m:oMath>
+          <m:r>
+            <w:rPr>
+              <w:rFonts w:ascii="Cambria Math" w:eastAsiaTheme="minorEastAsia" w:hAnsi="Cambria Math"/>
+            </w:rPr>
+            <m:t>4x+5=3x+1</m:t>
+          </m:r>
+          <m:r>
+            <w:rPr>
+              <w:rFonts w:ascii="Cambria Math" w:eastAsiaTheme="minorEastAsia" w:hAnsi="Cambria Math"/>
+            </w:rPr>
+            <m:t>5</m:t>
+          </m:r>
+        </m:oMath>
+      </m:oMathPara>
+    </w:p>
+    <w:p>
+      <w:pPr>
+        <w:pStyle w:val="ListParagraph"/>
+        <w:ind w:left="360"/>
+        <w:rPr>
+          <w:rFonts w:eastAsiaTheme="minorEastAsia"/>
+        </w:rPr>
+      </w:pPr>
+      <m:oMathPara>
+        <m:oMath>
+          <m:r>
+            <w:rPr>
+              <w:rFonts w:ascii="Cambria Math" w:eastAsiaTheme="minorEastAsia" w:hAnsi="Cambria Math"/>
+            </w:rPr>
+            <m:t>-5=-5</m:t>
+          </m:r>
+        </m:oMath>
+      </m:oMathPara>
+    </w:p>
+    <w:p>
+      <w:pPr>
+        <w:pStyle w:val="ListParagraph"/>
+        <w:ind w:left="360"/>
+        <w:rPr>
+          <w:rFonts w:eastAsiaTheme="minorEastAsia"/>
+        </w:rPr>
+      </w:pPr>
+      <m:oMathPara>
+        <m:oMath>
+          <m:r>
+            <w:rPr>
+              <w:rFonts w:ascii="Cambria Math" w:eastAsiaTheme="minorEastAsia" w:hAnsi="Cambria Math"/>
+            </w:rPr>
+            <m:t>4x=3x+</m:t>
+          </m:r>
+          <m:r>
+            <w:rPr>
+              <w:rFonts w:ascii="Cambria Math" w:eastAsiaTheme="minorEastAsia" w:hAnsi="Cambria Math"/>
+            </w:rPr>
+            <m:t>10</m:t>
+          </m:r>
+        </m:oMath>
+      </m:oMathPara>
+    </w:p>
+    <w:p>
+      <w:pPr>
+        <w:pStyle w:val="ListParagraph"/>
+        <w:ind w:left="360"/>
+        <w:rPr>
+          <w:rFonts w:eastAsiaTheme="minorEastAsia"/>
+        </w:rPr>
+      </w:pPr>
+      <m:oMathPara>
+        <m:oMath>
+          <m:r>
+            <w:rPr>
+              <w:rFonts w:ascii="Cambria Math" w:eastAsiaTheme="minorEastAsia" w:hAnsi="Cambria Math"/>
+            </w:rPr>
+            <m:t>-3x=-3x</m:t>
+          </m:r>
+        </m:oMath>
+      </m:oMathPara>
+    </w:p>
+    <w:p>
+      <w:pPr>
+        <w:pStyle w:val="ListParagraph"/>
+        <w:ind w:left="360"/>
+        <w:rPr>
+          <w:rFonts w:eastAsiaTheme="minorEastAsia"/>
+        </w:rPr>
+      </w:pPr>
+      <m:oMathPara>
+        <m:oMath>
+          <m:r>
+            <w:rPr>
+              <w:rFonts w:ascii="Cambria Math" w:eastAsiaTheme="minorEastAsia" w:hAnsi="Cambria Math"/>
+            </w:rPr>
+            <m:t>x=</m:t>
+          </m:r>
+          <m:r>
+            <w:rPr>
+              <w:rFonts w:ascii="Cambria Math" w:eastAsiaTheme="minorEastAsia" w:hAnsi="Cambria Math"/>
+            </w:rPr>
+            <m:t>10</m:t>
+          </m:r>
+        </m:oMath>
+      </m:oMathPara>
+    </w:p>
+    <w:p>
+      <w:pPr>
+        <w:pStyle w:val="ListParagraph"/>
+        <w:ind w:left="360"/>
+        <w:rPr>
+          <w:rFonts w:eastAsiaTheme="minorEastAsia"/>
+        </w:rPr>
+      </w:pPr>
+      <m:oMathPara>
+        <m:oMath>
+          <m:r>
+            <m:rPr>
+              <m:sty m:val="p"/>
+            </m:rPr>
+            <w:rPr>
+              <w:rFonts w:ascii="Cambria Math" w:eastAsiaTheme="minorEastAsia" w:hAnsi="Cambria Math"/>
+            </w:rPr>
+            <m:t>m</m:t>
+          </m:r>
+          <m:r>
+            <w:rPr>
+              <w:rFonts w:ascii="Cambria Math" w:eastAsiaTheme="minorEastAsia" w:hAnsi="Cambria Math"/>
+            </w:rPr>
+            <m:t>∡</m:t>
+          </m:r>
+          <m:r>
+            <w:rPr>
+              <w:rFonts w:ascii="Cambria Math" w:eastAsiaTheme="minorEastAsia" w:hAnsi="Cambria Math"/>
+            </w:rPr>
+            <m:t>ABP=4x+5</m:t>
+          </m:r>
+          <m:r>
+            <w:rPr>
+              <w:rFonts w:ascii="Cambria Math" w:eastAsiaTheme="minorEastAsia" w:hAnsi="Cambria Math"/>
+            </w:rPr>
+            <m:t>=4⋅</m:t>
+          </m:r>
+          <m:r>
+            <w:rPr>
+              <w:rFonts w:ascii="Cambria Math" w:eastAsiaTheme="minorEastAsia" w:hAnsi="Cambria Math"/>
+            </w:rPr>
+            <m:t>10</m:t>
+          </m:r>
+          <m:r>
+            <w:rPr>
+              <w:rFonts w:ascii="Cambria Math" w:eastAsiaTheme="minorEastAsia" w:hAnsi="Cambria Math"/>
+            </w:rPr>
+            <m:t>+5=</m:t>
+          </m:r>
+          <m:r>
+            <w:rPr>
+              <w:rFonts w:ascii="Cambria Math" w:eastAsiaTheme="minorEastAsia" w:hAnsi="Cambria Math"/>
+            </w:rPr>
+            <m:t>40</m:t>
+          </m:r>
+          <m:r>
+            <w:rPr>
+              <w:rFonts w:ascii="Cambria Math" w:eastAsiaTheme="minorEastAsia" w:hAnsi="Cambria Math"/>
+            </w:rPr>
+            <m:t>+5=4</m:t>
+          </m:r>
+          <m:r>
+            <w:rPr>
+              <w:rFonts w:ascii="Cambria Math" w:eastAsiaTheme="minorEastAsia" w:hAnsi="Cambria Math"/>
+            </w:rPr>
+            <m:t>5</m:t>
+          </m:r>
+        </m:oMath>
+      </m:oMathPara>
+    </w:p>
+    <w:p>
+      <w:pPr>
+        <w:pStyle w:val="ListParagraph"/>
+        <w:ind w:left="360"/>
+        <w:rPr>
+          <w:rFonts w:eastAsiaTheme="minorEastAsia"/>
+        </w:rPr>
+      </w:pPr>
+      <m:oMathPara>
+        <m:oMath>
+          <m:r>
+            <m:rPr>
+              <m:sty m:val="p"/>
+            </m:rPr>
+            <w:rPr>
+              <w:rFonts w:ascii="Cambria Math" w:eastAsiaTheme="minorEastAsia" w:hAnsi="Cambria Math"/>
+            </w:rPr>
+            <m:t>m</m:t>
+          </m:r>
+          <m:r>
+            <w:rPr>
+              <w:rFonts w:ascii="Cambria Math" w:eastAsiaTheme="minorEastAsia" w:hAnsi="Cambria Math"/>
+            </w:rPr>
+            <m:t>∡</m:t>
+          </m:r>
+          <m:r>
+            <w:rPr>
+              <w:rFonts w:ascii="Cambria Math" w:eastAsiaTheme="minorEastAsia" w:hAnsi="Cambria Math"/>
+            </w:rPr>
+            <m:t>CBP=3x+1</m:t>
+          </m:r>
+          <m:r>
+            <w:rPr>
+              <w:rFonts w:ascii="Cambria Math" w:eastAsiaTheme="minorEastAsia" w:hAnsi="Cambria Math"/>
+            </w:rPr>
+            <m:t>5</m:t>
+          </m:r>
+          <m:r>
+            <w:rPr>
+              <w:rFonts w:ascii="Cambria Math" w:eastAsiaTheme="minorEastAsia" w:hAnsi="Cambria Math"/>
+            </w:rPr>
+            <m:t>=3⋅</m:t>
+          </m:r>
+          <m:r>
+            <w:rPr>
+              <w:rFonts w:ascii="Cambria Math" w:eastAsiaTheme="minorEastAsia" w:hAnsi="Cambria Math"/>
+            </w:rPr>
+            <m:t>10</m:t>
+          </m:r>
+          <m:r>
+            <w:rPr>
+              <w:rFonts w:ascii="Cambria Math" w:eastAsiaTheme="minorEastAsia" w:hAnsi="Cambria Math"/>
+            </w:rPr>
+            <m:t>+14=</m:t>
+          </m:r>
+          <m:r>
+            <w:rPr>
+              <w:rFonts w:ascii="Cambria Math" w:eastAsiaTheme="minorEastAsia" w:hAnsi="Cambria Math"/>
+            </w:rPr>
+            <m:t>30</m:t>
+          </m:r>
+          <m:r>
+            <w:rPr>
+              <w:rFonts w:ascii="Cambria Math" w:eastAsiaTheme="minorEastAsia" w:hAnsi="Cambria Math"/>
+            </w:rPr>
+            <m:t>+1</m:t>
+          </m:r>
+          <m:r>
+            <w:rPr>
+              <w:rFonts w:ascii="Cambria Math" w:eastAsiaTheme="minorEastAsia" w:hAnsi="Cambria Math"/>
+            </w:rPr>
+            <m:t>5</m:t>
+          </m:r>
+          <m:r>
+            <w:rPr>
+              <w:rFonts w:ascii="Cambria Math" w:eastAsiaTheme="minorEastAsia" w:hAnsi="Cambria Math"/>
+            </w:rPr>
+            <m:t>=4</m:t>
+          </m:r>
+          <m:r>
+            <w:rPr>
+              <w:rFonts w:ascii="Cambria Math" w:eastAsiaTheme="minorEastAsia" w:hAnsi="Cambria Math"/>
+            </w:rPr>
+            <m:t>5</m:t>
+          </m:r>
+        </m:oMath>
+      </m:oMathPara>
+    </w:p>
+    <w:p>
+      <w:pPr>
+        <w:pStyle w:val="ListParagraph"/>
+        <w:ind w:left="360"/>
+        <w:rPr>
+          <w:rFonts w:eastAsiaTheme="minorEastAsia"/>
+          <w:b/>
+          <w:bCs/>
+        </w:rPr>
+      </w:pPr>
+      <w:r>
+        <w:rPr>
+          <w:rFonts w:eastAsiaTheme="minorEastAsia"/>
+          <w:b/>
+          <w:bCs/>
+        </w:rPr>
+        <w:t xml:space="preserve">Angle </w:t>
+      </w:r>
+      <m:oMath>
+        <m:r>
+          <m:rPr>
+            <m:sty m:val="bi"/>
+          </m:rPr>
+          <w:rPr>
+            <w:rFonts w:ascii="Cambria Math" w:eastAsiaTheme="minorEastAsia" w:hAnsi="Cambria Math"/>
+          </w:rPr>
+          <m:t>ABC</m:t>
+        </m:r>
+      </m:oMath>
+      <w:r>
+        <w:rPr>
+          <w:rFonts w:eastAsiaTheme="minorEastAsia"/>
+          <w:b/>
+          <w:bCs/>
+        </w:rPr>
+        <w:t xml:space="preserve"> is </w:t>
+      </w:r>
+      <w:r>
+        <w:rPr>
+          <w:rFonts w:eastAsiaTheme="minorEastAsia"/>
+          <w:b/>
+          <w:bCs/>
+        </w:rPr>
+        <w:t>90</w:t>
+      </w:r>
+      <m:oMath>
+        <m:r>
+          <m:rPr>
+            <m:sty m:val="bi"/>
+          </m:rPr>
+          <w:rPr>
+            <w:rFonts w:ascii="Cambria Math" w:eastAsiaTheme="minorEastAsia" w:hAnsi="Cambria Math"/>
+          </w:rPr>
+          <m:t>°</m:t>
+        </m:r>
+      </m:oMath>
+      <w:r>
+        <w:rPr>
+          <w:rFonts w:eastAsiaTheme="minorEastAsia"/>
+          <w:b/>
+          <w:bCs/>
+        </w:rPr>
+        <w:t xml:space="preserve">, which is </w:t>
+      </w:r>
+      <w:r>
+        <w:rPr>
+          <w:rFonts w:eastAsiaTheme="minorEastAsia"/>
+          <w:b/>
+          <w:bCs/>
+        </w:rPr>
+        <w:t>a right</w:t>
+      </w:r>
+      <w:r>
+        <w:rPr>
+          <w:rFonts w:eastAsiaTheme="minorEastAsia"/>
+          <w:b/>
+          <w:bCs/>
+        </w:rPr>
+        <w:t xml:space="preserve"> angle.</w:t>
+      </w:r>
+    </w:p>
+    <w:p>
+      <w:pPr>
+        <w:pStyle w:val="ListParagraph"/>
+        <w:numPr>
+          <w:ilvl w:val="0"/>
+          <w:numId w:val="25"/>
+        </w:numPr>
+      </w:pPr>
+      <w:r>
+        <w:br w:type="column"/>
+      </w:r>
+      <w:r>
+        <w:t xml:space="preserve">If </w:t>
+      </w:r>
+      <m:oMath>
+        <m:r>
+          <w:rPr>
+            <w:rFonts w:ascii="Cambria Math" w:hAnsi="Cambria Math"/>
+          </w:rPr>
+          <m:t>R</m:t>
+        </m:r>
+      </m:oMath>
+      <w:r>
+        <w:rPr>
+          <w:rFonts w:eastAsiaTheme="minorEastAsia"/>
+        </w:rPr>
+        <w:t xml:space="preserve"> is the midpoint of </w:t>
+      </w:r>
+      <m:oMath>
+        <m:bar>
+          <m:barPr>
+            <m:pos m:val="top"/>
+            <m:ctrlPr>
+              <w:rPr>
+                <w:rFonts w:ascii="Cambria Math" w:eastAsiaTheme="minorEastAsia" w:hAnsi="Cambria Math"/>
+                <w:i/>
+              </w:rPr>
+            </m:ctrlPr>
+          </m:barPr>
+          <m:e>
+            <m:r>
+              <w:rPr>
+                <w:rFonts w:ascii="Cambria Math" w:eastAsiaTheme="minorEastAsia" w:hAnsi="Cambria Math"/>
+              </w:rPr>
+              <m:t>XY</m:t>
+            </m:r>
+          </m:e>
+        </m:bar>
+      </m:oMath>
+      <w:r>
+        <w:rPr>
+          <w:rFonts w:eastAsiaTheme="minorEastAsia"/>
+        </w:rPr>
+        <w:t xml:space="preserve">, </w:t>
+      </w:r>
+      <m:oMath>
+        <m:r>
+          <w:rPr>
+            <w:rFonts w:ascii="Cambria Math" w:eastAsiaTheme="minorEastAsia" w:hAnsi="Cambria Math"/>
+          </w:rPr>
+          <m:t>XR=3a+1</m:t>
+        </m:r>
+      </m:oMath>
+      <w:r>
+        <w:rPr>
+          <w:rFonts w:eastAsiaTheme="minorEastAsia"/>
+        </w:rPr>
+        <w:t xml:space="preserve"> and </w:t>
+      </w:r>
+      <w:r>
+        <w:rPr>
+          <w:rFonts w:eastAsiaTheme="minorEastAsia"/>
+        </w:rPr>
+        <w:br/>
+      </w:r>
+      <m:oMath>
+        <m:r>
+          <w:rPr>
+            <w:rFonts w:ascii="Cambria Math" w:eastAsiaTheme="minorEastAsia" w:hAnsi="Cambria Math"/>
+          </w:rPr>
+          <m:t>YR=16-2a</m:t>
+        </m:r>
+      </m:oMath>
+      <w:r>
+        <w:rPr>
+          <w:rFonts w:eastAsiaTheme="minorEastAsia"/>
+        </w:rPr>
+        <w:t xml:space="preserve">, find the length of </w:t>
+      </w:r>
+      <m:oMath>
+        <m:r>
+          <w:rPr>
+            <w:rFonts w:ascii="Cambria Math" w:eastAsiaTheme="minorEastAsia" w:hAnsi="Cambria Math"/>
+          </w:rPr>
+          <m:t>XY</m:t>
+        </m:r>
+      </m:oMath>
+      <w:r>
+        <w:rPr>
+          <w:rFonts w:eastAsiaTheme="minorEastAsia"/>
+        </w:rPr>
+        <w:t>.</w:t>
+      </w:r>
+    </w:p>
+    <w:p>
+      <w:pPr>
+        <w:pStyle w:val="ListParagraph"/>
+        <w:ind w:left="360"/>
+        <w:rPr>
+          <w:rFonts w:eastAsiaTheme="minorEastAsia"/>
+        </w:rPr>
+      </w:pPr>
+      <m:oMathPara>
+        <m:oMath>
+          <m:r>
+            <w:rPr>
+              <w:rFonts w:ascii="Cambria Math" w:hAnsi="Cambria Math"/>
+            </w:rPr>
+            <m:t>XR=YR (bisected, R is midpoint)</m:t>
+          </m:r>
+        </m:oMath>
+      </m:oMathPara>
+    </w:p>
+    <w:p>
+      <w:pPr>
+        <w:pStyle w:val="ListParagraph"/>
+        <w:ind w:left="360"/>
+        <w:rPr>
+          <w:rFonts w:eastAsiaTheme="minorEastAsia"/>
+        </w:rPr>
+      </w:pPr>
+      <m:oMathPara>
+        <m:oMath>
+          <m:r>
+            <w:rPr>
+              <w:rFonts w:ascii="Cambria Math" w:hAnsi="Cambria Math"/>
+            </w:rPr>
+            <m:t>3a+1=16-2a</m:t>
+          </m:r>
+        </m:oMath>
+      </m:oMathPara>
+    </w:p>
+    <w:p>
+      <w:pPr>
+        <w:pStyle w:val="ListParagraph"/>
+        <w:ind w:left="360"/>
+        <w:rPr>
+          <w:rFonts w:eastAsiaTheme="minorEastAsia"/>
+        </w:rPr>
+      </w:pPr>
+      <m:oMathPara>
+        <m:oMath>
+          <m:r>
+            <w:rPr>
+              <w:rFonts w:ascii="Cambria Math" w:eastAsiaTheme="minorEastAsia" w:hAnsi="Cambria Math"/>
+            </w:rPr>
+            <m:t>-1=-1</m:t>
+          </m:r>
+        </m:oMath>
+      </m:oMathPara>
+    </w:p>
+    <w:p>
+      <w:pPr>
+        <w:pStyle w:val="ListParagraph"/>
+        <w:ind w:left="360"/>
+        <w:rPr>
+          <w:rFonts w:eastAsiaTheme="minorEastAsia"/>
+        </w:rPr>
+      </w:pPr>
+      <m:oMathPara>
+        <m:oMath>
+          <m:r>
+            <w:rPr>
+              <w:rFonts w:ascii="Cambria Math" w:eastAsiaTheme="minorEastAsia" w:hAnsi="Cambria Math"/>
+            </w:rPr>
+            <m:t>3a=15-2a</m:t>
+          </m:r>
+        </m:oMath>
+      </m:oMathPara>
+    </w:p>
+    <w:p>
+      <w:pPr>
+        <w:pStyle w:val="ListParagraph"/>
+        <w:ind w:left="360"/>
+        <w:rPr>
+          <w:rFonts w:eastAsiaTheme="minorEastAsia"/>
+        </w:rPr>
+      </w:pPr>
+      <m:oMathPara>
+        <m:oMath>
+          <m:r>
+            <w:rPr>
+              <w:rFonts w:ascii="Cambria Math" w:eastAsiaTheme="minorEastAsia" w:hAnsi="Cambria Math"/>
+            </w:rPr>
+            <m:t>+2a=+2a</m:t>
+          </m:r>
+        </m:oMath>
+      </m:oMathPara>
+    </w:p>
+    <w:p>
+      <w:pPr>
+        <w:pStyle w:val="ListParagraph"/>
+        <w:ind w:left="360"/>
+        <w:rPr>
+          <w:rFonts w:eastAsiaTheme="minorEastAsia"/>
+        </w:rPr>
+      </w:pPr>
+      <m:oMathPara>
+        <m:oMath>
+          <m:r>
+            <w:rPr>
+              <w:rFonts w:ascii="Cambria Math" w:eastAsiaTheme="minorEastAsia" w:hAnsi="Cambria Math"/>
+            </w:rPr>
+            <m:t>5a=15</m:t>
+          </m:r>
+        </m:oMath>
+      </m:oMathPara>
+    </w:p>
+    <w:p>
+      <w:pPr>
+        <w:pStyle w:val="ListParagraph"/>
+        <w:ind w:left="360"/>
+        <w:rPr>
+          <w:rFonts w:eastAsiaTheme="minorEastAsia"/>
+        </w:rPr>
+      </w:pPr>
+      <m:oMathPara>
+        <m:oMath>
+          <m:r>
+            <w:rPr>
+              <w:rFonts w:ascii="Cambria Math" w:eastAsiaTheme="minorEastAsia" w:hAnsi="Cambria Math"/>
+            </w:rPr>
+            <m:t>a=3</m:t>
+          </m:r>
+        </m:oMath>
+      </m:oMathPara>
+    </w:p>
+    <w:p>
+      <w:pPr>
+        <w:pStyle w:val="ListParagraph"/>
+        <w:ind w:left="360"/>
+        <w:rPr>
+          <w:rFonts w:eastAsiaTheme="minorEastAsia"/>
+        </w:rPr>
+      </w:pPr>
+      <m:oMathPara>
+        <m:oMath>
+          <m:r>
+            <w:rPr>
+              <w:rFonts w:ascii="Cambria Math" w:eastAsiaTheme="minorEastAsia" w:hAnsi="Cambria Math"/>
+            </w:rPr>
+            <m:t>XR=3a+1</m:t>
+          </m:r>
+          <m:r>
+            <w:rPr>
+              <w:rFonts w:ascii="Cambria Math" w:eastAsiaTheme="minorEastAsia" w:hAnsi="Cambria Math"/>
+            </w:rPr>
+            <m:t>=</m:t>
+          </m:r>
+          <m:r>
+            <w:rPr>
+              <w:rFonts w:ascii="Cambria Math" w:eastAsiaTheme="minorEastAsia" w:hAnsi="Cambria Math"/>
+            </w:rPr>
+            <m:t>3⋅3+1=10</m:t>
+          </m:r>
+        </m:oMath>
+      </m:oMathPara>
+    </w:p>
+    <w:p>
+      <w:pPr>
+        <w:pStyle w:val="ListParagraph"/>
+        <w:ind w:left="360"/>
+        <w:rPr>
+          <w:rFonts w:eastAsiaTheme="minorEastAsia"/>
+        </w:rPr>
+      </w:pPr>
+      <m:oMathPara>
+        <m:oMath>
+          <m:r>
+            <w:rPr>
+              <w:rFonts w:ascii="Cambria Math" w:eastAsiaTheme="minorEastAsia" w:hAnsi="Cambria Math"/>
+            </w:rPr>
+            <m:t>YR=16-2a</m:t>
+          </m:r>
+          <m:r>
+            <w:rPr>
+              <w:rFonts w:ascii="Cambria Math" w:eastAsiaTheme="minorEastAsia" w:hAnsi="Cambria Math"/>
+            </w:rPr>
+            <m:t>=16-2⋅3=16-6=10</m:t>
+          </m:r>
+        </m:oMath>
+      </m:oMathPara>
+    </w:p>
+    <w:p>
+      <w:pPr>
+        <w:pStyle w:val="ListParagraph"/>
+        <w:ind w:left="360"/>
+        <w:rPr>
+          <w:rFonts w:eastAsiaTheme="minorEastAsia"/>
+          <w:b/>
+          <w:bCs/>
+        </w:rPr>
+      </w:pPr>
+      <m:oMathPara>
+        <m:oMath>
+          <m:r>
+            <m:rPr>
+              <m:sty m:val="bi"/>
+            </m:rPr>
+            <w:rPr>
+              <w:rFonts w:ascii="Cambria Math" w:eastAsiaTheme="minorEastAsia" w:hAnsi="Cambria Math"/>
+            </w:rPr>
+            <m:t>XY=XR+YR=10+10=20</m:t>
+          </m:r>
+        </m:oMath>
+      </m:oMathPara>
+    </w:p>
+    <w:p>
+      <w:pPr>
+        <w:pStyle w:val="ListParagraph"/>
+        <w:numPr>
+          <w:ilvl w:val="0"/>
+          <w:numId w:val="25"/>
+        </w:numPr>
+      </w:pPr>
+      <w:r>
+        <w:t>In the accompanying diagram, pairs of angles and segments are indicated as congruent. Use the letters in the diagram to complete the following congruence relations.</w:t>
+      </w:r>
+    </w:p>
+    <w:p>
+      <w:pPr>
+        <w:pStyle w:val="ListParagraph"/>
+        <w:numPr>
+          <w:ilvl w:val="0"/>
+          <w:numId w:val="27"/>
+        </w:numPr>
+      </w:pPr>
+      <m:oMath>
+        <m:r>
+          <w:rPr>
+            <w:rFonts w:ascii="Cambria Math" w:hAnsi="Cambria Math"/>
+          </w:rPr>
+          <m:t>∡</m:t>
+        </m:r>
+        <m:r>
+          <w:rPr>
+            <w:rFonts w:ascii="Cambria Math" w:hAnsi="Cambria Math"/>
+          </w:rPr>
+          <m:t>YEP≅</m:t>
+        </m:r>
+        <m:r>
+          <w:rPr>
+            <w:rFonts w:ascii="Cambria Math" w:hAnsi="Cambria Math"/>
+          </w:rPr>
+          <m:t>∡</m:t>
+        </m:r>
+        <m:r>
+          <w:rPr>
+            <w:rFonts w:ascii="Cambria Math" w:hAnsi="Cambria Math"/>
+          </w:rPr>
+          <m:t>AS</m:t>
+        </m:r>
+        <m:r>
+          <w:rPr>
+            <w:rFonts w:ascii="Cambria Math" w:hAnsi="Cambria Math"/>
+          </w:rPr>
+          <m:t>I</m:t>
+        </m:r>
+      </m:oMath>
+    </w:p>
+    <w:p>
+      <w:pPr>
+        <w:pStyle w:val="ListParagraph"/>
+        <w:numPr>
+          <w:ilvl w:val="0"/>
+          <w:numId w:val="27"/>
+        </w:numPr>
+      </w:pPr>
+      <m:oMath>
+        <m:bar>
+          <m:barPr>
+            <m:pos m:val="top"/>
+            <m:ctrlPr>
+              <w:rPr>
+                <w:rFonts w:ascii="Cambria Math" w:hAnsi="Cambria Math"/>
+                <w:i/>
+              </w:rPr>
+            </m:ctrlPr>
+          </m:barPr>
+          <m:e>
+            <m:r>
+              <w:rPr>
+                <w:rFonts w:ascii="Cambria Math" w:hAnsi="Cambria Math"/>
+              </w:rPr>
+              <m:t>EY</m:t>
+            </m:r>
+          </m:e>
+        </m:bar>
+        <m:r>
+          <w:rPr>
+            <w:rFonts w:ascii="Cambria Math" w:eastAsiaTheme="minorEastAsia" w:hAnsi="Cambria Math"/>
+          </w:rPr>
+          <m:t>=</m:t>
+        </m:r>
+        <m:bar>
+          <m:barPr>
+            <m:pos m:val="top"/>
+            <m:ctrlPr>
+              <w:rPr>
+                <w:rFonts w:ascii="Cambria Math" w:eastAsiaTheme="minorEastAsia" w:hAnsi="Cambria Math"/>
+                <w:i/>
+              </w:rPr>
+            </m:ctrlPr>
+          </m:barPr>
+          <m:e>
+            <m:r>
+              <w:rPr>
+                <w:rFonts w:ascii="Cambria Math" w:eastAsiaTheme="minorEastAsia" w:hAnsi="Cambria Math"/>
+              </w:rPr>
+              <m:t>AS</m:t>
+            </m:r>
+          </m:e>
+        </m:bar>
+      </m:oMath>
+    </w:p>
+    <w:p>
+      <w:pPr>
+        <w:pStyle w:val="ListParagraph"/>
+        <w:numPr>
+          <w:ilvl w:val="0"/>
+          <w:numId w:val="27"/>
+        </w:numPr>
+      </w:pPr>
+      <m:oMath>
+        <m:r>
+          <w:rPr>
+            <w:rFonts w:ascii="Cambria Math" w:hAnsi="Cambria Math"/>
+          </w:rPr>
+          <m:t>∡</m:t>
+        </m:r>
+        <m:r>
+          <w:rPr>
+            <w:rFonts w:ascii="Cambria Math" w:hAnsi="Cambria Math"/>
+          </w:rPr>
+          <m:t>EAI≅</m:t>
+        </m:r>
+        <m:r>
+          <w:rPr>
+            <w:rFonts w:ascii="Cambria Math" w:hAnsi="Cambria Math"/>
+          </w:rPr>
+          <m:t>∡</m:t>
+        </m:r>
+        <m:r>
+          <w:rPr>
+            <w:rFonts w:ascii="Cambria Math" w:hAnsi="Cambria Math"/>
+          </w:rPr>
+          <m:t>SYP</m:t>
+        </m:r>
+      </m:oMath>
+    </w:p>
+    <w:p>
+      <w:pPr>
+        <w:pStyle w:val="ListParagraph"/>
+        <w:numPr>
+          <w:ilvl w:val="0"/>
+          <w:numId w:val="25"/>
+        </w:numPr>
+      </w:pPr>
+      <w:r>
+        <w:t xml:space="preserve">GIVEN: </w:t>
+      </w:r>
+      <m:oMath>
+        <m:bar>
+          <m:barPr>
+            <m:pos m:val="top"/>
+            <m:ctrlPr>
+              <w:rPr>
+                <w:rFonts w:ascii="Cambria Math" w:hAnsi="Cambria Math"/>
+                <w:i/>
+              </w:rPr>
+            </m:ctrlPr>
+          </m:barPr>
+          <m:e>
+            <m:r>
+              <w:rPr>
+                <w:rFonts w:ascii="Cambria Math" w:hAnsi="Cambria Math"/>
+              </w:rPr>
+              <m:t>BF</m:t>
+            </m:r>
+          </m:e>
+        </m:bar>
+      </m:oMath>
+      <w:r>
+        <w:rPr>
+          <w:rFonts w:eastAsiaTheme="minorEastAsia"/>
+        </w:rPr>
+        <w:t xml:space="preserve"> bisects </w:t>
+      </w:r>
+      <m:oMath>
+        <m:bar>
+          <m:barPr>
+            <m:pos m:val="top"/>
+            <m:ctrlPr>
+              <w:rPr>
+                <w:rFonts w:ascii="Cambria Math" w:eastAsiaTheme="minorEastAsia" w:hAnsi="Cambria Math"/>
+                <w:i/>
+              </w:rPr>
+            </m:ctrlPr>
+          </m:barPr>
+          <m:e>
+            <m:r>
+              <w:rPr>
+                <w:rFonts w:ascii="Cambria Math" w:eastAsiaTheme="minorEastAsia" w:hAnsi="Cambria Math"/>
+              </w:rPr>
+              <m:t>AC</m:t>
+            </m:r>
+          </m:e>
+        </m:bar>
+      </m:oMath>
+      <w:r>
+        <w:rPr>
+          <w:rFonts w:eastAsiaTheme="minorEastAsia"/>
+        </w:rPr>
+        <w:t>.</w:t>
+      </w:r>
+    </w:p>
+    <w:p>
+      <w:pPr>
+        <w:pStyle w:val="ListParagraph"/>
+        <w:ind w:left="360"/>
+        <w:rPr>
+          <w:rFonts w:eastAsiaTheme="minorEastAsia"/>
+        </w:rPr>
+      </w:pPr>
+      <w:r>
+        <w:t xml:space="preserve">CONCLUSION: </w:t>
+      </w:r>
+      <m:oMath>
+        <m:bar>
+          <m:barPr>
+            <m:pos m:val="top"/>
+            <m:ctrlPr>
+              <w:rPr>
+                <w:rFonts w:ascii="Cambria Math" w:hAnsi="Cambria Math"/>
+                <w:i/>
+              </w:rPr>
+            </m:ctrlPr>
+          </m:barPr>
+          <m:e>
+            <m:r>
+              <w:rPr>
+                <w:rFonts w:ascii="Cambria Math" w:hAnsi="Cambria Math"/>
+              </w:rPr>
+              <m:t>AF</m:t>
+            </m:r>
+          </m:e>
+        </m:bar>
+        <m:r>
+          <w:rPr>
+            <w:rFonts w:ascii="Cambria Math" w:hAnsi="Cambria Math"/>
+          </w:rPr>
+          <m:t>≅</m:t>
+        </m:r>
+        <m:bar>
+          <m:barPr>
+            <m:pos m:val="top"/>
+            <m:ctrlPr>
+              <w:rPr>
+                <w:rFonts w:ascii="Cambria Math" w:hAnsi="Cambria Math"/>
+                <w:i/>
+              </w:rPr>
+            </m:ctrlPr>
+          </m:barPr>
+          <m:e>
+            <m:r>
+              <w:rPr>
+                <w:rFonts w:ascii="Cambria Math" w:hAnsi="Cambria Math"/>
+              </w:rPr>
+              <m:t>FC</m:t>
+            </m:r>
+          </m:e>
+        </m:bar>
+      </m:oMath>
+    </w:p>
+    <w:p>
+      <w:pPr>
+        <w:pStyle w:val="ListParagraph"/>
+        <w:numPr>
+          <w:ilvl w:val="0"/>
+          <w:numId w:val="25"/>
+        </w:numPr>
+      </w:pPr>
+      <w:r>
+        <w:t xml:space="preserve">GIVEN: </w:t>
+      </w:r>
+      <m:oMath>
+        <m:bar>
+          <m:barPr>
+            <m:pos m:val="top"/>
+            <m:ctrlPr>
+              <w:rPr>
+                <w:rFonts w:ascii="Cambria Math" w:hAnsi="Cambria Math"/>
+                <w:i/>
+              </w:rPr>
+            </m:ctrlPr>
+          </m:barPr>
+          <m:e>
+            <m:r>
+              <w:rPr>
+                <w:rFonts w:ascii="Cambria Math" w:hAnsi="Cambria Math"/>
+              </w:rPr>
+              <m:t>PT</m:t>
+            </m:r>
+          </m:e>
+        </m:bar>
+      </m:oMath>
+      <w:r>
+        <w:rPr>
+          <w:rFonts w:eastAsiaTheme="minorEastAsia"/>
+        </w:rPr>
+        <w:t xml:space="preserve"> bisects </w:t>
+      </w:r>
+      <m:oMath>
+        <m:r>
+          <w:rPr>
+            <w:rFonts w:ascii="Cambria Math" w:eastAsiaTheme="minorEastAsia" w:hAnsi="Cambria Math"/>
+          </w:rPr>
+          <m:t>∡</m:t>
+        </m:r>
+        <m:r>
+          <w:rPr>
+            <w:rFonts w:ascii="Cambria Math" w:eastAsiaTheme="minorEastAsia" w:hAnsi="Cambria Math"/>
+          </w:rPr>
+          <m:t>STO</m:t>
+        </m:r>
+      </m:oMath>
+      <w:r>
+        <w:rPr>
+          <w:rFonts w:eastAsiaTheme="minorEastAsia"/>
+        </w:rPr>
+        <w:t>.</w:t>
+      </w:r>
+    </w:p>
+    <w:p>
+      <w:pPr>
+        <w:pStyle w:val="ListParagraph"/>
+        <w:ind w:left="360"/>
+        <w:rPr>
+          <w:rFonts w:eastAsiaTheme="minorEastAsia"/>
+        </w:rPr>
+      </w:pPr>
+      <w:r>
+        <w:rPr>
+          <w:rFonts w:eastAsiaTheme="minorEastAsia"/>
+        </w:rPr>
+        <w:t>CONCLUSION:</w:t>
+      </w:r>
+      <w:r>
+        <w:rPr>
+          <w:rFonts w:eastAsiaTheme="minorEastAsia"/>
+        </w:rPr>
+        <w:t xml:space="preserve"> </w:t>
+      </w:r>
+      <m:oMath>
+        <m:r>
+          <w:rPr>
+            <w:rFonts w:ascii="Cambria Math" w:eastAsiaTheme="minorEastAsia" w:hAnsi="Cambria Math"/>
+          </w:rPr>
+          <m:t>∡</m:t>
+        </m:r>
+        <m:r>
+          <w:rPr>
+            <w:rFonts w:ascii="Cambria Math" w:eastAsiaTheme="minorEastAsia" w:hAnsi="Cambria Math"/>
+          </w:rPr>
+          <m:t>STP≅</m:t>
+        </m:r>
+        <m:r>
+          <w:rPr>
+            <w:rFonts w:ascii="Cambria Math" w:eastAsiaTheme="minorEastAsia" w:hAnsi="Cambria Math"/>
+          </w:rPr>
+          <m:t>∡</m:t>
+        </m:r>
+        <m:r>
+          <w:rPr>
+            <w:rFonts w:ascii="Cambria Math" w:eastAsiaTheme="minorEastAsia" w:hAnsi="Cambria Math"/>
+          </w:rPr>
+          <m:t>OTP</m:t>
+        </m:r>
+      </m:oMath>
+    </w:p>
+    <w:p>
+      <w:pPr>
+        <w:pStyle w:val="ListParagraph"/>
+        <w:numPr>
+          <w:ilvl w:val="0"/>
+          <w:numId w:val="25"/>
+        </w:numPr>
+      </w:pPr>
+      <w:r>
+        <w:t xml:space="preserve">GIVEN: </w:t>
+      </w:r>
+      <m:oMath>
+        <m:bar>
+          <m:barPr>
+            <m:pos m:val="top"/>
+            <m:ctrlPr>
+              <w:rPr>
+                <w:rFonts w:ascii="Cambria Math" w:hAnsi="Cambria Math"/>
+                <w:i/>
+              </w:rPr>
+            </m:ctrlPr>
+          </m:barPr>
+          <m:e>
+            <m:r>
+              <w:rPr>
+                <w:rFonts w:ascii="Cambria Math" w:hAnsi="Cambria Math"/>
+              </w:rPr>
+              <m:t>AC</m:t>
+            </m:r>
+          </m:e>
+        </m:bar>
+      </m:oMath>
+      <w:r>
+        <w:rPr>
+          <w:rFonts w:eastAsiaTheme="minorEastAsia"/>
+        </w:rPr>
+        <w:t xml:space="preserve"> bisects </w:t>
+      </w:r>
+      <m:oMath>
+        <m:bar>
+          <m:barPr>
+            <m:pos m:val="top"/>
+            <m:ctrlPr>
+              <w:rPr>
+                <w:rFonts w:ascii="Cambria Math" w:eastAsiaTheme="minorEastAsia" w:hAnsi="Cambria Math"/>
+                <w:i/>
+              </w:rPr>
+            </m:ctrlPr>
+          </m:barPr>
+          <m:e>
+            <m:r>
+              <w:rPr>
+                <w:rFonts w:ascii="Cambria Math" w:eastAsiaTheme="minorEastAsia" w:hAnsi="Cambria Math"/>
+              </w:rPr>
+              <m:t>BD</m:t>
+            </m:r>
+          </m:e>
+        </m:bar>
+      </m:oMath>
+      <w:r>
+        <w:rPr>
+          <w:rFonts w:eastAsiaTheme="minorEastAsia"/>
+        </w:rPr>
+        <w:t xml:space="preserve">. </w:t>
+      </w:r>
+    </w:p>
+    <w:p>
+      <w:pPr>
+        <w:pStyle w:val="ListParagraph"/>
+        <w:ind w:left="360"/>
+      </w:pPr>
+      <w:r>
+        <w:t xml:space="preserve">GIVEN: </w:t>
+      </w:r>
+      <m:oMath>
+        <m:bar>
+          <m:barPr>
+            <m:pos m:val="top"/>
+            <m:ctrlPr>
+              <w:rPr>
+                <w:rFonts w:ascii="Cambria Math" w:hAnsi="Cambria Math"/>
+                <w:i/>
+              </w:rPr>
+            </m:ctrlPr>
+          </m:barPr>
+          <m:e>
+            <m:r>
+              <w:rPr>
+                <w:rFonts w:ascii="Cambria Math" w:hAnsi="Cambria Math"/>
+              </w:rPr>
+              <m:t>BD</m:t>
+            </m:r>
+          </m:e>
+        </m:bar>
+      </m:oMath>
+      <w:r>
+        <w:rPr>
+          <w:rFonts w:eastAsiaTheme="minorEastAsia"/>
+        </w:rPr>
+        <w:t xml:space="preserve"> bisects </w:t>
+      </w:r>
+      <m:oMath>
+        <m:r>
+          <w:rPr>
+            <w:rFonts w:ascii="Cambria Math" w:eastAsiaTheme="minorEastAsia" w:hAnsi="Cambria Math"/>
+          </w:rPr>
+          <m:t>∡</m:t>
+        </m:r>
+        <m:r>
+          <w:rPr>
+            <w:rFonts w:ascii="Cambria Math" w:eastAsiaTheme="minorEastAsia" w:hAnsi="Cambria Math"/>
+          </w:rPr>
+          <m:t>ADC</m:t>
+        </m:r>
+      </m:oMath>
+      <w:r>
+        <w:rPr>
+          <w:rFonts w:eastAsiaTheme="minorEastAsia"/>
+        </w:rPr>
+        <w:t>.</w:t>
+      </w:r>
+    </w:p>
+    <w:p>
+      <w:pPr>
+        <w:pStyle w:val="ListParagraph"/>
+        <w:ind w:left="360"/>
+        <w:rPr>
+          <w:rFonts w:eastAsiaTheme="minorEastAsia"/>
+        </w:rPr>
+      </w:pPr>
+      <w:r>
+        <w:t xml:space="preserve">CONCLUSION:  </w:t>
+      </w:r>
+      <m:oMath>
+        <m:bar>
+          <m:barPr>
+            <m:pos m:val="top"/>
+            <m:ctrlPr>
+              <w:rPr>
+                <w:rFonts w:ascii="Cambria Math" w:hAnsi="Cambria Math"/>
+                <w:i/>
+              </w:rPr>
+            </m:ctrlPr>
+          </m:barPr>
+          <m:e>
+            <m:r>
+              <w:rPr>
+                <w:rFonts w:ascii="Cambria Math" w:hAnsi="Cambria Math"/>
+              </w:rPr>
+              <m:t>BE</m:t>
+            </m:r>
+          </m:e>
+        </m:bar>
+        <m:r>
+          <w:rPr>
+            <w:rFonts w:ascii="Cambria Math" w:hAnsi="Cambria Math"/>
+          </w:rPr>
+          <m:t>=</m:t>
+        </m:r>
+        <m:bar>
+          <m:barPr>
+            <m:pos m:val="top"/>
+            <m:ctrlPr>
+              <w:rPr>
+                <w:rFonts w:ascii="Cambria Math" w:hAnsi="Cambria Math"/>
+                <w:i/>
+              </w:rPr>
+            </m:ctrlPr>
+          </m:barPr>
+          <m:e>
+            <m:r>
+              <w:rPr>
+                <w:rFonts w:ascii="Cambria Math" w:hAnsi="Cambria Math"/>
+              </w:rPr>
+              <m:t>ED</m:t>
+            </m:r>
+          </m:e>
+        </m:bar>
+      </m:oMath>
+      <w:r>
+        <w:rPr>
+          <w:rFonts w:eastAsiaTheme="minorEastAsia"/>
+        </w:rPr>
+        <w:t xml:space="preserve">, </w:t>
+      </w:r>
+      <m:oMath>
+        <m:r>
+          <w:rPr>
+            <w:rFonts w:ascii="Cambria Math" w:eastAsiaTheme="minorEastAsia" w:hAnsi="Cambria Math"/>
+          </w:rPr>
+          <m:t>∡</m:t>
+        </m:r>
+        <m:r>
+          <w:rPr>
+            <w:rFonts w:ascii="Cambria Math" w:eastAsiaTheme="minorEastAsia" w:hAnsi="Cambria Math"/>
+          </w:rPr>
+          <m:t>ADB=</m:t>
+        </m:r>
+        <m:r>
+          <w:rPr>
+            <w:rFonts w:ascii="Cambria Math" w:eastAsiaTheme="minorEastAsia" w:hAnsi="Cambria Math"/>
+          </w:rPr>
+          <m:t>∡</m:t>
+        </m:r>
+        <m:r>
+          <w:rPr>
+            <w:rFonts w:ascii="Cambria Math" w:eastAsiaTheme="minorEastAsia" w:hAnsi="Cambria Math"/>
+          </w:rPr>
+          <m:t>CDB</m:t>
+        </m:r>
+      </m:oMath>
+    </w:p>
+    <w:p>
+      <w:pPr>
+        <w:pStyle w:val="ListParagraph"/>
+        <w:numPr>
+          <w:ilvl w:val="0"/>
+          <w:numId w:val="25"/>
+        </w:numPr>
+      </w:pPr>
+    </w:p>
+    <w:p>
+      <w:pPr>
+        <w:pStyle w:val="ListParagraph"/>
+        <w:ind w:left="360"/>
+        <w:rPr>
+          <w:rFonts w:eastAsiaTheme="minorEastAsia"/>
+        </w:rPr>
+      </w:pPr>
+    </w:p>
     <w:sectPr>
       <w:type w:val="continuous"/>
       <w:pgSz w:w="12240" w:h="15840"/>
@@ -4103,6 +6721,92 @@
 <file path=word/numbering.xml><?xml version="1.0" encoding="utf-8"?>
 <w:numbering xmlns:wpc="http://schemas.microsoft.com/office/word/2010/wordprocessingCanvas" xmlns:cx="http://schemas.microsoft.com/office/drawing/2014/chartex" xmlns:cx1="http://schemas.microsoft.com/office/drawing/2015/9/8/chartex" xmlns:cx2="http://schemas.microsoft.com/office/drawing/2015/10/21/chartex" xmlns:cx3="http://schemas.microsoft.com/office/drawing/2016/5/9/chartex" xmlns:cx4="http://schemas.microsoft.com/office/drawing/2016/5/10/chartex" xmlns:cx5="http://schemas.microsoft.com/office/drawing/2016/5/11/chartex" xmlns:cx6="http://schemas.microsoft.com/office/drawing/2016/5/12/chartex" xmlns:cx7="http://schemas.microsoft.com/office/drawing/2016/5/13/chartex" xmlns:cx8="http://schemas.microsoft.com/office/drawing/2016/5/14/chartex" xmlns:mc="http://schemas.openxmlformats.org/markup-compatibility/2006" xmlns:aink="http://schemas.microsoft.com/office/drawing/2016/ink" xmlns:am3d="http://schemas.microsoft.com/office/drawing/2017/model3d" xmlns:o="urn:schemas-microsoft-com:office:office" xmlns:oel="http://schemas.microsoft.com/office/2019/extlst" xmlns:r="http://schemas.openxmlformats.org/officeDocument/2006/relationships" xmlns:m="http://schemas.openxmlformats.org/officeDocument/2006/math" xmlns:v="urn:schemas-microsoft-com:vml" xmlns:wp14="http://schemas.microsoft.com/office/word/2010/wordprocessingDrawing" xmlns:wp="http://schemas.openxmlformats.org/drawingml/2006/wordprocessingDrawing" xmlns:w10="urn:schemas-microsoft-com:office:word" xmlns:w="http://schemas.openxmlformats.org/wordprocessingml/2006/main" xmlns:w14="http://schemas.microsoft.com/office/word/2010/wordml" xmlns:w15="http://schemas.microsoft.com/office/word/2012/wordml" xmlns:w16cex="http://schemas.microsoft.com/office/word/2018/wordml/cex" xmlns:w16cid="http://schemas.microsoft.com/office/word/2016/wordml/cid" xmlns:w16="http://schemas.microsoft.com/office/word/2018/wordml" xmlns:w16du="http://schemas.microsoft.com/office/word/2023/wordml/word16du" xmlns:w16sdtdh="http://schemas.microsoft.com/office/word/2020/wordml/sdtdatahash" xmlns:w16sdtfl="http://schemas.microsoft.com/office/word/2024/wordml/sdtformatlock" xmlns:w16se="http://schemas.microsoft.com/office/word/2015/wordml/symex" xmlns:wpg="http://schemas.microsoft.com/office/word/2010/wordprocessingGroup" xmlns:wpi="http://schemas.microsoft.com/office/word/2010/wordprocessingInk" xmlns:wne="http://schemas.microsoft.com/office/word/2006/wordml" xmlns:wps="http://schemas.microsoft.com/office/word/2010/wordprocessingShape" mc:Ignorable="w14 w15 w16se w16cid w16 w16cex w16sdtdh w16sdtfl w16du wp14">
   <w:abstractNum w:abstractNumId="0" w15:restartNumberingAfterBreak="0">
+    <w:nsid w:val="01344980"/>
+    <w:multiLevelType w:val="hybridMultilevel"/>
+    <w:tmpl w:val="82AA531A"/>
+    <w:lvl w:ilvl="0" w:tplc="04090019">
+      <w:start w:val="1"/>
+      <w:numFmt w:val="lowerLetter"/>
+      <w:lvlText w:val="%1."/>
+      <w:lvlJc w:val="left"/>
+      <w:pPr>
+        <w:ind w:left="720" w:hanging="360"/>
+      </w:pPr>
+    </w:lvl>
+    <w:lvl w:ilvl="1" w:tplc="04090019" w:tentative="1">
+      <w:start w:val="1"/>
+      <w:numFmt w:val="lowerLetter"/>
+      <w:lvlText w:val="%2."/>
+      <w:lvlJc w:val="left"/>
+      <w:pPr>
+        <w:ind w:left="1440" w:hanging="360"/>
+      </w:pPr>
+    </w:lvl>
+    <w:lvl w:ilvl="2" w:tplc="0409001B" w:tentative="1">
+      <w:start w:val="1"/>
+      <w:numFmt w:val="lowerRoman"/>
+      <w:lvlText w:val="%3."/>
+      <w:lvlJc w:val="right"/>
+      <w:pPr>
+        <w:ind w:left="2160" w:hanging="180"/>
+      </w:pPr>
+    </w:lvl>
+    <w:lvl w:ilvl="3" w:tplc="0409000F" w:tentative="1">
+      <w:start w:val="1"/>
+      <w:numFmt w:val="decimal"/>
+      <w:lvlText w:val="%4."/>
+      <w:lvlJc w:val="left"/>
+      <w:pPr>
+        <w:ind w:left="2880" w:hanging="360"/>
+      </w:pPr>
+    </w:lvl>
+    <w:lvl w:ilvl="4" w:tplc="04090019" w:tentative="1">
+      <w:start w:val="1"/>
+      <w:numFmt w:val="lowerLetter"/>
+      <w:lvlText w:val="%5."/>
+      <w:lvlJc w:val="left"/>
+      <w:pPr>
+        <w:ind w:left="3600" w:hanging="360"/>
+      </w:pPr>
+    </w:lvl>
+    <w:lvl w:ilvl="5" w:tplc="0409001B" w:tentative="1">
+      <w:start w:val="1"/>
+      <w:numFmt w:val="lowerRoman"/>
+      <w:lvlText w:val="%6."/>
+      <w:lvlJc w:val="right"/>
+      <w:pPr>
+        <w:ind w:left="4320" w:hanging="180"/>
+      </w:pPr>
+    </w:lvl>
+    <w:lvl w:ilvl="6" w:tplc="0409000F" w:tentative="1">
+      <w:start w:val="1"/>
+      <w:numFmt w:val="decimal"/>
+      <w:lvlText w:val="%7."/>
+      <w:lvlJc w:val="left"/>
+      <w:pPr>
+        <w:ind w:left="5040" w:hanging="360"/>
+      </w:pPr>
+    </w:lvl>
+    <w:lvl w:ilvl="7" w:tplc="04090019" w:tentative="1">
+      <w:start w:val="1"/>
+      <w:numFmt w:val="lowerLetter"/>
+      <w:lvlText w:val="%8."/>
+      <w:lvlJc w:val="left"/>
+      <w:pPr>
+        <w:ind w:left="5760" w:hanging="360"/>
+      </w:pPr>
+    </w:lvl>
+    <w:lvl w:ilvl="8" w:tplc="0409001B" w:tentative="1">
+      <w:start w:val="1"/>
+      <w:numFmt w:val="lowerRoman"/>
+      <w:lvlText w:val="%9."/>
+      <w:lvlJc w:val="right"/>
+      <w:pPr>
+        <w:ind w:left="6480" w:hanging="180"/>
+      </w:pPr>
+    </w:lvl>
+  </w:abstractNum>
+  <w:abstractNum w:abstractNumId="1" w15:restartNumberingAfterBreak="0">
     <w:nsid w:val="01B936DD"/>
     <w:multiLevelType w:val="hybridMultilevel"/>
     <w:tmpl w:val="8BCC7130"/>
@@ -4215,7 +6919,7 @@
       </w:rPr>
     </w:lvl>
   </w:abstractNum>
-  <w:abstractNum w:abstractNumId="1" w15:restartNumberingAfterBreak="0">
+  <w:abstractNum w:abstractNumId="2" w15:restartNumberingAfterBreak="0">
     <w:nsid w:val="07ED2E62"/>
     <w:multiLevelType w:val="hybridMultilevel"/>
     <w:tmpl w:val="76B6A0A2"/>
@@ -4328,7 +7032,7 @@
       </w:rPr>
     </w:lvl>
   </w:abstractNum>
-  <w:abstractNum w:abstractNumId="2" w15:restartNumberingAfterBreak="0">
+  <w:abstractNum w:abstractNumId="3" w15:restartNumberingAfterBreak="0">
     <w:nsid w:val="090E01BB"/>
     <w:multiLevelType w:val="hybridMultilevel"/>
     <w:tmpl w:val="00B22D14"/>
@@ -4414,7 +7118,7 @@
       </w:pPr>
     </w:lvl>
   </w:abstractNum>
-  <w:abstractNum w:abstractNumId="3" w15:restartNumberingAfterBreak="0">
+  <w:abstractNum w:abstractNumId="4" w15:restartNumberingAfterBreak="0">
     <w:nsid w:val="09966155"/>
     <w:multiLevelType w:val="hybridMultilevel"/>
     <w:tmpl w:val="00B22D14"/>
@@ -4500,7 +7204,7 @@
       </w:pPr>
     </w:lvl>
   </w:abstractNum>
-  <w:abstractNum w:abstractNumId="4" w15:restartNumberingAfterBreak="0">
+  <w:abstractNum w:abstractNumId="5" w15:restartNumberingAfterBreak="0">
     <w:nsid w:val="144845C1"/>
     <w:multiLevelType w:val="hybridMultilevel"/>
     <w:tmpl w:val="B0F6498C"/>
@@ -4586,7 +7290,93 @@
       </w:pPr>
     </w:lvl>
   </w:abstractNum>
-  <w:abstractNum w:abstractNumId="5" w15:restartNumberingAfterBreak="0">
+  <w:abstractNum w:abstractNumId="6" w15:restartNumberingAfterBreak="0">
+    <w:nsid w:val="236A61C1"/>
+    <w:multiLevelType w:val="hybridMultilevel"/>
+    <w:tmpl w:val="C6E01A5A"/>
+    <w:lvl w:ilvl="0" w:tplc="04090019">
+      <w:start w:val="1"/>
+      <w:numFmt w:val="lowerLetter"/>
+      <w:lvlText w:val="%1."/>
+      <w:lvlJc w:val="left"/>
+      <w:pPr>
+        <w:ind w:left="720" w:hanging="360"/>
+      </w:pPr>
+    </w:lvl>
+    <w:lvl w:ilvl="1" w:tplc="04090019" w:tentative="1">
+      <w:start w:val="1"/>
+      <w:numFmt w:val="lowerLetter"/>
+      <w:lvlText w:val="%2."/>
+      <w:lvlJc w:val="left"/>
+      <w:pPr>
+        <w:ind w:left="1440" w:hanging="360"/>
+      </w:pPr>
+    </w:lvl>
+    <w:lvl w:ilvl="2" w:tplc="0409001B" w:tentative="1">
+      <w:start w:val="1"/>
+      <w:numFmt w:val="lowerRoman"/>
+      <w:lvlText w:val="%3."/>
+      <w:lvlJc w:val="right"/>
+      <w:pPr>
+        <w:ind w:left="2160" w:hanging="180"/>
+      </w:pPr>
+    </w:lvl>
+    <w:lvl w:ilvl="3" w:tplc="0409000F" w:tentative="1">
+      <w:start w:val="1"/>
+      <w:numFmt w:val="decimal"/>
+      <w:lvlText w:val="%4."/>
+      <w:lvlJc w:val="left"/>
+      <w:pPr>
+        <w:ind w:left="2880" w:hanging="360"/>
+      </w:pPr>
+    </w:lvl>
+    <w:lvl w:ilvl="4" w:tplc="04090019" w:tentative="1">
+      <w:start w:val="1"/>
+      <w:numFmt w:val="lowerLetter"/>
+      <w:lvlText w:val="%5."/>
+      <w:lvlJc w:val="left"/>
+      <w:pPr>
+        <w:ind w:left="3600" w:hanging="360"/>
+      </w:pPr>
+    </w:lvl>
+    <w:lvl w:ilvl="5" w:tplc="0409001B" w:tentative="1">
+      <w:start w:val="1"/>
+      <w:numFmt w:val="lowerRoman"/>
+      <w:lvlText w:val="%6."/>
+      <w:lvlJc w:val="right"/>
+      <w:pPr>
+        <w:ind w:left="4320" w:hanging="180"/>
+      </w:pPr>
+    </w:lvl>
+    <w:lvl w:ilvl="6" w:tplc="0409000F" w:tentative="1">
+      <w:start w:val="1"/>
+      <w:numFmt w:val="decimal"/>
+      <w:lvlText w:val="%7."/>
+      <w:lvlJc w:val="left"/>
+      <w:pPr>
+        <w:ind w:left="5040" w:hanging="360"/>
+      </w:pPr>
+    </w:lvl>
+    <w:lvl w:ilvl="7" w:tplc="04090019" w:tentative="1">
+      <w:start w:val="1"/>
+      <w:numFmt w:val="lowerLetter"/>
+      <w:lvlText w:val="%8."/>
+      <w:lvlJc w:val="left"/>
+      <w:pPr>
+        <w:ind w:left="5760" w:hanging="360"/>
+      </w:pPr>
+    </w:lvl>
+    <w:lvl w:ilvl="8" w:tplc="0409001B" w:tentative="1">
+      <w:start w:val="1"/>
+      <w:numFmt w:val="lowerRoman"/>
+      <w:lvlText w:val="%9."/>
+      <w:lvlJc w:val="right"/>
+      <w:pPr>
+        <w:ind w:left="6480" w:hanging="180"/>
+      </w:pPr>
+    </w:lvl>
+  </w:abstractNum>
+  <w:abstractNum w:abstractNumId="7" w15:restartNumberingAfterBreak="0">
     <w:nsid w:val="26647483"/>
     <w:multiLevelType w:val="hybridMultilevel"/>
     <w:tmpl w:val="19B6B704"/>
@@ -4699,7 +7489,7 @@
       </w:rPr>
     </w:lvl>
   </w:abstractNum>
-  <w:abstractNum w:abstractNumId="6" w15:restartNumberingAfterBreak="0">
+  <w:abstractNum w:abstractNumId="8" w15:restartNumberingAfterBreak="0">
     <w:nsid w:val="27F33D06"/>
     <w:multiLevelType w:val="hybridMultilevel"/>
     <w:tmpl w:val="7D9C2C12"/>
@@ -4812,7 +7602,7 @@
       </w:rPr>
     </w:lvl>
   </w:abstractNum>
-  <w:abstractNum w:abstractNumId="7" w15:restartNumberingAfterBreak="0">
+  <w:abstractNum w:abstractNumId="9" w15:restartNumberingAfterBreak="0">
     <w:nsid w:val="27FC3076"/>
     <w:multiLevelType w:val="hybridMultilevel"/>
     <w:tmpl w:val="9AD45B12"/>
@@ -4898,7 +7688,93 @@
       </w:pPr>
     </w:lvl>
   </w:abstractNum>
-  <w:abstractNum w:abstractNumId="8" w15:restartNumberingAfterBreak="0">
+  <w:abstractNum w:abstractNumId="10" w15:restartNumberingAfterBreak="0">
+    <w:nsid w:val="2C4C21D2"/>
+    <w:multiLevelType w:val="hybridMultilevel"/>
+    <w:tmpl w:val="E15AF550"/>
+    <w:lvl w:ilvl="0" w:tplc="0409000F">
+      <w:start w:val="1"/>
+      <w:numFmt w:val="decimal"/>
+      <w:lvlText w:val="%1."/>
+      <w:lvlJc w:val="left"/>
+      <w:pPr>
+        <w:ind w:left="360" w:hanging="360"/>
+      </w:pPr>
+    </w:lvl>
+    <w:lvl w:ilvl="1" w:tplc="04090019" w:tentative="1">
+      <w:start w:val="1"/>
+      <w:numFmt w:val="lowerLetter"/>
+      <w:lvlText w:val="%2."/>
+      <w:lvlJc w:val="left"/>
+      <w:pPr>
+        <w:ind w:left="1080" w:hanging="360"/>
+      </w:pPr>
+    </w:lvl>
+    <w:lvl w:ilvl="2" w:tplc="0409001B" w:tentative="1">
+      <w:start w:val="1"/>
+      <w:numFmt w:val="lowerRoman"/>
+      <w:lvlText w:val="%3."/>
+      <w:lvlJc w:val="right"/>
+      <w:pPr>
+        <w:ind w:left="1800" w:hanging="180"/>
+      </w:pPr>
+    </w:lvl>
+    <w:lvl w:ilvl="3" w:tplc="0409000F" w:tentative="1">
+      <w:start w:val="1"/>
+      <w:numFmt w:val="decimal"/>
+      <w:lvlText w:val="%4."/>
+      <w:lvlJc w:val="left"/>
+      <w:pPr>
+        <w:ind w:left="2520" w:hanging="360"/>
+      </w:pPr>
+    </w:lvl>
+    <w:lvl w:ilvl="4" w:tplc="04090019" w:tentative="1">
+      <w:start w:val="1"/>
+      <w:numFmt w:val="lowerLetter"/>
+      <w:lvlText w:val="%5."/>
+      <w:lvlJc w:val="left"/>
+      <w:pPr>
+        <w:ind w:left="3240" w:hanging="360"/>
+      </w:pPr>
+    </w:lvl>
+    <w:lvl w:ilvl="5" w:tplc="0409001B" w:tentative="1">
+      <w:start w:val="1"/>
+      <w:numFmt w:val="lowerRoman"/>
+      <w:lvlText w:val="%6."/>
+      <w:lvlJc w:val="right"/>
+      <w:pPr>
+        <w:ind w:left="3960" w:hanging="180"/>
+      </w:pPr>
+    </w:lvl>
+    <w:lvl w:ilvl="6" w:tplc="0409000F" w:tentative="1">
+      <w:start w:val="1"/>
+      <w:numFmt w:val="decimal"/>
+      <w:lvlText w:val="%7."/>
+      <w:lvlJc w:val="left"/>
+      <w:pPr>
+        <w:ind w:left="4680" w:hanging="360"/>
+      </w:pPr>
+    </w:lvl>
+    <w:lvl w:ilvl="7" w:tplc="04090019" w:tentative="1">
+      <w:start w:val="1"/>
+      <w:numFmt w:val="lowerLetter"/>
+      <w:lvlText w:val="%8."/>
+      <w:lvlJc w:val="left"/>
+      <w:pPr>
+        <w:ind w:left="5400" w:hanging="360"/>
+      </w:pPr>
+    </w:lvl>
+    <w:lvl w:ilvl="8" w:tplc="0409001B" w:tentative="1">
+      <w:start w:val="1"/>
+      <w:numFmt w:val="lowerRoman"/>
+      <w:lvlText w:val="%9."/>
+      <w:lvlJc w:val="right"/>
+      <w:pPr>
+        <w:ind w:left="6120" w:hanging="180"/>
+      </w:pPr>
+    </w:lvl>
+  </w:abstractNum>
+  <w:abstractNum w:abstractNumId="11" w15:restartNumberingAfterBreak="0">
     <w:nsid w:val="2CC24723"/>
     <w:multiLevelType w:val="hybridMultilevel"/>
     <w:tmpl w:val="B8BA34FC"/>
@@ -4984,7 +7860,7 @@
       </w:pPr>
     </w:lvl>
   </w:abstractNum>
-  <w:abstractNum w:abstractNumId="9" w15:restartNumberingAfterBreak="0">
+  <w:abstractNum w:abstractNumId="12" w15:restartNumberingAfterBreak="0">
     <w:nsid w:val="2D6A6E95"/>
     <w:multiLevelType w:val="hybridMultilevel"/>
     <w:tmpl w:val="48E28026"/>
@@ -5070,7 +7946,7 @@
       </w:pPr>
     </w:lvl>
   </w:abstractNum>
-  <w:abstractNum w:abstractNumId="10" w15:restartNumberingAfterBreak="0">
+  <w:abstractNum w:abstractNumId="13" w15:restartNumberingAfterBreak="0">
     <w:nsid w:val="3046242D"/>
     <w:multiLevelType w:val="hybridMultilevel"/>
     <w:tmpl w:val="3AEE431E"/>
@@ -5156,7 +8032,7 @@
       </w:pPr>
     </w:lvl>
   </w:abstractNum>
-  <w:abstractNum w:abstractNumId="11" w15:restartNumberingAfterBreak="0">
+  <w:abstractNum w:abstractNumId="14" w15:restartNumberingAfterBreak="0">
     <w:nsid w:val="36245199"/>
     <w:multiLevelType w:val="hybridMultilevel"/>
     <w:tmpl w:val="39E6ADF8"/>
@@ -5242,7 +8118,7 @@
       </w:pPr>
     </w:lvl>
   </w:abstractNum>
-  <w:abstractNum w:abstractNumId="12" w15:restartNumberingAfterBreak="0">
+  <w:abstractNum w:abstractNumId="15" w15:restartNumberingAfterBreak="0">
     <w:nsid w:val="3DBF1474"/>
     <w:multiLevelType w:val="hybridMultilevel"/>
     <w:tmpl w:val="D1B475CE"/>
@@ -5328,7 +8204,7 @@
       </w:pPr>
     </w:lvl>
   </w:abstractNum>
-  <w:abstractNum w:abstractNumId="13" w15:restartNumberingAfterBreak="0">
+  <w:abstractNum w:abstractNumId="16" w15:restartNumberingAfterBreak="0">
     <w:nsid w:val="421C64C4"/>
     <w:multiLevelType w:val="hybridMultilevel"/>
     <w:tmpl w:val="F746D780"/>
@@ -5414,7 +8290,7 @@
       </w:pPr>
     </w:lvl>
   </w:abstractNum>
-  <w:abstractNum w:abstractNumId="14" w15:restartNumberingAfterBreak="0">
+  <w:abstractNum w:abstractNumId="17" w15:restartNumberingAfterBreak="0">
     <w:nsid w:val="485A56EC"/>
     <w:multiLevelType w:val="hybridMultilevel"/>
     <w:tmpl w:val="C74C28EC"/>
@@ -5527,7 +8403,7 @@
       </w:rPr>
     </w:lvl>
   </w:abstractNum>
-  <w:abstractNum w:abstractNumId="15" w15:restartNumberingAfterBreak="0">
+  <w:abstractNum w:abstractNumId="18" w15:restartNumberingAfterBreak="0">
     <w:nsid w:val="4F577D6C"/>
     <w:multiLevelType w:val="hybridMultilevel"/>
     <w:tmpl w:val="FD9E2FA2"/>
@@ -5613,7 +8489,7 @@
       </w:pPr>
     </w:lvl>
   </w:abstractNum>
-  <w:abstractNum w:abstractNumId="16" w15:restartNumberingAfterBreak="0">
+  <w:abstractNum w:abstractNumId="19" w15:restartNumberingAfterBreak="0">
     <w:nsid w:val="53385C90"/>
     <w:multiLevelType w:val="hybridMultilevel"/>
     <w:tmpl w:val="ACEC75A0"/>
@@ -5699,7 +8575,7 @@
       </w:pPr>
     </w:lvl>
   </w:abstractNum>
-  <w:abstractNum w:abstractNumId="17" w15:restartNumberingAfterBreak="0">
+  <w:abstractNum w:abstractNumId="20" w15:restartNumberingAfterBreak="0">
     <w:nsid w:val="5A5C5232"/>
     <w:multiLevelType w:val="hybridMultilevel"/>
     <w:tmpl w:val="391C6384"/>
@@ -5785,7 +8661,7 @@
       </w:pPr>
     </w:lvl>
   </w:abstractNum>
-  <w:abstractNum w:abstractNumId="18" w15:restartNumberingAfterBreak="0">
+  <w:abstractNum w:abstractNumId="21" w15:restartNumberingAfterBreak="0">
     <w:nsid w:val="60BE26DA"/>
     <w:multiLevelType w:val="hybridMultilevel"/>
     <w:tmpl w:val="8996A2E4"/>
@@ -5898,7 +8774,7 @@
       </w:rPr>
     </w:lvl>
   </w:abstractNum>
-  <w:abstractNum w:abstractNumId="19" w15:restartNumberingAfterBreak="0">
+  <w:abstractNum w:abstractNumId="22" w15:restartNumberingAfterBreak="0">
     <w:nsid w:val="63C83AC0"/>
     <w:multiLevelType w:val="hybridMultilevel"/>
     <w:tmpl w:val="0B924F16"/>
@@ -5984,7 +8860,7 @@
       </w:pPr>
     </w:lvl>
   </w:abstractNum>
-  <w:abstractNum w:abstractNumId="20" w15:restartNumberingAfterBreak="0">
+  <w:abstractNum w:abstractNumId="23" w15:restartNumberingAfterBreak="0">
     <w:nsid w:val="665E6645"/>
     <w:multiLevelType w:val="hybridMultilevel"/>
     <w:tmpl w:val="46DAAEBC"/>
@@ -6097,7 +8973,7 @@
       </w:rPr>
     </w:lvl>
   </w:abstractNum>
-  <w:abstractNum w:abstractNumId="21" w15:restartNumberingAfterBreak="0">
+  <w:abstractNum w:abstractNumId="24" w15:restartNumberingAfterBreak="0">
     <w:nsid w:val="679506BE"/>
     <w:multiLevelType w:val="hybridMultilevel"/>
     <w:tmpl w:val="D318E3B2"/>
@@ -6183,7 +9059,7 @@
       </w:pPr>
     </w:lvl>
   </w:abstractNum>
-  <w:abstractNum w:abstractNumId="22" w15:restartNumberingAfterBreak="0">
+  <w:abstractNum w:abstractNumId="25" w15:restartNumberingAfterBreak="0">
     <w:nsid w:val="6E1F7184"/>
     <w:multiLevelType w:val="hybridMultilevel"/>
     <w:tmpl w:val="2A267768"/>
@@ -6272,7 +9148,7 @@
       </w:pPr>
     </w:lvl>
   </w:abstractNum>
-  <w:abstractNum w:abstractNumId="23" w15:restartNumberingAfterBreak="0">
+  <w:abstractNum w:abstractNumId="26" w15:restartNumberingAfterBreak="0">
     <w:nsid w:val="7A8D5340"/>
     <w:multiLevelType w:val="hybridMultilevel"/>
     <w:tmpl w:val="EB387CF2"/>
@@ -6386,75 +9262,84 @@
     </w:lvl>
   </w:abstractNum>
   <w:num w:numId="1" w16cid:durableId="1771005285">
+    <w:abstractNumId w:val="7"/>
+  </w:num>
+  <w:num w:numId="2" w16cid:durableId="1009483757">
+    <w:abstractNumId w:val="26"/>
+  </w:num>
+  <w:num w:numId="3" w16cid:durableId="1736852784">
+    <w:abstractNumId w:val="2"/>
+  </w:num>
+  <w:num w:numId="4" w16cid:durableId="2012441017">
+    <w:abstractNumId w:val="9"/>
+  </w:num>
+  <w:num w:numId="5" w16cid:durableId="775322383">
+    <w:abstractNumId w:val="18"/>
+  </w:num>
+  <w:num w:numId="6" w16cid:durableId="39017907">
+    <w:abstractNumId w:val="23"/>
+  </w:num>
+  <w:num w:numId="7" w16cid:durableId="958531838">
+    <w:abstractNumId w:val="8"/>
+  </w:num>
+  <w:num w:numId="8" w16cid:durableId="2025932722">
+    <w:abstractNumId w:val="14"/>
+  </w:num>
+  <w:num w:numId="9" w16cid:durableId="1952587175">
+    <w:abstractNumId w:val="17"/>
+  </w:num>
+  <w:num w:numId="10" w16cid:durableId="1912347221">
+    <w:abstractNumId w:val="21"/>
+  </w:num>
+  <w:num w:numId="11" w16cid:durableId="2079352992">
+    <w:abstractNumId w:val="13"/>
+  </w:num>
+  <w:num w:numId="12" w16cid:durableId="576403622">
+    <w:abstractNumId w:val="24"/>
+  </w:num>
+  <w:num w:numId="13" w16cid:durableId="529685385">
+    <w:abstractNumId w:val="19"/>
+  </w:num>
+  <w:num w:numId="14" w16cid:durableId="1783303723">
+    <w:abstractNumId w:val="15"/>
+  </w:num>
+  <w:num w:numId="15" w16cid:durableId="30082918">
+    <w:abstractNumId w:val="3"/>
+  </w:num>
+  <w:num w:numId="16" w16cid:durableId="1984308114">
+    <w:abstractNumId w:val="20"/>
+  </w:num>
+  <w:num w:numId="17" w16cid:durableId="1223176985">
     <w:abstractNumId w:val="5"/>
   </w:num>
-  <w:num w:numId="2" w16cid:durableId="1009483757">
-    <w:abstractNumId w:val="23"/>
+  <w:num w:numId="18" w16cid:durableId="378670753">
+    <w:abstractNumId w:val="25"/>
   </w:num>
-  <w:num w:numId="3" w16cid:durableId="1736852784">
+  <w:num w:numId="19" w16cid:durableId="526262093">
+    <w:abstractNumId w:val="12"/>
+  </w:num>
+  <w:num w:numId="20" w16cid:durableId="1068918016">
+    <w:abstractNumId w:val="11"/>
+  </w:num>
+  <w:num w:numId="21" w16cid:durableId="1749303882">
+    <w:abstractNumId w:val="16"/>
+  </w:num>
+  <w:num w:numId="22" w16cid:durableId="843589544">
+    <w:abstractNumId w:val="4"/>
+  </w:num>
+  <w:num w:numId="23" w16cid:durableId="27031031">
+    <w:abstractNumId w:val="22"/>
+  </w:num>
+  <w:num w:numId="24" w16cid:durableId="735278160">
     <w:abstractNumId w:val="1"/>
   </w:num>
-  <w:num w:numId="4" w16cid:durableId="2012441017">
-    <w:abstractNumId w:val="7"/>
+  <w:num w:numId="25" w16cid:durableId="1081148066">
+    <w:abstractNumId w:val="10"/>
   </w:num>
-  <w:num w:numId="5" w16cid:durableId="775322383">
-    <w:abstractNumId w:val="15"/>
-  </w:num>
-  <w:num w:numId="6" w16cid:durableId="39017907">
-    <w:abstractNumId w:val="20"/>
-  </w:num>
-  <w:num w:numId="7" w16cid:durableId="958531838">
+  <w:num w:numId="26" w16cid:durableId="427041137">
     <w:abstractNumId w:val="6"/>
   </w:num>
-  <w:num w:numId="8" w16cid:durableId="2025932722">
-    <w:abstractNumId w:val="11"/>
-  </w:num>
-  <w:num w:numId="9" w16cid:durableId="1952587175">
-    <w:abstractNumId w:val="14"/>
-  </w:num>
-  <w:num w:numId="10" w16cid:durableId="1912347221">
-    <w:abstractNumId w:val="18"/>
-  </w:num>
-  <w:num w:numId="11" w16cid:durableId="2079352992">
-    <w:abstractNumId w:val="10"/>
-  </w:num>
-  <w:num w:numId="12" w16cid:durableId="576403622">
-    <w:abstractNumId w:val="21"/>
-  </w:num>
-  <w:num w:numId="13" w16cid:durableId="529685385">
-    <w:abstractNumId w:val="16"/>
-  </w:num>
-  <w:num w:numId="14" w16cid:durableId="1783303723">
-    <w:abstractNumId w:val="12"/>
-  </w:num>
-  <w:num w:numId="15" w16cid:durableId="30082918">
-    <w:abstractNumId w:val="2"/>
-  </w:num>
-  <w:num w:numId="16" w16cid:durableId="1984308114">
-    <w:abstractNumId w:val="17"/>
-  </w:num>
-  <w:num w:numId="17" w16cid:durableId="1223176985">
-    <w:abstractNumId w:val="4"/>
-  </w:num>
-  <w:num w:numId="18" w16cid:durableId="378670753">
-    <w:abstractNumId w:val="22"/>
-  </w:num>
-  <w:num w:numId="19" w16cid:durableId="526262093">
-    <w:abstractNumId w:val="9"/>
-  </w:num>
-  <w:num w:numId="20" w16cid:durableId="1068918016">
-    <w:abstractNumId w:val="8"/>
-  </w:num>
-  <w:num w:numId="21" w16cid:durableId="1749303882">
-    <w:abstractNumId w:val="13"/>
-  </w:num>
-  <w:num w:numId="22" w16cid:durableId="843589544">
-    <w:abstractNumId w:val="3"/>
-  </w:num>
-  <w:num w:numId="23" w16cid:durableId="27031031">
-    <w:abstractNumId w:val="19"/>
-  </w:num>
-  <w:num w:numId="24" w16cid:durableId="735278160">
+  <w:num w:numId="27" w16cid:durableId="36516273">
     <w:abstractNumId w:val="0"/>
   </w:num>
 </w:numbering>
@@ -7072,6 +9957,7 @@
   <w:style w:type="character" w:default="1" w:styleId="DefaultParagraphFont">
     <w:name w:val="Default Paragraph Font"/>
     <w:uiPriority w:val="1"/>
+    <w:semiHidden/>
     <w:unhideWhenUsed/>
   </w:style>
   <w:style w:type="table" w:default="1" w:styleId="TableNormal">

</xml_diff>